<commit_message>
Actualizado con un bug mas
</commit_message>
<xml_diff>
--- a/Bugs/Intentional bugs.docx
+++ b/Bugs/Intentional bugs.docx
@@ -1238,13 +1238,7 @@
       </w:pPr>
       <w:bookmarkStart w:id="2" w:name="_Toc481576833"/>
       <w:r>
-        <w:t xml:space="preserve">Use case </w:t>
-      </w:r>
-      <w:r>
-        <w:t>5.4</w:t>
-      </w:r>
-      <w:r>
-        <w:t xml:space="preserve">- </w:t>
+        <w:t xml:space="preserve">Use case 5.4- </w:t>
       </w:r>
       <w:proofErr w:type="spellStart"/>
       <w:r>
@@ -1660,10 +1654,7 @@
         <w:pStyle w:val="Notes"/>
       </w:pPr>
       <w:r>
-        <w:t>Original</w:t>
-      </w:r>
-      <w:r>
-        <w:t>:</w:t>
+        <w:t>Original:</w:t>
       </w:r>
     </w:p>
     <w:p>
@@ -1841,13 +1832,7 @@
       </w:pPr>
       <w:r>
         <w:lastRenderedPageBreak/>
-        <w:t xml:space="preserve">Use case </w:t>
-      </w:r>
-      <w:r>
-        <w:t>7.6 –</w:t>
-      </w:r>
-      <w:r>
-        <w:t xml:space="preserve"> </w:t>
+        <w:t xml:space="preserve">Use case 7.6 – </w:t>
       </w:r>
       <w:proofErr w:type="spellStart"/>
       <w:r>
@@ -2121,8 +2106,6 @@
       <w:pPr>
         <w:pStyle w:val="Notes"/>
       </w:pPr>
-      <w:bookmarkStart w:id="3" w:name="_GoBack"/>
-      <w:bookmarkEnd w:id="3"/>
       <w:r>
         <w:lastRenderedPageBreak/>
         <w:t>Original:</w:t>
@@ -2204,6 +2187,510 @@
                     <a:xfrm>
                       <a:off x="0" y="0"/>
                       <a:ext cx="4572000" cy="3695700"/>
+                    </a:xfrm>
+                    <a:prstGeom prst="rect">
+                      <a:avLst/>
+                    </a:prstGeom>
+                  </pic:spPr>
+                </pic:pic>
+              </a:graphicData>
+            </a:graphic>
+          </wp:inline>
+        </w:drawing>
+      </w:r>
+    </w:p>
+    <w:p>
+      <w:pPr>
+        <w:pStyle w:val="Subttulo"/>
+      </w:pPr>
+      <w:r>
+        <w:t>Results</w:t>
+      </w:r>
+    </w:p>
+    <w:p>
+      <w:r>
+        <w:t>Comment on whether the tester found this bug or not.</w:t>
+      </w:r>
+    </w:p>
+    <w:p>
+      <w:r>
+        <w:br w:type="page"/>
+      </w:r>
+    </w:p>
+    <w:p>
+      <w:pPr>
+        <w:pStyle w:val="Ttulo1"/>
+      </w:pPr>
+      <w:r>
+        <w:lastRenderedPageBreak/>
+        <w:t xml:space="preserve">Use case </w:t>
+      </w:r>
+      <w:r>
+        <w:t>18.2</w:t>
+      </w:r>
+      <w:r>
+        <w:t xml:space="preserve">- </w:t>
+      </w:r>
+      <w:proofErr w:type="spellStart"/>
+      <w:r>
+        <w:t>Crear</w:t>
+      </w:r>
+      <w:proofErr w:type="spellEnd"/>
+      <w:r>
+        <w:t xml:space="preserve">, </w:t>
+      </w:r>
+      <w:proofErr w:type="spellStart"/>
+      <w:r>
+        <w:t>editar</w:t>
+      </w:r>
+      <w:proofErr w:type="spellEnd"/>
+      <w:r>
+        <w:t xml:space="preserve">, </w:t>
+      </w:r>
+      <w:proofErr w:type="spellStart"/>
+      <w:r>
+        <w:t>listar</w:t>
+      </w:r>
+      <w:proofErr w:type="spellEnd"/>
+      <w:r>
+        <w:t xml:space="preserve"> y </w:t>
+      </w:r>
+      <w:proofErr w:type="spellStart"/>
+      <w:r>
+        <w:t>eliminar</w:t>
+      </w:r>
+      <w:proofErr w:type="spellEnd"/>
+      <w:r>
+        <w:t xml:space="preserve"> </w:t>
+      </w:r>
+      <w:proofErr w:type="spellStart"/>
+      <w:r>
+        <w:t>eventos</w:t>
+      </w:r>
+      <w:proofErr w:type="spellEnd"/>
+      <w:r>
+        <w:t xml:space="preserve"> (</w:t>
+      </w:r>
+      <w:proofErr w:type="spellStart"/>
+      <w:r>
+        <w:t>asientos</w:t>
+      </w:r>
+      <w:proofErr w:type="spellEnd"/>
+      <w:r>
+        <w:t xml:space="preserve"> a 0)</w:t>
+      </w:r>
+    </w:p>
+    <w:p>
+      <w:pPr>
+        <w:pStyle w:val="Notes"/>
+      </w:pPr>
+      <w:r>
+        <w:t>Write the code and the name of your use case in the title.</w:t>
+      </w:r>
+    </w:p>
+    <w:p>
+      <w:pPr>
+        <w:pStyle w:val="Subttulo"/>
+      </w:pPr>
+      <w:r>
+        <w:t>Description</w:t>
+      </w:r>
+    </w:p>
+    <w:p>
+      <w:pPr>
+        <w:pStyle w:val="Notes"/>
+      </w:pPr>
+      <w:proofErr w:type="spellStart"/>
+      <w:r>
+        <w:t>Cuando</w:t>
+      </w:r>
+      <w:proofErr w:type="spellEnd"/>
+      <w:r>
+        <w:t xml:space="preserve"> se </w:t>
+      </w:r>
+      <w:proofErr w:type="spellStart"/>
+      <w:r>
+        <w:t>vaya</w:t>
+      </w:r>
+      <w:proofErr w:type="spellEnd"/>
+      <w:r>
+        <w:t xml:space="preserve"> a </w:t>
+      </w:r>
+      <w:proofErr w:type="spellStart"/>
+      <w:r>
+        <w:t>crear</w:t>
+      </w:r>
+      <w:proofErr w:type="spellEnd"/>
+      <w:r>
+        <w:t xml:space="preserve"> un </w:t>
+      </w:r>
+      <w:proofErr w:type="spellStart"/>
+      <w:r>
+        <w:t>evento</w:t>
+      </w:r>
+      <w:proofErr w:type="spellEnd"/>
+      <w:r>
+        <w:t xml:space="preserve">, se </w:t>
+      </w:r>
+      <w:proofErr w:type="spellStart"/>
+      <w:r>
+        <w:t>podrá</w:t>
+      </w:r>
+      <w:proofErr w:type="spellEnd"/>
+      <w:r>
+        <w:t xml:space="preserve"> </w:t>
+      </w:r>
+      <w:proofErr w:type="spellStart"/>
+      <w:r>
+        <w:t>dejar</w:t>
+      </w:r>
+      <w:proofErr w:type="spellEnd"/>
+      <w:r>
+        <w:t xml:space="preserve"> </w:t>
+      </w:r>
+      <w:proofErr w:type="spellStart"/>
+      <w:r>
+        <w:t>los</w:t>
+      </w:r>
+      <w:proofErr w:type="spellEnd"/>
+      <w:r>
+        <w:t xml:space="preserve"> </w:t>
+      </w:r>
+      <w:proofErr w:type="spellStart"/>
+      <w:r>
+        <w:t>asientos</w:t>
+      </w:r>
+      <w:proofErr w:type="spellEnd"/>
+      <w:r>
+        <w:t xml:space="preserve"> a 0, </w:t>
+      </w:r>
+      <w:proofErr w:type="spellStart"/>
+      <w:r>
+        <w:t>cuando</w:t>
+      </w:r>
+      <w:proofErr w:type="spellEnd"/>
+      <w:r>
+        <w:t xml:space="preserve"> el </w:t>
+      </w:r>
+      <w:proofErr w:type="spellStart"/>
+      <w:r>
+        <w:t>mínimo</w:t>
+      </w:r>
+      <w:proofErr w:type="spellEnd"/>
+      <w:r>
+        <w:t xml:space="preserve"> </w:t>
+      </w:r>
+      <w:proofErr w:type="spellStart"/>
+      <w:r>
+        <w:t>es</w:t>
+      </w:r>
+      <w:proofErr w:type="spellEnd"/>
+      <w:r>
+        <w:t xml:space="preserve"> 1</w:t>
+      </w:r>
+      <w:r>
+        <w:t>.</w:t>
+      </w:r>
+    </w:p>
+    <w:p>
+      <w:pPr>
+        <w:pStyle w:val="Notes"/>
+      </w:pPr>
+      <w:r>
+        <w:t>Bug:</w:t>
+      </w:r>
+    </w:p>
+    <w:p>
+      <w:pPr>
+        <w:pStyle w:val="Notes"/>
+      </w:pPr>
+      <w:proofErr w:type="spellStart"/>
+      <w:r>
+        <w:t>Aqui</w:t>
+      </w:r>
+      <w:proofErr w:type="spellEnd"/>
+      <w:r>
+        <w:t xml:space="preserve"> </w:t>
+      </w:r>
+      <w:proofErr w:type="spellStart"/>
+      <w:r>
+        <w:t>vemos</w:t>
+      </w:r>
+      <w:proofErr w:type="spellEnd"/>
+      <w:r>
+        <w:t xml:space="preserve"> </w:t>
+      </w:r>
+      <w:proofErr w:type="spellStart"/>
+      <w:r>
+        <w:t>como</w:t>
+      </w:r>
+      <w:proofErr w:type="spellEnd"/>
+      <w:r>
+        <w:t xml:space="preserve"> la </w:t>
+      </w:r>
+      <w:proofErr w:type="spellStart"/>
+      <w:r>
+        <w:t>foto</w:t>
+      </w:r>
+      <w:proofErr w:type="spellEnd"/>
+      <w:r>
+        <w:t xml:space="preserve"> no se </w:t>
+      </w:r>
+      <w:proofErr w:type="spellStart"/>
+      <w:r>
+        <w:t>muestra</w:t>
+      </w:r>
+      <w:proofErr w:type="spellEnd"/>
+    </w:p>
+    <w:p>
+      <w:pPr>
+        <w:pStyle w:val="Notes"/>
+      </w:pPr>
+      <w:r>
+        <w:rPr>
+          <w:noProof/>
+          <w:lang w:val="es-ES" w:eastAsia="es-ES"/>
+        </w:rPr>
+        <w:drawing>
+          <wp:inline distT="0" distB="0" distL="0" distR="0" wp14:anchorId="1E80FE00" wp14:editId="01834CDB">
+            <wp:extent cx="5391150" cy="4991100"/>
+            <wp:effectExtent l="0" t="0" r="0" b="0"/>
+            <wp:docPr id="5" name="Imagen 5"/>
+            <wp:cNvGraphicFramePr>
+              <a:graphicFrameLocks xmlns:a="http://schemas.openxmlformats.org/drawingml/2006/main" noChangeAspect="1"/>
+            </wp:cNvGraphicFramePr>
+            <a:graphic xmlns:a="http://schemas.openxmlformats.org/drawingml/2006/main">
+              <a:graphicData uri="http://schemas.openxmlformats.org/drawingml/2006/picture">
+                <pic:pic xmlns:pic="http://schemas.openxmlformats.org/drawingml/2006/picture">
+                  <pic:nvPicPr>
+                    <pic:cNvPr id="1" name=""/>
+                    <pic:cNvPicPr/>
+                  </pic:nvPicPr>
+                  <pic:blipFill>
+                    <a:blip r:embed="rId14"/>
+                    <a:stretch>
+                      <a:fillRect/>
+                    </a:stretch>
+                  </pic:blipFill>
+                  <pic:spPr>
+                    <a:xfrm>
+                      <a:off x="0" y="0"/>
+                      <a:ext cx="5391150" cy="4991100"/>
+                    </a:xfrm>
+                    <a:prstGeom prst="rect">
+                      <a:avLst/>
+                    </a:prstGeom>
+                  </pic:spPr>
+                </pic:pic>
+              </a:graphicData>
+            </a:graphic>
+          </wp:inline>
+        </w:drawing>
+      </w:r>
+    </w:p>
+    <w:p>
+      <w:pPr>
+        <w:pStyle w:val="Notes"/>
+      </w:pPr>
+      <w:r>
+        <w:t xml:space="preserve">Al </w:t>
+      </w:r>
+      <w:proofErr w:type="spellStart"/>
+      <w:r>
+        <w:t>darle</w:t>
+      </w:r>
+      <w:proofErr w:type="spellEnd"/>
+      <w:r>
+        <w:t xml:space="preserve"> al </w:t>
+      </w:r>
+      <w:proofErr w:type="spellStart"/>
+      <w:r>
+        <w:t>guardar</w:t>
+      </w:r>
+      <w:proofErr w:type="spellEnd"/>
+      <w:r>
+        <w:t xml:space="preserve">, y </w:t>
+      </w:r>
+      <w:proofErr w:type="spellStart"/>
+      <w:r>
+        <w:t>luego</w:t>
+      </w:r>
+      <w:proofErr w:type="spellEnd"/>
+      <w:r>
+        <w:t xml:space="preserve"> </w:t>
+      </w:r>
+      <w:proofErr w:type="spellStart"/>
+      <w:r>
+        <w:t>mostrar</w:t>
+      </w:r>
+      <w:proofErr w:type="spellEnd"/>
+      <w:r>
+        <w:t xml:space="preserve"> el </w:t>
+      </w:r>
+      <w:proofErr w:type="spellStart"/>
+      <w:r>
+        <w:t>evento</w:t>
+      </w:r>
+      <w:proofErr w:type="spellEnd"/>
+      <w:r>
+        <w:t xml:space="preserve">, </w:t>
+      </w:r>
+      <w:proofErr w:type="spellStart"/>
+      <w:r>
+        <w:t>vemos</w:t>
+      </w:r>
+      <w:proofErr w:type="spellEnd"/>
+      <w:r>
+        <w:t xml:space="preserve"> que </w:t>
+      </w:r>
+      <w:proofErr w:type="spellStart"/>
+      <w:r>
+        <w:t>tiene</w:t>
+      </w:r>
+      <w:proofErr w:type="spellEnd"/>
+      <w:r>
+        <w:t xml:space="preserve"> 0 plazas</w:t>
+      </w:r>
+    </w:p>
+    <w:p>
+      <w:pPr>
+        <w:pStyle w:val="Notes"/>
+      </w:pPr>
+      <w:r>
+        <w:rPr>
+          <w:noProof/>
+          <w:lang w:val="es-ES" w:eastAsia="es-ES"/>
+        </w:rPr>
+        <w:drawing>
+          <wp:inline distT="0" distB="0" distL="0" distR="0" wp14:anchorId="69402B56" wp14:editId="18FD2712">
+            <wp:extent cx="5731510" cy="1461770"/>
+            <wp:effectExtent l="0" t="0" r="2540" b="5080"/>
+            <wp:docPr id="10" name="Imagen 10"/>
+            <wp:cNvGraphicFramePr>
+              <a:graphicFrameLocks xmlns:a="http://schemas.openxmlformats.org/drawingml/2006/main" noChangeAspect="1"/>
+            </wp:cNvGraphicFramePr>
+            <a:graphic xmlns:a="http://schemas.openxmlformats.org/drawingml/2006/main">
+              <a:graphicData uri="http://schemas.openxmlformats.org/drawingml/2006/picture">
+                <pic:pic xmlns:pic="http://schemas.openxmlformats.org/drawingml/2006/picture">
+                  <pic:nvPicPr>
+                    <pic:cNvPr id="1" name=""/>
+                    <pic:cNvPicPr/>
+                  </pic:nvPicPr>
+                  <pic:blipFill>
+                    <a:blip r:embed="rId15"/>
+                    <a:stretch>
+                      <a:fillRect/>
+                    </a:stretch>
+                  </pic:blipFill>
+                  <pic:spPr>
+                    <a:xfrm>
+                      <a:off x="0" y="0"/>
+                      <a:ext cx="5731510" cy="1461770"/>
+                    </a:xfrm>
+                    <a:prstGeom prst="rect">
+                      <a:avLst/>
+                    </a:prstGeom>
+                  </pic:spPr>
+                </pic:pic>
+              </a:graphicData>
+            </a:graphic>
+          </wp:inline>
+        </w:drawing>
+      </w:r>
+      <w:bookmarkStart w:id="3" w:name="_GoBack"/>
+      <w:bookmarkEnd w:id="3"/>
+    </w:p>
+    <w:p>
+      <w:pPr>
+        <w:pStyle w:val="Notes"/>
+      </w:pPr>
+      <w:r>
+        <w:lastRenderedPageBreak/>
+        <w:t>Original:</w:t>
+      </w:r>
+    </w:p>
+    <w:p>
+      <w:pPr>
+        <w:pStyle w:val="Notes"/>
+      </w:pPr>
+      <w:r>
+        <w:t xml:space="preserve">No </w:t>
+      </w:r>
+      <w:proofErr w:type="spellStart"/>
+      <w:r>
+        <w:t>nos</w:t>
+      </w:r>
+      <w:proofErr w:type="spellEnd"/>
+      <w:r>
+        <w:t xml:space="preserve"> </w:t>
+      </w:r>
+      <w:proofErr w:type="spellStart"/>
+      <w:r>
+        <w:t>deja</w:t>
+      </w:r>
+      <w:proofErr w:type="spellEnd"/>
+      <w:r>
+        <w:t xml:space="preserve"> </w:t>
+      </w:r>
+      <w:proofErr w:type="spellStart"/>
+      <w:r>
+        <w:t>crear</w:t>
+      </w:r>
+      <w:proofErr w:type="spellEnd"/>
+      <w:r>
+        <w:t xml:space="preserve"> </w:t>
+      </w:r>
+      <w:proofErr w:type="spellStart"/>
+      <w:r>
+        <w:t>eventos</w:t>
+      </w:r>
+      <w:proofErr w:type="spellEnd"/>
+      <w:r>
+        <w:t xml:space="preserve"> con 0 plazas, </w:t>
+      </w:r>
+      <w:proofErr w:type="spellStart"/>
+      <w:r>
+        <w:t>mínimo</w:t>
+      </w:r>
+      <w:proofErr w:type="spellEnd"/>
+      <w:r>
+        <w:t xml:space="preserve"> 1.</w:t>
+      </w:r>
+    </w:p>
+    <w:p>
+      <w:pPr>
+        <w:pStyle w:val="Notes"/>
+      </w:pPr>
+      <w:r>
+        <w:rPr>
+          <w:noProof/>
+          <w:lang w:val="es-ES" w:eastAsia="es-ES"/>
+        </w:rPr>
+        <w:drawing>
+          <wp:inline distT="0" distB="0" distL="0" distR="0" wp14:anchorId="383FC23D" wp14:editId="002CD088">
+            <wp:extent cx="5562600" cy="5038725"/>
+            <wp:effectExtent l="0" t="0" r="0" b="9525"/>
+            <wp:docPr id="4" name="Imagen 4"/>
+            <wp:cNvGraphicFramePr>
+              <a:graphicFrameLocks xmlns:a="http://schemas.openxmlformats.org/drawingml/2006/main" noChangeAspect="1"/>
+            </wp:cNvGraphicFramePr>
+            <a:graphic xmlns:a="http://schemas.openxmlformats.org/drawingml/2006/main">
+              <a:graphicData uri="http://schemas.openxmlformats.org/drawingml/2006/picture">
+                <pic:pic xmlns:pic="http://schemas.openxmlformats.org/drawingml/2006/picture">
+                  <pic:nvPicPr>
+                    <pic:cNvPr id="1" name=""/>
+                    <pic:cNvPicPr/>
+                  </pic:nvPicPr>
+                  <pic:blipFill>
+                    <a:blip r:embed="rId16"/>
+                    <a:stretch>
+                      <a:fillRect/>
+                    </a:stretch>
+                  </pic:blipFill>
+                  <pic:spPr>
+                    <a:xfrm>
+                      <a:off x="0" y="0"/>
+                      <a:ext cx="5562600" cy="5038725"/>
                     </a:xfrm>
                     <a:prstGeom prst="rect">
                       <a:avLst/>
@@ -2411,7 +2898,7 @@
     <w:lsdException w:name="Table Web 2" w:semiHidden="1" w:unhideWhenUsed="1"/>
     <w:lsdException w:name="Table Web 3" w:semiHidden="1" w:unhideWhenUsed="1"/>
     <w:lsdException w:name="Balloon Text" w:semiHidden="1" w:unhideWhenUsed="1"/>
-    <w:lsdException w:name="Table Grid" w:semiHidden="1" w:uiPriority="59" w:unhideWhenUsed="1"/>
+    <w:lsdException w:name="Table Grid" w:uiPriority="59"/>
     <w:lsdException w:name="Table Theme" w:semiHidden="1" w:unhideWhenUsed="1"/>
     <w:lsdException w:name="Placeholder Text" w:semiHidden="1"/>
     <w:lsdException w:name="No Spacing" w:uiPriority="1" w:qFormat="1"/>
@@ -4335,7 +4822,7 @@
 </file>
 
 <file path=customXml/itemProps1.xml><?xml version="1.0" encoding="utf-8"?>
-<ds:datastoreItem xmlns:ds="http://schemas.openxmlformats.org/officeDocument/2006/customXml" ds:itemID="{369580AB-FDB6-4925-9AED-FF312C8DDBA4}">
+<ds:datastoreItem xmlns:ds="http://schemas.openxmlformats.org/officeDocument/2006/customXml" ds:itemID="{7BBDED56-CF36-4D86-9651-8A0A07CDB31D}">
   <ds:schemaRefs>
     <ds:schemaRef ds:uri="http://schemas.openxmlformats.org/officeDocument/2006/bibliography"/>
   </ds:schemaRefs>

</xml_diff>

<commit_message>
Terminados los 8 bugs
</commit_message>
<xml_diff>
--- a/Bugs/Intentional bugs.docx
+++ b/Bugs/Intentional bugs.docx
@@ -670,6 +670,8 @@
           <w:r>
             <w:t>Table of contents</w:t>
           </w:r>
+          <w:bookmarkStart w:id="0" w:name="_GoBack"/>
+          <w:bookmarkEnd w:id="0"/>
         </w:p>
         <w:p>
           <w:pPr>
@@ -692,7 +694,7 @@
           <w:r>
             <w:fldChar w:fldCharType="separate"/>
           </w:r>
-          <w:hyperlink w:anchor="_Toc481576832" w:history="1">
+          <w:hyperlink w:anchor="_Toc481661958" w:history="1">
             <w:r>
               <w:rPr>
                 <w:rStyle w:val="Hipervnculo"/>
@@ -719,7 +721,7 @@
                 <w:noProof/>
                 <w:webHidden/>
               </w:rPr>
-              <w:instrText xml:space="preserve"> PAGEREF _Toc481576832 \h </w:instrText>
+              <w:instrText xml:space="preserve"> PAGEREF _Toc481661958 \h </w:instrText>
             </w:r>
             <w:r>
               <w:rPr>
@@ -762,7 +764,7 @@
               <w:lang w:val="es-ES" w:eastAsia="es-ES"/>
             </w:rPr>
           </w:pPr>
-          <w:hyperlink w:anchor="_Toc481576833" w:history="1">
+          <w:hyperlink w:anchor="_Toc481661959" w:history="1">
             <w:r>
               <w:rPr>
                 <w:rStyle w:val="Hipervnculo"/>
@@ -789,7 +791,7 @@
                 <w:noProof/>
                 <w:webHidden/>
               </w:rPr>
-              <w:instrText xml:space="preserve"> PAGEREF _Toc481576833 \h </w:instrText>
+              <w:instrText xml:space="preserve"> PAGEREF _Toc481661959 \h </w:instrText>
             </w:r>
             <w:r>
               <w:rPr>
@@ -810,6 +812,426 @@
                 <w:webHidden/>
               </w:rPr>
               <w:t>3</w:t>
+            </w:r>
+            <w:r>
+              <w:rPr>
+                <w:noProof/>
+                <w:webHidden/>
+              </w:rPr>
+              <w:fldChar w:fldCharType="end"/>
+            </w:r>
+          </w:hyperlink>
+        </w:p>
+        <w:p>
+          <w:pPr>
+            <w:pStyle w:val="TDC1"/>
+            <w:tabs>
+              <w:tab w:val="right" w:leader="dot" w:pos="9016"/>
+            </w:tabs>
+            <w:rPr>
+              <w:rFonts w:eastAsiaTheme="minorEastAsia"/>
+              <w:noProof/>
+              <w:lang w:val="es-ES" w:eastAsia="es-ES"/>
+            </w:rPr>
+          </w:pPr>
+          <w:hyperlink w:anchor="_Toc481661960" w:history="1">
+            <w:r>
+              <w:rPr>
+                <w:rStyle w:val="Hipervnculo"/>
+                <w:noProof/>
+              </w:rPr>
+              <w:t>Use case 7.6 – Cambiar banners mostrados (Guardar en blanco)</w:t>
+            </w:r>
+            <w:r>
+              <w:rPr>
+                <w:noProof/>
+                <w:webHidden/>
+              </w:rPr>
+              <w:tab/>
+            </w:r>
+            <w:r>
+              <w:rPr>
+                <w:noProof/>
+                <w:webHidden/>
+              </w:rPr>
+              <w:fldChar w:fldCharType="begin"/>
+            </w:r>
+            <w:r>
+              <w:rPr>
+                <w:noProof/>
+                <w:webHidden/>
+              </w:rPr>
+              <w:instrText xml:space="preserve"> PAGEREF _Toc481661960 \h </w:instrText>
+            </w:r>
+            <w:r>
+              <w:rPr>
+                <w:noProof/>
+                <w:webHidden/>
+              </w:rPr>
+            </w:r>
+            <w:r>
+              <w:rPr>
+                <w:noProof/>
+                <w:webHidden/>
+              </w:rPr>
+              <w:fldChar w:fldCharType="separate"/>
+            </w:r>
+            <w:r>
+              <w:rPr>
+                <w:noProof/>
+                <w:webHidden/>
+              </w:rPr>
+              <w:t>5</w:t>
+            </w:r>
+            <w:r>
+              <w:rPr>
+                <w:noProof/>
+                <w:webHidden/>
+              </w:rPr>
+              <w:fldChar w:fldCharType="end"/>
+            </w:r>
+          </w:hyperlink>
+        </w:p>
+        <w:p>
+          <w:pPr>
+            <w:pStyle w:val="TDC1"/>
+            <w:tabs>
+              <w:tab w:val="right" w:leader="dot" w:pos="9016"/>
+            </w:tabs>
+            <w:rPr>
+              <w:rFonts w:eastAsiaTheme="minorEastAsia"/>
+              <w:noProof/>
+              <w:lang w:val="es-ES" w:eastAsia="es-ES"/>
+            </w:rPr>
+          </w:pPr>
+          <w:hyperlink w:anchor="_Toc481661961" w:history="1">
+            <w:r>
+              <w:rPr>
+                <w:rStyle w:val="Hipervnculo"/>
+                <w:noProof/>
+              </w:rPr>
+              <w:t>Use case 8- Dashboard (Eliminación de varios datos)</w:t>
+            </w:r>
+            <w:r>
+              <w:rPr>
+                <w:noProof/>
+                <w:webHidden/>
+              </w:rPr>
+              <w:tab/>
+            </w:r>
+            <w:r>
+              <w:rPr>
+                <w:noProof/>
+                <w:webHidden/>
+              </w:rPr>
+              <w:fldChar w:fldCharType="begin"/>
+            </w:r>
+            <w:r>
+              <w:rPr>
+                <w:noProof/>
+                <w:webHidden/>
+              </w:rPr>
+              <w:instrText xml:space="preserve"> PAGEREF _Toc481661961 \h </w:instrText>
+            </w:r>
+            <w:r>
+              <w:rPr>
+                <w:noProof/>
+                <w:webHidden/>
+              </w:rPr>
+            </w:r>
+            <w:r>
+              <w:rPr>
+                <w:noProof/>
+                <w:webHidden/>
+              </w:rPr>
+              <w:fldChar w:fldCharType="separate"/>
+            </w:r>
+            <w:r>
+              <w:rPr>
+                <w:noProof/>
+                <w:webHidden/>
+              </w:rPr>
+              <w:t>7</w:t>
+            </w:r>
+            <w:r>
+              <w:rPr>
+                <w:noProof/>
+                <w:webHidden/>
+              </w:rPr>
+              <w:fldChar w:fldCharType="end"/>
+            </w:r>
+          </w:hyperlink>
+        </w:p>
+        <w:p>
+          <w:pPr>
+            <w:pStyle w:val="TDC1"/>
+            <w:tabs>
+              <w:tab w:val="right" w:leader="dot" w:pos="9016"/>
+            </w:tabs>
+            <w:rPr>
+              <w:rFonts w:eastAsiaTheme="minorEastAsia"/>
+              <w:noProof/>
+              <w:lang w:val="es-ES" w:eastAsia="es-ES"/>
+            </w:rPr>
+          </w:pPr>
+          <w:hyperlink w:anchor="_Toc481661962" w:history="1">
+            <w:r>
+              <w:rPr>
+                <w:rStyle w:val="Hipervnculo"/>
+                <w:noProof/>
+              </w:rPr>
+              <w:t>Use case 9.2- Cambiar el tiempo en cache (Cancelar)</w:t>
+            </w:r>
+            <w:r>
+              <w:rPr>
+                <w:noProof/>
+                <w:webHidden/>
+              </w:rPr>
+              <w:tab/>
+            </w:r>
+            <w:r>
+              <w:rPr>
+                <w:noProof/>
+                <w:webHidden/>
+              </w:rPr>
+              <w:fldChar w:fldCharType="begin"/>
+            </w:r>
+            <w:r>
+              <w:rPr>
+                <w:noProof/>
+                <w:webHidden/>
+              </w:rPr>
+              <w:instrText xml:space="preserve"> PAGEREF _Toc481661962 \h </w:instrText>
+            </w:r>
+            <w:r>
+              <w:rPr>
+                <w:noProof/>
+                <w:webHidden/>
+              </w:rPr>
+            </w:r>
+            <w:r>
+              <w:rPr>
+                <w:noProof/>
+                <w:webHidden/>
+              </w:rPr>
+              <w:fldChar w:fldCharType="separate"/>
+            </w:r>
+            <w:r>
+              <w:rPr>
+                <w:noProof/>
+                <w:webHidden/>
+              </w:rPr>
+              <w:t>9</w:t>
+            </w:r>
+            <w:r>
+              <w:rPr>
+                <w:noProof/>
+                <w:webHidden/>
+              </w:rPr>
+              <w:fldChar w:fldCharType="end"/>
+            </w:r>
+          </w:hyperlink>
+        </w:p>
+        <w:p>
+          <w:pPr>
+            <w:pStyle w:val="TDC1"/>
+            <w:tabs>
+              <w:tab w:val="right" w:leader="dot" w:pos="9016"/>
+            </w:tabs>
+            <w:rPr>
+              <w:rFonts w:eastAsiaTheme="minorEastAsia"/>
+              <w:noProof/>
+              <w:lang w:val="es-ES" w:eastAsia="es-ES"/>
+            </w:rPr>
+          </w:pPr>
+          <w:hyperlink w:anchor="_Toc481661963" w:history="1">
+            <w:r>
+              <w:rPr>
+                <w:rStyle w:val="Hipervnculo"/>
+                <w:noProof/>
+              </w:rPr>
+              <w:t>Use case 17- Mostrar lista de eventos</w:t>
+            </w:r>
+            <w:r>
+              <w:rPr>
+                <w:noProof/>
+                <w:webHidden/>
+              </w:rPr>
+              <w:tab/>
+            </w:r>
+            <w:r>
+              <w:rPr>
+                <w:noProof/>
+                <w:webHidden/>
+              </w:rPr>
+              <w:fldChar w:fldCharType="begin"/>
+            </w:r>
+            <w:r>
+              <w:rPr>
+                <w:noProof/>
+                <w:webHidden/>
+              </w:rPr>
+              <w:instrText xml:space="preserve"> PAGEREF _Toc481661963 \h </w:instrText>
+            </w:r>
+            <w:r>
+              <w:rPr>
+                <w:noProof/>
+                <w:webHidden/>
+              </w:rPr>
+            </w:r>
+            <w:r>
+              <w:rPr>
+                <w:noProof/>
+                <w:webHidden/>
+              </w:rPr>
+              <w:fldChar w:fldCharType="separate"/>
+            </w:r>
+            <w:r>
+              <w:rPr>
+                <w:noProof/>
+                <w:webHidden/>
+              </w:rPr>
+              <w:t>11</w:t>
+            </w:r>
+            <w:r>
+              <w:rPr>
+                <w:noProof/>
+                <w:webHidden/>
+              </w:rPr>
+              <w:fldChar w:fldCharType="end"/>
+            </w:r>
+          </w:hyperlink>
+        </w:p>
+        <w:p>
+          <w:pPr>
+            <w:pStyle w:val="TDC1"/>
+            <w:tabs>
+              <w:tab w:val="right" w:leader="dot" w:pos="9016"/>
+            </w:tabs>
+            <w:rPr>
+              <w:rFonts w:eastAsiaTheme="minorEastAsia"/>
+              <w:noProof/>
+              <w:lang w:val="es-ES" w:eastAsia="es-ES"/>
+            </w:rPr>
+          </w:pPr>
+          <w:hyperlink w:anchor="_Toc481661964" w:history="1">
+            <w:r>
+              <w:rPr>
+                <w:rStyle w:val="Hipervnculo"/>
+                <w:noProof/>
+              </w:rPr>
+              <w:t>Use case 18.2- Crear, editar, listar y eliminar eventos (asientos a 0)</w:t>
+            </w:r>
+            <w:r>
+              <w:rPr>
+                <w:noProof/>
+                <w:webHidden/>
+              </w:rPr>
+              <w:tab/>
+            </w:r>
+            <w:r>
+              <w:rPr>
+                <w:noProof/>
+                <w:webHidden/>
+              </w:rPr>
+              <w:fldChar w:fldCharType="begin"/>
+            </w:r>
+            <w:r>
+              <w:rPr>
+                <w:noProof/>
+                <w:webHidden/>
+              </w:rPr>
+              <w:instrText xml:space="preserve"> PAGEREF _Toc481661964 \h </w:instrText>
+            </w:r>
+            <w:r>
+              <w:rPr>
+                <w:noProof/>
+                <w:webHidden/>
+              </w:rPr>
+            </w:r>
+            <w:r>
+              <w:rPr>
+                <w:noProof/>
+                <w:webHidden/>
+              </w:rPr>
+              <w:fldChar w:fldCharType="separate"/>
+            </w:r>
+            <w:r>
+              <w:rPr>
+                <w:noProof/>
+                <w:webHidden/>
+              </w:rPr>
+              <w:t>12</w:t>
+            </w:r>
+            <w:r>
+              <w:rPr>
+                <w:noProof/>
+                <w:webHidden/>
+              </w:rPr>
+              <w:fldChar w:fldCharType="end"/>
+            </w:r>
+          </w:hyperlink>
+        </w:p>
+        <w:p>
+          <w:pPr>
+            <w:pStyle w:val="TDC1"/>
+            <w:tabs>
+              <w:tab w:val="right" w:leader="dot" w:pos="9016"/>
+            </w:tabs>
+            <w:rPr>
+              <w:rFonts w:eastAsiaTheme="minorEastAsia"/>
+              <w:noProof/>
+              <w:lang w:val="es-ES" w:eastAsia="es-ES"/>
+            </w:rPr>
+          </w:pPr>
+          <w:hyperlink w:anchor="_Toc481661965" w:history="1">
+            <w:r>
+              <w:rPr>
+                <w:rStyle w:val="Hipervnculo"/>
+                <w:noProof/>
+              </w:rPr>
+              <w:t>Use case 20- Cambiar fee de managers y chorbies (Guardar en blanco)</w:t>
+            </w:r>
+            <w:r>
+              <w:rPr>
+                <w:noProof/>
+                <w:webHidden/>
+              </w:rPr>
+              <w:tab/>
+            </w:r>
+            <w:r>
+              <w:rPr>
+                <w:noProof/>
+                <w:webHidden/>
+              </w:rPr>
+              <w:fldChar w:fldCharType="begin"/>
+            </w:r>
+            <w:r>
+              <w:rPr>
+                <w:noProof/>
+                <w:webHidden/>
+              </w:rPr>
+              <w:instrText xml:space="preserve"> PAGEREF _Toc481661965 \h </w:instrText>
+            </w:r>
+            <w:r>
+              <w:rPr>
+                <w:noProof/>
+                <w:webHidden/>
+              </w:rPr>
+            </w:r>
+            <w:r>
+              <w:rPr>
+                <w:noProof/>
+                <w:webHidden/>
+              </w:rPr>
+              <w:fldChar w:fldCharType="separate"/>
+            </w:r>
+            <w:r>
+              <w:rPr>
+                <w:noProof/>
+                <w:webHidden/>
+              </w:rPr>
+              <w:t>14</w:t>
             </w:r>
             <w:r>
               <w:rPr>
@@ -859,7 +1281,7 @@
       <w:pPr>
         <w:pStyle w:val="Notes"/>
       </w:pPr>
-      <w:bookmarkStart w:id="0" w:name="_Toc383875113"/>
+      <w:bookmarkStart w:id="1" w:name="_Toc383875113"/>
       <w:r>
         <w:lastRenderedPageBreak/>
         <w:t xml:space="preserve">For every </w:t>
@@ -878,8 +1300,8 @@
       <w:pPr>
         <w:pStyle w:val="Ttulo1"/>
       </w:pPr>
-      <w:bookmarkStart w:id="1" w:name="_Toc481576832"/>
-      <w:bookmarkEnd w:id="0"/>
+      <w:bookmarkStart w:id="2" w:name="_Toc481661958"/>
+      <w:bookmarkEnd w:id="1"/>
       <w:r>
         <w:t xml:space="preserve">Use case 3- </w:t>
       </w:r>
@@ -927,7 +1349,7 @@
       <w:r>
         <w:t>sistema</w:t>
       </w:r>
-      <w:bookmarkEnd w:id="1"/>
+      <w:bookmarkEnd w:id="2"/>
       <w:proofErr w:type="spellEnd"/>
     </w:p>
     <w:p>
@@ -1236,7 +1658,7 @@
       <w:pPr>
         <w:pStyle w:val="Ttulo1"/>
       </w:pPr>
-      <w:bookmarkStart w:id="2" w:name="_Toc481576833"/>
+      <w:bookmarkStart w:id="3" w:name="_Toc481661959"/>
       <w:r>
         <w:t xml:space="preserve">Use case 5.4- </w:t>
       </w:r>
@@ -1272,7 +1694,7 @@
       <w:r>
         <w:t>)</w:t>
       </w:r>
-      <w:bookmarkEnd w:id="2"/>
+      <w:bookmarkEnd w:id="3"/>
     </w:p>
     <w:p>
       <w:pPr>
@@ -1830,6 +2252,7 @@
       <w:pPr>
         <w:pStyle w:val="Ttulo1"/>
       </w:pPr>
+      <w:bookmarkStart w:id="4" w:name="_Toc481661960"/>
       <w:r>
         <w:lastRenderedPageBreak/>
         <w:t xml:space="preserve">Use case 7.6 – </w:t>
@@ -1874,6 +2297,7 @@
       <w:r>
         <w:t>)</w:t>
       </w:r>
+      <w:bookmarkEnd w:id="4"/>
     </w:p>
     <w:p>
       <w:pPr>
@@ -2221,16 +2645,1380 @@
       <w:pPr>
         <w:pStyle w:val="Ttulo1"/>
       </w:pPr>
+      <w:bookmarkStart w:id="5" w:name="_Toc481661961"/>
       <w:r>
         <w:lastRenderedPageBreak/>
         <w:t xml:space="preserve">Use case </w:t>
       </w:r>
       <w:r>
-        <w:t>18.2</w:t>
+        <w:t>8</w:t>
       </w:r>
       <w:r>
         <w:t xml:space="preserve">- </w:t>
       </w:r>
+      <w:r>
+        <w:t>Dashboard (</w:t>
+      </w:r>
+      <w:proofErr w:type="spellStart"/>
+      <w:r>
+        <w:t>Eliminación</w:t>
+      </w:r>
+      <w:proofErr w:type="spellEnd"/>
+      <w:r>
+        <w:t xml:space="preserve"> de </w:t>
+      </w:r>
+      <w:proofErr w:type="spellStart"/>
+      <w:r>
+        <w:t>varios</w:t>
+      </w:r>
+      <w:proofErr w:type="spellEnd"/>
+      <w:r>
+        <w:t xml:space="preserve"> </w:t>
+      </w:r>
+      <w:proofErr w:type="spellStart"/>
+      <w:r>
+        <w:t>datos</w:t>
+      </w:r>
+      <w:proofErr w:type="spellEnd"/>
+      <w:r>
+        <w:t>)</w:t>
+      </w:r>
+      <w:bookmarkEnd w:id="5"/>
+    </w:p>
+    <w:p>
+      <w:pPr>
+        <w:pStyle w:val="Notes"/>
+      </w:pPr>
+      <w:r>
+        <w:t>Write the code and the name of your use case in the title.</w:t>
+      </w:r>
+    </w:p>
+    <w:p>
+      <w:pPr>
+        <w:pStyle w:val="Subttulo"/>
+      </w:pPr>
+      <w:r>
+        <w:t>Description</w:t>
+      </w:r>
+    </w:p>
+    <w:p>
+      <w:pPr>
+        <w:pStyle w:val="Notes"/>
+      </w:pPr>
+      <w:proofErr w:type="spellStart"/>
+      <w:r>
+        <w:t>Cuando</w:t>
+      </w:r>
+      <w:proofErr w:type="spellEnd"/>
+      <w:r>
+        <w:t xml:space="preserve"> se </w:t>
+      </w:r>
+      <w:proofErr w:type="spellStart"/>
+      <w:r>
+        <w:t>muestre</w:t>
+      </w:r>
+      <w:proofErr w:type="spellEnd"/>
+      <w:r>
+        <w:t xml:space="preserve"> el dashboard, </w:t>
+      </w:r>
+      <w:proofErr w:type="spellStart"/>
+      <w:r>
+        <w:t>faltarán</w:t>
+      </w:r>
+      <w:proofErr w:type="spellEnd"/>
+      <w:r>
+        <w:t xml:space="preserve"> </w:t>
+      </w:r>
+      <w:proofErr w:type="spellStart"/>
+      <w:r>
+        <w:t>datos</w:t>
+      </w:r>
+      <w:proofErr w:type="spellEnd"/>
+      <w:r>
+        <w:t xml:space="preserve"> a </w:t>
+      </w:r>
+      <w:proofErr w:type="spellStart"/>
+      <w:r>
+        <w:t>mostrar</w:t>
+      </w:r>
+      <w:proofErr w:type="spellEnd"/>
+      <w:r>
+        <w:t xml:space="preserve"> </w:t>
+      </w:r>
+      <w:proofErr w:type="spellStart"/>
+      <w:r>
+        <w:t>referentes</w:t>
+      </w:r>
+      <w:proofErr w:type="spellEnd"/>
+      <w:r>
+        <w:t xml:space="preserve"> a:</w:t>
+      </w:r>
+    </w:p>
+    <w:p>
+      <w:pPr>
+        <w:pStyle w:val="Notes"/>
+        <w:rPr>
+          <w:b/>
+        </w:rPr>
+      </w:pPr>
+      <w:proofErr w:type="spellStart"/>
+      <w:r>
+        <w:rPr>
+          <w:b/>
+        </w:rPr>
+        <w:t>Listado</w:t>
+      </w:r>
+      <w:proofErr w:type="spellEnd"/>
+      <w:r>
+        <w:rPr>
+          <w:b/>
+        </w:rPr>
+        <w:t xml:space="preserve"> de managers que </w:t>
+      </w:r>
+      <w:proofErr w:type="spellStart"/>
+      <w:r>
+        <w:rPr>
+          <w:b/>
+        </w:rPr>
+        <w:t>incluye</w:t>
+      </w:r>
+      <w:proofErr w:type="spellEnd"/>
+      <w:r>
+        <w:rPr>
+          <w:b/>
+        </w:rPr>
+        <w:t xml:space="preserve"> la </w:t>
+      </w:r>
+      <w:proofErr w:type="spellStart"/>
+      <w:r>
+        <w:rPr>
+          <w:b/>
+        </w:rPr>
+        <w:t>cantidad</w:t>
+      </w:r>
+      <w:proofErr w:type="spellEnd"/>
+      <w:r>
+        <w:rPr>
+          <w:b/>
+        </w:rPr>
+        <w:t xml:space="preserve"> que </w:t>
+      </w:r>
+      <w:proofErr w:type="spellStart"/>
+      <w:r>
+        <w:rPr>
+          <w:b/>
+        </w:rPr>
+        <w:t>deben</w:t>
+      </w:r>
+      <w:proofErr w:type="spellEnd"/>
+      <w:r>
+        <w:rPr>
+          <w:b/>
+        </w:rPr>
+        <w:t xml:space="preserve"> </w:t>
+      </w:r>
+      <w:proofErr w:type="spellStart"/>
+      <w:r>
+        <w:rPr>
+          <w:b/>
+        </w:rPr>
+        <w:t>en</w:t>
+      </w:r>
+      <w:proofErr w:type="spellEnd"/>
+      <w:r>
+        <w:rPr>
+          <w:b/>
+        </w:rPr>
+        <w:t xml:space="preserve"> </w:t>
+      </w:r>
+      <w:proofErr w:type="spellStart"/>
+      <w:r>
+        <w:rPr>
+          <w:b/>
+        </w:rPr>
+        <w:t>cuotas</w:t>
+      </w:r>
+      <w:proofErr w:type="spellEnd"/>
+      <w:r>
+        <w:rPr>
+          <w:b/>
+        </w:rPr>
+        <w:t>.</w:t>
+      </w:r>
+    </w:p>
+    <w:p>
+      <w:pPr>
+        <w:pStyle w:val="Notes"/>
+        <w:rPr>
+          <w:b/>
+        </w:rPr>
+      </w:pPr>
+      <w:r>
+        <w:rPr>
+          <w:b/>
+        </w:rPr>
+        <w:t xml:space="preserve">El </w:t>
+      </w:r>
+      <w:proofErr w:type="spellStart"/>
+      <w:r>
+        <w:rPr>
+          <w:b/>
+        </w:rPr>
+        <w:t>minimo</w:t>
+      </w:r>
+      <w:proofErr w:type="spellEnd"/>
+      <w:r>
+        <w:rPr>
+          <w:b/>
+        </w:rPr>
+        <w:t xml:space="preserve">, el </w:t>
+      </w:r>
+      <w:proofErr w:type="spellStart"/>
+      <w:r>
+        <w:rPr>
+          <w:b/>
+        </w:rPr>
+        <w:t>maximo</w:t>
+      </w:r>
+      <w:proofErr w:type="spellEnd"/>
+      <w:r>
+        <w:rPr>
+          <w:b/>
+        </w:rPr>
+        <w:t xml:space="preserve"> y la media de </w:t>
+      </w:r>
+      <w:proofErr w:type="spellStart"/>
+      <w:r>
+        <w:rPr>
+          <w:b/>
+        </w:rPr>
+        <w:t>edad</w:t>
+      </w:r>
+      <w:proofErr w:type="spellEnd"/>
+      <w:r>
+        <w:rPr>
+          <w:b/>
+        </w:rPr>
+        <w:t xml:space="preserve"> de </w:t>
+      </w:r>
+      <w:proofErr w:type="spellStart"/>
+      <w:r>
+        <w:rPr>
+          <w:b/>
+        </w:rPr>
+        <w:t>los</w:t>
+      </w:r>
+      <w:proofErr w:type="spellEnd"/>
+      <w:r>
+        <w:rPr>
+          <w:b/>
+        </w:rPr>
+        <w:t xml:space="preserve"> </w:t>
+      </w:r>
+      <w:proofErr w:type="spellStart"/>
+      <w:r>
+        <w:rPr>
+          <w:b/>
+        </w:rPr>
+        <w:t>chorbies</w:t>
+      </w:r>
+      <w:proofErr w:type="spellEnd"/>
+    </w:p>
+    <w:p>
+      <w:pPr>
+        <w:pStyle w:val="Notes"/>
+      </w:pPr>
+      <w:r>
+        <w:t>Bug:</w:t>
+      </w:r>
+    </w:p>
+    <w:p>
+      <w:pPr>
+        <w:pStyle w:val="Notes"/>
+      </w:pPr>
+      <w:proofErr w:type="spellStart"/>
+      <w:r>
+        <w:t>Vamos</w:t>
+      </w:r>
+      <w:proofErr w:type="spellEnd"/>
+      <w:r>
+        <w:t xml:space="preserve"> a </w:t>
+      </w:r>
+      <w:proofErr w:type="spellStart"/>
+      <w:r>
+        <w:t>ver</w:t>
+      </w:r>
+      <w:proofErr w:type="spellEnd"/>
+      <w:r>
+        <w:t xml:space="preserve"> </w:t>
+      </w:r>
+      <w:proofErr w:type="spellStart"/>
+      <w:r>
+        <w:t>como</w:t>
+      </w:r>
+      <w:proofErr w:type="spellEnd"/>
+      <w:r>
+        <w:t xml:space="preserve"> no </w:t>
+      </w:r>
+      <w:proofErr w:type="spellStart"/>
+      <w:r>
+        <w:t>están</w:t>
+      </w:r>
+      <w:proofErr w:type="spellEnd"/>
+      <w:r>
+        <w:t xml:space="preserve"> </w:t>
+      </w:r>
+      <w:proofErr w:type="spellStart"/>
+      <w:r>
+        <w:t>estos</w:t>
+      </w:r>
+      <w:proofErr w:type="spellEnd"/>
+      <w:r>
+        <w:t xml:space="preserve"> </w:t>
+      </w:r>
+      <w:proofErr w:type="spellStart"/>
+      <w:r>
+        <w:t>datos</w:t>
+      </w:r>
+      <w:proofErr w:type="spellEnd"/>
+      <w:r>
+        <w:t xml:space="preserve"> </w:t>
+      </w:r>
+      <w:proofErr w:type="spellStart"/>
+      <w:r>
+        <w:t>en</w:t>
+      </w:r>
+      <w:proofErr w:type="spellEnd"/>
+      <w:r>
+        <w:t xml:space="preserve"> el </w:t>
+      </w:r>
+      <w:proofErr w:type="spellStart"/>
+      <w:r>
+        <w:t>proyecto</w:t>
+      </w:r>
+      <w:proofErr w:type="spellEnd"/>
+      <w:r>
+        <w:t xml:space="preserve"> con bugs</w:t>
+      </w:r>
+    </w:p>
+    <w:p>
+      <w:pPr>
+        <w:pStyle w:val="Notes"/>
+      </w:pPr>
+      <w:r>
+        <w:rPr>
+          <w:noProof/>
+          <w:lang w:val="es-ES" w:eastAsia="es-ES"/>
+        </w:rPr>
+        <w:drawing>
+          <wp:inline distT="0" distB="0" distL="0" distR="0" wp14:anchorId="47EF1124" wp14:editId="7D145619">
+            <wp:extent cx="5731510" cy="3853815"/>
+            <wp:effectExtent l="0" t="0" r="2540" b="0"/>
+            <wp:docPr id="18" name="Imagen 18"/>
+            <wp:cNvGraphicFramePr>
+              <a:graphicFrameLocks xmlns:a="http://schemas.openxmlformats.org/drawingml/2006/main" noChangeAspect="1"/>
+            </wp:cNvGraphicFramePr>
+            <a:graphic xmlns:a="http://schemas.openxmlformats.org/drawingml/2006/main">
+              <a:graphicData uri="http://schemas.openxmlformats.org/drawingml/2006/picture">
+                <pic:pic xmlns:pic="http://schemas.openxmlformats.org/drawingml/2006/picture">
+                  <pic:nvPicPr>
+                    <pic:cNvPr id="1" name=""/>
+                    <pic:cNvPicPr/>
+                  </pic:nvPicPr>
+                  <pic:blipFill>
+                    <a:blip r:embed="rId14"/>
+                    <a:stretch>
+                      <a:fillRect/>
+                    </a:stretch>
+                  </pic:blipFill>
+                  <pic:spPr>
+                    <a:xfrm>
+                      <a:off x="0" y="0"/>
+                      <a:ext cx="5731510" cy="3853815"/>
+                    </a:xfrm>
+                    <a:prstGeom prst="rect">
+                      <a:avLst/>
+                    </a:prstGeom>
+                  </pic:spPr>
+                </pic:pic>
+              </a:graphicData>
+            </a:graphic>
+          </wp:inline>
+        </w:drawing>
+      </w:r>
+      <w:r>
+        <w:rPr>
+          <w:noProof/>
+          <w:lang w:val="es-ES" w:eastAsia="es-ES"/>
+        </w:rPr>
+        <w:t xml:space="preserve"> </w:t>
+      </w:r>
+      <w:r>
+        <w:rPr>
+          <w:noProof/>
+          <w:lang w:val="es-ES" w:eastAsia="es-ES"/>
+        </w:rPr>
+        <w:drawing>
+          <wp:inline distT="0" distB="0" distL="0" distR="0" wp14:anchorId="3C899B16" wp14:editId="107ABF3F">
+            <wp:extent cx="5731510" cy="1705610"/>
+            <wp:effectExtent l="0" t="0" r="2540" b="8890"/>
+            <wp:docPr id="19" name="Imagen 19"/>
+            <wp:cNvGraphicFramePr>
+              <a:graphicFrameLocks xmlns:a="http://schemas.openxmlformats.org/drawingml/2006/main" noChangeAspect="1"/>
+            </wp:cNvGraphicFramePr>
+            <a:graphic xmlns:a="http://schemas.openxmlformats.org/drawingml/2006/main">
+              <a:graphicData uri="http://schemas.openxmlformats.org/drawingml/2006/picture">
+                <pic:pic xmlns:pic="http://schemas.openxmlformats.org/drawingml/2006/picture">
+                  <pic:nvPicPr>
+                    <pic:cNvPr id="1" name=""/>
+                    <pic:cNvPicPr/>
+                  </pic:nvPicPr>
+                  <pic:blipFill>
+                    <a:blip r:embed="rId15"/>
+                    <a:stretch>
+                      <a:fillRect/>
+                    </a:stretch>
+                  </pic:blipFill>
+                  <pic:spPr>
+                    <a:xfrm>
+                      <a:off x="0" y="0"/>
+                      <a:ext cx="5731510" cy="1705610"/>
+                    </a:xfrm>
+                    <a:prstGeom prst="rect">
+                      <a:avLst/>
+                    </a:prstGeom>
+                  </pic:spPr>
+                </pic:pic>
+              </a:graphicData>
+            </a:graphic>
+          </wp:inline>
+        </w:drawing>
+      </w:r>
+    </w:p>
+    <w:p>
+      <w:pPr>
+        <w:pStyle w:val="Notes"/>
+      </w:pPr>
+    </w:p>
+    <w:p>
+      <w:pPr>
+        <w:pStyle w:val="Notes"/>
+      </w:pPr>
+      <w:r>
+        <w:lastRenderedPageBreak/>
+        <w:t>Original:</w:t>
+      </w:r>
+    </w:p>
+    <w:p>
+      <w:pPr>
+        <w:pStyle w:val="Notes"/>
+      </w:pPr>
+      <w:proofErr w:type="spellStart"/>
+      <w:r>
+        <w:t>Aqui</w:t>
+      </w:r>
+      <w:proofErr w:type="spellEnd"/>
+      <w:r>
+        <w:t xml:space="preserve"> se </w:t>
+      </w:r>
+      <w:proofErr w:type="spellStart"/>
+      <w:r>
+        <w:t>puede</w:t>
+      </w:r>
+      <w:proofErr w:type="spellEnd"/>
+      <w:r>
+        <w:t xml:space="preserve"> </w:t>
+      </w:r>
+      <w:proofErr w:type="spellStart"/>
+      <w:r>
+        <w:t>ver</w:t>
+      </w:r>
+      <w:proofErr w:type="spellEnd"/>
+      <w:r>
+        <w:t xml:space="preserve"> </w:t>
+      </w:r>
+      <w:proofErr w:type="spellStart"/>
+      <w:r>
+        <w:t>como</w:t>
+      </w:r>
+      <w:proofErr w:type="spellEnd"/>
+      <w:r>
+        <w:t xml:space="preserve"> el </w:t>
+      </w:r>
+      <w:proofErr w:type="spellStart"/>
+      <w:r>
+        <w:t>p</w:t>
+      </w:r>
+      <w:r>
+        <w:t>royecto</w:t>
+      </w:r>
+      <w:proofErr w:type="spellEnd"/>
+      <w:r>
+        <w:t xml:space="preserve"> original </w:t>
+      </w:r>
+      <w:proofErr w:type="spellStart"/>
+      <w:r>
+        <w:t>si</w:t>
+      </w:r>
+      <w:proofErr w:type="spellEnd"/>
+      <w:r>
+        <w:t xml:space="preserve"> </w:t>
+      </w:r>
+      <w:proofErr w:type="spellStart"/>
+      <w:r>
+        <w:t>los</w:t>
+      </w:r>
+      <w:proofErr w:type="spellEnd"/>
+      <w:r>
+        <w:t xml:space="preserve"> </w:t>
+      </w:r>
+      <w:proofErr w:type="spellStart"/>
+      <w:r>
+        <w:t>muestra</w:t>
+      </w:r>
+      <w:proofErr w:type="spellEnd"/>
+      <w:r>
+        <w:t>:</w:t>
+      </w:r>
+    </w:p>
+    <w:p>
+      <w:pPr>
+        <w:pStyle w:val="Notes"/>
+      </w:pPr>
+      <w:r>
+        <w:rPr>
+          <w:noProof/>
+          <w:lang w:val="es-ES" w:eastAsia="es-ES"/>
+        </w:rPr>
+        <w:drawing>
+          <wp:inline distT="0" distB="0" distL="0" distR="0" wp14:anchorId="1523EFFD" wp14:editId="520C0FC6">
+            <wp:extent cx="5280660" cy="3777082"/>
+            <wp:effectExtent l="0" t="0" r="0" b="0"/>
+            <wp:docPr id="11" name="Imagen 11"/>
+            <wp:cNvGraphicFramePr>
+              <a:graphicFrameLocks xmlns:a="http://schemas.openxmlformats.org/drawingml/2006/main" noChangeAspect="1"/>
+            </wp:cNvGraphicFramePr>
+            <a:graphic xmlns:a="http://schemas.openxmlformats.org/drawingml/2006/main">
+              <a:graphicData uri="http://schemas.openxmlformats.org/drawingml/2006/picture">
+                <pic:pic xmlns:pic="http://schemas.openxmlformats.org/drawingml/2006/picture">
+                  <pic:nvPicPr>
+                    <pic:cNvPr id="1" name=""/>
+                    <pic:cNvPicPr/>
+                  </pic:nvPicPr>
+                  <pic:blipFill>
+                    <a:blip r:embed="rId16"/>
+                    <a:stretch>
+                      <a:fillRect/>
+                    </a:stretch>
+                  </pic:blipFill>
+                  <pic:spPr>
+                    <a:xfrm>
+                      <a:off x="0" y="0"/>
+                      <a:ext cx="5300771" cy="3791466"/>
+                    </a:xfrm>
+                    <a:prstGeom prst="rect">
+                      <a:avLst/>
+                    </a:prstGeom>
+                  </pic:spPr>
+                </pic:pic>
+              </a:graphicData>
+            </a:graphic>
+          </wp:inline>
+        </w:drawing>
+      </w:r>
+    </w:p>
+    <w:p>
+      <w:pPr>
+        <w:pStyle w:val="Notes"/>
+      </w:pPr>
+      <w:r>
+        <w:rPr>
+          <w:noProof/>
+          <w:lang w:val="es-ES" w:eastAsia="es-ES"/>
+        </w:rPr>
+        <w:drawing>
+          <wp:inline distT="0" distB="0" distL="0" distR="0" wp14:anchorId="73C4555C" wp14:editId="120EE6E3">
+            <wp:extent cx="5731510" cy="3338195"/>
+            <wp:effectExtent l="0" t="0" r="2540" b="0"/>
+            <wp:docPr id="17" name="Imagen 17"/>
+            <wp:cNvGraphicFramePr>
+              <a:graphicFrameLocks xmlns:a="http://schemas.openxmlformats.org/drawingml/2006/main" noChangeAspect="1"/>
+            </wp:cNvGraphicFramePr>
+            <a:graphic xmlns:a="http://schemas.openxmlformats.org/drawingml/2006/main">
+              <a:graphicData uri="http://schemas.openxmlformats.org/drawingml/2006/picture">
+                <pic:pic xmlns:pic="http://schemas.openxmlformats.org/drawingml/2006/picture">
+                  <pic:nvPicPr>
+                    <pic:cNvPr id="1" name=""/>
+                    <pic:cNvPicPr/>
+                  </pic:nvPicPr>
+                  <pic:blipFill>
+                    <a:blip r:embed="rId17"/>
+                    <a:stretch>
+                      <a:fillRect/>
+                    </a:stretch>
+                  </pic:blipFill>
+                  <pic:spPr>
+                    <a:xfrm>
+                      <a:off x="0" y="0"/>
+                      <a:ext cx="5731510" cy="3338195"/>
+                    </a:xfrm>
+                    <a:prstGeom prst="rect">
+                      <a:avLst/>
+                    </a:prstGeom>
+                  </pic:spPr>
+                </pic:pic>
+              </a:graphicData>
+            </a:graphic>
+          </wp:inline>
+        </w:drawing>
+      </w:r>
+    </w:p>
+    <w:p>
+      <w:pPr>
+        <w:pStyle w:val="Subttulo"/>
+      </w:pPr>
+      <w:r>
+        <w:t>Results</w:t>
+      </w:r>
+    </w:p>
+    <w:p>
+      <w:r>
+        <w:t>Comment on whether the tester found this bug or not.</w:t>
+      </w:r>
+    </w:p>
+    <w:p>
+      <w:pPr>
+        <w:pStyle w:val="Ttulo1"/>
+      </w:pPr>
+      <w:bookmarkStart w:id="6" w:name="_Toc481661962"/>
+      <w:r>
+        <w:lastRenderedPageBreak/>
+        <w:t xml:space="preserve">Use case </w:t>
+      </w:r>
+      <w:r>
+        <w:t>9.2</w:t>
+      </w:r>
+      <w:r>
+        <w:t xml:space="preserve">- </w:t>
+      </w:r>
+      <w:proofErr w:type="spellStart"/>
+      <w:r>
+        <w:t>Cambiar</w:t>
+      </w:r>
+      <w:proofErr w:type="spellEnd"/>
+      <w:r>
+        <w:t xml:space="preserve"> el </w:t>
+      </w:r>
+      <w:proofErr w:type="spellStart"/>
+      <w:r>
+        <w:t>tiempo</w:t>
+      </w:r>
+      <w:proofErr w:type="spellEnd"/>
+      <w:r>
+        <w:t xml:space="preserve"> </w:t>
+      </w:r>
+      <w:proofErr w:type="spellStart"/>
+      <w:r>
+        <w:t>en</w:t>
+      </w:r>
+      <w:proofErr w:type="spellEnd"/>
+      <w:r>
+        <w:t xml:space="preserve"> cache (</w:t>
+      </w:r>
+      <w:proofErr w:type="spellStart"/>
+      <w:r>
+        <w:t>Cancelar</w:t>
+      </w:r>
+      <w:proofErr w:type="spellEnd"/>
+      <w:r>
+        <w:t>)</w:t>
+      </w:r>
+      <w:bookmarkEnd w:id="6"/>
+    </w:p>
+    <w:p>
+      <w:pPr>
+        <w:pStyle w:val="Notes"/>
+      </w:pPr>
+      <w:r>
+        <w:t>Write the code and the name of your use case in the title.</w:t>
+      </w:r>
+    </w:p>
+    <w:p>
+      <w:pPr>
+        <w:pStyle w:val="Subttulo"/>
+      </w:pPr>
+      <w:r>
+        <w:t>Description</w:t>
+      </w:r>
+    </w:p>
+    <w:p>
+      <w:pPr>
+        <w:pStyle w:val="Notes"/>
+      </w:pPr>
+      <w:proofErr w:type="spellStart"/>
+      <w:r>
+        <w:t>Cuando</w:t>
+      </w:r>
+      <w:proofErr w:type="spellEnd"/>
+      <w:r>
+        <w:t xml:space="preserve"> se pulse el </w:t>
+      </w:r>
+      <w:proofErr w:type="spellStart"/>
+      <w:r>
+        <w:t>botón</w:t>
+      </w:r>
+      <w:proofErr w:type="spellEnd"/>
+      <w:r>
+        <w:t xml:space="preserve"> de </w:t>
+      </w:r>
+      <w:proofErr w:type="spellStart"/>
+      <w:r>
+        <w:t>cancelar</w:t>
+      </w:r>
+      <w:proofErr w:type="spellEnd"/>
+      <w:r>
+        <w:t xml:space="preserve">, se </w:t>
+      </w:r>
+      <w:proofErr w:type="spellStart"/>
+      <w:r>
+        <w:t>redigirá</w:t>
+      </w:r>
+      <w:proofErr w:type="spellEnd"/>
+      <w:r>
+        <w:t xml:space="preserve"> a las vista de dashboard </w:t>
+      </w:r>
+      <w:proofErr w:type="spellStart"/>
+      <w:r>
+        <w:t>en</w:t>
+      </w:r>
+      <w:proofErr w:type="spellEnd"/>
+      <w:r>
+        <w:t xml:space="preserve"> </w:t>
+      </w:r>
+      <w:proofErr w:type="spellStart"/>
+      <w:r>
+        <w:t>vez</w:t>
+      </w:r>
+      <w:proofErr w:type="spellEnd"/>
+      <w:r>
+        <w:t xml:space="preserve"> de a la </w:t>
+      </w:r>
+      <w:proofErr w:type="spellStart"/>
+      <w:r>
+        <w:t>pagina</w:t>
+      </w:r>
+      <w:proofErr w:type="spellEnd"/>
+      <w:r>
+        <w:t xml:space="preserve"> de </w:t>
+      </w:r>
+      <w:proofErr w:type="spellStart"/>
+      <w:r>
+        <w:t>inicio</w:t>
+      </w:r>
+      <w:proofErr w:type="spellEnd"/>
+      <w:r>
+        <w:t>.</w:t>
+      </w:r>
+    </w:p>
+    <w:p>
+      <w:pPr>
+        <w:pStyle w:val="Notes"/>
+      </w:pPr>
+      <w:r>
+        <w:t>Bug:</w:t>
+      </w:r>
+    </w:p>
+    <w:p>
+      <w:pPr>
+        <w:pStyle w:val="Notes"/>
+      </w:pPr>
+      <w:r>
+        <w:t xml:space="preserve">Si se </w:t>
+      </w:r>
+      <w:proofErr w:type="spellStart"/>
+      <w:r>
+        <w:t>pulsa</w:t>
+      </w:r>
+      <w:proofErr w:type="spellEnd"/>
+      <w:r>
+        <w:t xml:space="preserve"> el </w:t>
+      </w:r>
+      <w:proofErr w:type="spellStart"/>
+      <w:r>
+        <w:t>botón</w:t>
+      </w:r>
+      <w:proofErr w:type="spellEnd"/>
+      <w:r>
+        <w:t xml:space="preserve"> de </w:t>
+      </w:r>
+      <w:proofErr w:type="spellStart"/>
+      <w:r>
+        <w:t>cancelar</w:t>
+      </w:r>
+      <w:proofErr w:type="spellEnd"/>
+      <w:r>
+        <w:t xml:space="preserve">, </w:t>
+      </w:r>
+      <w:proofErr w:type="spellStart"/>
+      <w:r>
+        <w:t>llevará</w:t>
+      </w:r>
+      <w:proofErr w:type="spellEnd"/>
+      <w:r>
+        <w:t xml:space="preserve"> al dashboard</w:t>
+      </w:r>
+    </w:p>
+    <w:p>
+      <w:pPr>
+        <w:pStyle w:val="Notes"/>
+      </w:pPr>
+      <w:r>
+        <w:rPr>
+          <w:noProof/>
+          <w:lang w:val="es-ES" w:eastAsia="es-ES"/>
+        </w:rPr>
+        <w:drawing>
+          <wp:inline distT="0" distB="0" distL="0" distR="0" wp14:anchorId="4EF8E7C1" wp14:editId="7B93CB7F">
+            <wp:extent cx="4533900" cy="3057525"/>
+            <wp:effectExtent l="0" t="0" r="0" b="9525"/>
+            <wp:docPr id="29" name="Imagen 29"/>
+            <wp:cNvGraphicFramePr>
+              <a:graphicFrameLocks xmlns:a="http://schemas.openxmlformats.org/drawingml/2006/main" noChangeAspect="1"/>
+            </wp:cNvGraphicFramePr>
+            <a:graphic xmlns:a="http://schemas.openxmlformats.org/drawingml/2006/main">
+              <a:graphicData uri="http://schemas.openxmlformats.org/drawingml/2006/picture">
+                <pic:pic xmlns:pic="http://schemas.openxmlformats.org/drawingml/2006/picture">
+                  <pic:nvPicPr>
+                    <pic:cNvPr id="1" name=""/>
+                    <pic:cNvPicPr/>
+                  </pic:nvPicPr>
+                  <pic:blipFill>
+                    <a:blip r:embed="rId18"/>
+                    <a:stretch>
+                      <a:fillRect/>
+                    </a:stretch>
+                  </pic:blipFill>
+                  <pic:spPr>
+                    <a:xfrm>
+                      <a:off x="0" y="0"/>
+                      <a:ext cx="4533900" cy="3057525"/>
+                    </a:xfrm>
+                    <a:prstGeom prst="rect">
+                      <a:avLst/>
+                    </a:prstGeom>
+                  </pic:spPr>
+                </pic:pic>
+              </a:graphicData>
+            </a:graphic>
+          </wp:inline>
+        </w:drawing>
+      </w:r>
+    </w:p>
+    <w:p>
+      <w:pPr>
+        <w:pStyle w:val="Notes"/>
+      </w:pPr>
+      <w:r>
+        <w:rPr>
+          <w:noProof/>
+          <w:lang w:val="es-ES" w:eastAsia="es-ES"/>
+        </w:rPr>
+        <w:drawing>
+          <wp:inline distT="0" distB="0" distL="0" distR="0" wp14:anchorId="3EAF1E01" wp14:editId="721A46ED">
+            <wp:extent cx="5705475" cy="3257550"/>
+            <wp:effectExtent l="0" t="0" r="9525" b="0"/>
+            <wp:docPr id="30" name="Imagen 30"/>
+            <wp:cNvGraphicFramePr>
+              <a:graphicFrameLocks xmlns:a="http://schemas.openxmlformats.org/drawingml/2006/main" noChangeAspect="1"/>
+            </wp:cNvGraphicFramePr>
+            <a:graphic xmlns:a="http://schemas.openxmlformats.org/drawingml/2006/main">
+              <a:graphicData uri="http://schemas.openxmlformats.org/drawingml/2006/picture">
+                <pic:pic xmlns:pic="http://schemas.openxmlformats.org/drawingml/2006/picture">
+                  <pic:nvPicPr>
+                    <pic:cNvPr id="1" name=""/>
+                    <pic:cNvPicPr/>
+                  </pic:nvPicPr>
+                  <pic:blipFill>
+                    <a:blip r:embed="rId19"/>
+                    <a:stretch>
+                      <a:fillRect/>
+                    </a:stretch>
+                  </pic:blipFill>
+                  <pic:spPr>
+                    <a:xfrm>
+                      <a:off x="0" y="0"/>
+                      <a:ext cx="5705475" cy="3257550"/>
+                    </a:xfrm>
+                    <a:prstGeom prst="rect">
+                      <a:avLst/>
+                    </a:prstGeom>
+                  </pic:spPr>
+                </pic:pic>
+              </a:graphicData>
+            </a:graphic>
+          </wp:inline>
+        </w:drawing>
+      </w:r>
+    </w:p>
+    <w:p>
+      <w:pPr>
+        <w:pStyle w:val="Notes"/>
+      </w:pPr>
+      <w:r>
+        <w:t>Original:</w:t>
+      </w:r>
+    </w:p>
+    <w:p>
+      <w:pPr>
+        <w:pStyle w:val="Notes"/>
+      </w:pPr>
+      <w:r>
+        <w:lastRenderedPageBreak/>
+        <w:t xml:space="preserve">Si se </w:t>
+      </w:r>
+      <w:proofErr w:type="spellStart"/>
+      <w:r>
+        <w:t>pulsa</w:t>
+      </w:r>
+      <w:proofErr w:type="spellEnd"/>
+      <w:r>
+        <w:t xml:space="preserve"> el </w:t>
+      </w:r>
+      <w:proofErr w:type="spellStart"/>
+      <w:r>
+        <w:t>botón</w:t>
+      </w:r>
+      <w:proofErr w:type="spellEnd"/>
+      <w:r>
+        <w:t xml:space="preserve"> de </w:t>
+      </w:r>
+      <w:proofErr w:type="spellStart"/>
+      <w:r>
+        <w:t>cancelar</w:t>
+      </w:r>
+      <w:proofErr w:type="spellEnd"/>
+      <w:r>
+        <w:t xml:space="preserve">, </w:t>
+      </w:r>
+      <w:proofErr w:type="spellStart"/>
+      <w:r>
+        <w:t>llevará</w:t>
+      </w:r>
+      <w:proofErr w:type="spellEnd"/>
+      <w:r>
+        <w:t xml:space="preserve"> a la </w:t>
+      </w:r>
+      <w:proofErr w:type="spellStart"/>
+      <w:r>
+        <w:t>página</w:t>
+      </w:r>
+      <w:proofErr w:type="spellEnd"/>
+      <w:r>
+        <w:t xml:space="preserve"> principal</w:t>
+      </w:r>
+    </w:p>
+    <w:p>
+      <w:pPr>
+        <w:pStyle w:val="Notes"/>
+      </w:pPr>
+      <w:r>
+        <w:rPr>
+          <w:noProof/>
+          <w:lang w:val="es-ES" w:eastAsia="es-ES"/>
+        </w:rPr>
+        <w:drawing>
+          <wp:inline distT="0" distB="0" distL="0" distR="0" wp14:anchorId="1B30B9D0" wp14:editId="79CA1A6A">
+            <wp:extent cx="4581525" cy="3067050"/>
+            <wp:effectExtent l="0" t="0" r="9525" b="0"/>
+            <wp:docPr id="27" name="Imagen 27"/>
+            <wp:cNvGraphicFramePr>
+              <a:graphicFrameLocks xmlns:a="http://schemas.openxmlformats.org/drawingml/2006/main" noChangeAspect="1"/>
+            </wp:cNvGraphicFramePr>
+            <a:graphic xmlns:a="http://schemas.openxmlformats.org/drawingml/2006/main">
+              <a:graphicData uri="http://schemas.openxmlformats.org/drawingml/2006/picture">
+                <pic:pic xmlns:pic="http://schemas.openxmlformats.org/drawingml/2006/picture">
+                  <pic:nvPicPr>
+                    <pic:cNvPr id="1" name=""/>
+                    <pic:cNvPicPr/>
+                  </pic:nvPicPr>
+                  <pic:blipFill>
+                    <a:blip r:embed="rId20"/>
+                    <a:stretch>
+                      <a:fillRect/>
+                    </a:stretch>
+                  </pic:blipFill>
+                  <pic:spPr>
+                    <a:xfrm>
+                      <a:off x="0" y="0"/>
+                      <a:ext cx="4581525" cy="3067050"/>
+                    </a:xfrm>
+                    <a:prstGeom prst="rect">
+                      <a:avLst/>
+                    </a:prstGeom>
+                  </pic:spPr>
+                </pic:pic>
+              </a:graphicData>
+            </a:graphic>
+          </wp:inline>
+        </w:drawing>
+      </w:r>
+    </w:p>
+    <w:p>
+      <w:pPr>
+        <w:pStyle w:val="Notes"/>
+      </w:pPr>
+      <w:r>
+        <w:rPr>
+          <w:noProof/>
+          <w:lang w:val="es-ES" w:eastAsia="es-ES"/>
+        </w:rPr>
+        <w:drawing>
+          <wp:inline distT="0" distB="0" distL="0" distR="0" wp14:anchorId="1EC5291D" wp14:editId="00566219">
+            <wp:extent cx="4524375" cy="4000500"/>
+            <wp:effectExtent l="0" t="0" r="9525" b="0"/>
+            <wp:docPr id="28" name="Imagen 28"/>
+            <wp:cNvGraphicFramePr>
+              <a:graphicFrameLocks xmlns:a="http://schemas.openxmlformats.org/drawingml/2006/main" noChangeAspect="1"/>
+            </wp:cNvGraphicFramePr>
+            <a:graphic xmlns:a="http://schemas.openxmlformats.org/drawingml/2006/main">
+              <a:graphicData uri="http://schemas.openxmlformats.org/drawingml/2006/picture">
+                <pic:pic xmlns:pic="http://schemas.openxmlformats.org/drawingml/2006/picture">
+                  <pic:nvPicPr>
+                    <pic:cNvPr id="1" name=""/>
+                    <pic:cNvPicPr/>
+                  </pic:nvPicPr>
+                  <pic:blipFill>
+                    <a:blip r:embed="rId21"/>
+                    <a:stretch>
+                      <a:fillRect/>
+                    </a:stretch>
+                  </pic:blipFill>
+                  <pic:spPr>
+                    <a:xfrm>
+                      <a:off x="0" y="0"/>
+                      <a:ext cx="4524375" cy="4000500"/>
+                    </a:xfrm>
+                    <a:prstGeom prst="rect">
+                      <a:avLst/>
+                    </a:prstGeom>
+                  </pic:spPr>
+                </pic:pic>
+              </a:graphicData>
+            </a:graphic>
+          </wp:inline>
+        </w:drawing>
+      </w:r>
+    </w:p>
+    <w:p>
+      <w:pPr>
+        <w:pStyle w:val="Subttulo"/>
+      </w:pPr>
+      <w:r>
+        <w:t>Results</w:t>
+      </w:r>
+    </w:p>
+    <w:p>
+      <w:r>
+        <w:t>Comment on whether the tester found this bug or not.</w:t>
+      </w:r>
+    </w:p>
+    <w:p>
+      <w:r>
+        <w:br w:type="page"/>
+      </w:r>
+    </w:p>
+    <w:p>
+      <w:pPr>
+        <w:pStyle w:val="Ttulo1"/>
+      </w:pPr>
+      <w:bookmarkStart w:id="7" w:name="_Toc481661963"/>
+      <w:r>
+        <w:lastRenderedPageBreak/>
+        <w:t xml:space="preserve">Use case </w:t>
+      </w:r>
+      <w:r>
+        <w:t>17</w:t>
+      </w:r>
+      <w:r>
+        <w:t xml:space="preserve">- </w:t>
+      </w:r>
+      <w:proofErr w:type="spellStart"/>
+      <w:r>
+        <w:t>Mostrar</w:t>
+      </w:r>
+      <w:proofErr w:type="spellEnd"/>
+      <w:r>
+        <w:t xml:space="preserve"> </w:t>
+      </w:r>
+      <w:proofErr w:type="spellStart"/>
+      <w:r>
+        <w:t>lista</w:t>
+      </w:r>
+      <w:proofErr w:type="spellEnd"/>
+      <w:r>
+        <w:t xml:space="preserve"> de </w:t>
+      </w:r>
+      <w:proofErr w:type="spellStart"/>
+      <w:r>
+        <w:t>eventos</w:t>
+      </w:r>
+      <w:bookmarkEnd w:id="7"/>
+      <w:proofErr w:type="spellEnd"/>
+    </w:p>
+    <w:p>
+      <w:pPr>
+        <w:pStyle w:val="Notes"/>
+      </w:pPr>
+      <w:r>
+        <w:t>Write the code and the name of your use case in the title.</w:t>
+      </w:r>
+    </w:p>
+    <w:p>
+      <w:pPr>
+        <w:pStyle w:val="Subttulo"/>
+      </w:pPr>
+      <w:r>
+        <w:t>Description</w:t>
+      </w:r>
+    </w:p>
+    <w:p>
+      <w:pPr>
+        <w:pStyle w:val="Notes"/>
+      </w:pPr>
+      <w:proofErr w:type="spellStart"/>
+      <w:r>
+        <w:t>Cuando</w:t>
+      </w:r>
+      <w:proofErr w:type="spellEnd"/>
+      <w:r>
+        <w:t xml:space="preserve"> se listen </w:t>
+      </w:r>
+      <w:proofErr w:type="spellStart"/>
+      <w:r>
+        <w:t>los</w:t>
+      </w:r>
+      <w:proofErr w:type="spellEnd"/>
+      <w:r>
+        <w:t xml:space="preserve"> </w:t>
+      </w:r>
+      <w:proofErr w:type="spellStart"/>
+      <w:r>
+        <w:t>eventos</w:t>
+      </w:r>
+      <w:proofErr w:type="spellEnd"/>
+      <w:r>
+        <w:t xml:space="preserve">, no se </w:t>
+      </w:r>
+      <w:proofErr w:type="spellStart"/>
+      <w:r>
+        <w:t>mostrará</w:t>
+      </w:r>
+      <w:proofErr w:type="spellEnd"/>
+      <w:r>
+        <w:t xml:space="preserve"> la </w:t>
+      </w:r>
+      <w:proofErr w:type="spellStart"/>
+      <w:r>
+        <w:t>fecha</w:t>
+      </w:r>
+      <w:proofErr w:type="spellEnd"/>
+    </w:p>
+    <w:p>
+      <w:pPr>
+        <w:pStyle w:val="Notes"/>
+      </w:pPr>
+      <w:r>
+        <w:t>Bug:</w:t>
+      </w:r>
+    </w:p>
+    <w:p>
+      <w:pPr>
+        <w:pStyle w:val="Notes"/>
+      </w:pPr>
+      <w:proofErr w:type="spellStart"/>
+      <w:r>
+        <w:t>Aqui</w:t>
+      </w:r>
+      <w:proofErr w:type="spellEnd"/>
+      <w:r>
+        <w:t xml:space="preserve"> </w:t>
+      </w:r>
+      <w:proofErr w:type="spellStart"/>
+      <w:r>
+        <w:t>vemos</w:t>
+      </w:r>
+      <w:proofErr w:type="spellEnd"/>
+      <w:r>
+        <w:t xml:space="preserve"> </w:t>
+      </w:r>
+      <w:proofErr w:type="spellStart"/>
+      <w:r>
+        <w:t>como</w:t>
+      </w:r>
+      <w:proofErr w:type="spellEnd"/>
+      <w:r>
+        <w:t xml:space="preserve"> la </w:t>
+      </w:r>
+      <w:proofErr w:type="spellStart"/>
+      <w:r>
+        <w:t>fecha</w:t>
+      </w:r>
+      <w:proofErr w:type="spellEnd"/>
+      <w:r>
+        <w:t xml:space="preserve"> no se </w:t>
+      </w:r>
+      <w:proofErr w:type="spellStart"/>
+      <w:r>
+        <w:t>muestra</w:t>
+      </w:r>
+      <w:proofErr w:type="spellEnd"/>
+    </w:p>
+    <w:p>
+      <w:pPr>
+        <w:pStyle w:val="Notes"/>
+      </w:pPr>
+      <w:r>
+        <w:rPr>
+          <w:noProof/>
+          <w:lang w:val="es-ES" w:eastAsia="es-ES"/>
+        </w:rPr>
+        <w:drawing>
+          <wp:inline distT="0" distB="0" distL="0" distR="0" wp14:anchorId="7CADF9BE" wp14:editId="0BA441DD">
+            <wp:extent cx="5731510" cy="1309370"/>
+            <wp:effectExtent l="0" t="0" r="2540" b="5080"/>
+            <wp:docPr id="37" name="Imagen 37"/>
+            <wp:cNvGraphicFramePr>
+              <a:graphicFrameLocks xmlns:a="http://schemas.openxmlformats.org/drawingml/2006/main" noChangeAspect="1"/>
+            </wp:cNvGraphicFramePr>
+            <a:graphic xmlns:a="http://schemas.openxmlformats.org/drawingml/2006/main">
+              <a:graphicData uri="http://schemas.openxmlformats.org/drawingml/2006/picture">
+                <pic:pic xmlns:pic="http://schemas.openxmlformats.org/drawingml/2006/picture">
+                  <pic:nvPicPr>
+                    <pic:cNvPr id="1" name=""/>
+                    <pic:cNvPicPr/>
+                  </pic:nvPicPr>
+                  <pic:blipFill>
+                    <a:blip r:embed="rId22"/>
+                    <a:stretch>
+                      <a:fillRect/>
+                    </a:stretch>
+                  </pic:blipFill>
+                  <pic:spPr>
+                    <a:xfrm>
+                      <a:off x="0" y="0"/>
+                      <a:ext cx="5731510" cy="1309370"/>
+                    </a:xfrm>
+                    <a:prstGeom prst="rect">
+                      <a:avLst/>
+                    </a:prstGeom>
+                  </pic:spPr>
+                </pic:pic>
+              </a:graphicData>
+            </a:graphic>
+          </wp:inline>
+        </w:drawing>
+      </w:r>
+    </w:p>
+    <w:p>
+      <w:pPr>
+        <w:pStyle w:val="Notes"/>
+      </w:pPr>
+      <w:r>
+        <w:t>Original:</w:t>
+      </w:r>
+    </w:p>
+    <w:p>
+      <w:pPr>
+        <w:pStyle w:val="Notes"/>
+      </w:pPr>
+      <w:r>
+        <w:t xml:space="preserve">Pero </w:t>
+      </w:r>
+      <w:proofErr w:type="spellStart"/>
+      <w:r>
+        <w:t>en</w:t>
+      </w:r>
+      <w:proofErr w:type="spellEnd"/>
+      <w:r>
+        <w:t xml:space="preserve"> la vista original, </w:t>
+      </w:r>
+      <w:proofErr w:type="spellStart"/>
+      <w:r>
+        <w:t>sí</w:t>
+      </w:r>
+      <w:proofErr w:type="spellEnd"/>
+    </w:p>
+    <w:p>
+      <w:pPr>
+        <w:pStyle w:val="Notes"/>
+      </w:pPr>
+      <w:r>
+        <w:rPr>
+          <w:noProof/>
+          <w:lang w:val="es-ES" w:eastAsia="es-ES"/>
+        </w:rPr>
+        <w:drawing>
+          <wp:inline distT="0" distB="0" distL="0" distR="0" wp14:anchorId="4DDAEB32" wp14:editId="10076134">
+            <wp:extent cx="5731510" cy="1268730"/>
+            <wp:effectExtent l="0" t="0" r="2540" b="7620"/>
+            <wp:docPr id="36" name="Imagen 36"/>
+            <wp:cNvGraphicFramePr>
+              <a:graphicFrameLocks xmlns:a="http://schemas.openxmlformats.org/drawingml/2006/main" noChangeAspect="1"/>
+            </wp:cNvGraphicFramePr>
+            <a:graphic xmlns:a="http://schemas.openxmlformats.org/drawingml/2006/main">
+              <a:graphicData uri="http://schemas.openxmlformats.org/drawingml/2006/picture">
+                <pic:pic xmlns:pic="http://schemas.openxmlformats.org/drawingml/2006/picture">
+                  <pic:nvPicPr>
+                    <pic:cNvPr id="1" name=""/>
+                    <pic:cNvPicPr/>
+                  </pic:nvPicPr>
+                  <pic:blipFill>
+                    <a:blip r:embed="rId23"/>
+                    <a:stretch>
+                      <a:fillRect/>
+                    </a:stretch>
+                  </pic:blipFill>
+                  <pic:spPr>
+                    <a:xfrm>
+                      <a:off x="0" y="0"/>
+                      <a:ext cx="5731510" cy="1268730"/>
+                    </a:xfrm>
+                    <a:prstGeom prst="rect">
+                      <a:avLst/>
+                    </a:prstGeom>
+                  </pic:spPr>
+                </pic:pic>
+              </a:graphicData>
+            </a:graphic>
+          </wp:inline>
+        </w:drawing>
+      </w:r>
+    </w:p>
+    <w:p>
+      <w:pPr>
+        <w:pStyle w:val="Subttulo"/>
+      </w:pPr>
+      <w:r>
+        <w:t>Results</w:t>
+      </w:r>
+    </w:p>
+    <w:p>
+      <w:r>
+        <w:t>Comment on whether the tester found this bug or not.</w:t>
+      </w:r>
+      <w:r>
+        <w:br w:type="page"/>
+      </w:r>
+    </w:p>
+    <w:p>
+      <w:pPr>
+        <w:pStyle w:val="Ttulo1"/>
+      </w:pPr>
+      <w:bookmarkStart w:id="8" w:name="_Toc481661964"/>
+      <w:r>
+        <w:lastRenderedPageBreak/>
+        <w:t xml:space="preserve">Use case 18.2- </w:t>
+      </w:r>
       <w:proofErr w:type="spellStart"/>
       <w:r>
         <w:t>Crear</w:t>
@@ -2279,6 +4067,7 @@
       <w:r>
         <w:t xml:space="preserve"> a 0)</w:t>
       </w:r>
+      <w:bookmarkEnd w:id="8"/>
     </w:p>
     <w:p>
       <w:pPr>
@@ -2386,10 +4175,7 @@
       </w:r>
       <w:proofErr w:type="spellEnd"/>
       <w:r>
-        <w:t xml:space="preserve"> 1</w:t>
-      </w:r>
-      <w:r>
-        <w:t>.</w:t>
+        <w:t xml:space="preserve"> 1.</w:t>
       </w:r>
     </w:p>
     <w:p>
@@ -2467,7 +4253,7 @@
                     <pic:cNvPicPr/>
                   </pic:nvPicPr>
                   <pic:blipFill>
-                    <a:blip r:embed="rId14"/>
+                    <a:blip r:embed="rId24"/>
                     <a:stretch>
                       <a:fillRect/>
                     </a:stretch>
@@ -2577,7 +4363,7 @@
                     <pic:cNvPicPr/>
                   </pic:nvPicPr>
                   <pic:blipFill>
-                    <a:blip r:embed="rId15"/>
+                    <a:blip r:embed="rId25"/>
                     <a:stretch>
                       <a:fillRect/>
                     </a:stretch>
@@ -2597,8 +4383,6 @@
           </wp:inline>
         </w:drawing>
       </w:r>
-      <w:bookmarkStart w:id="3" w:name="_GoBack"/>
-      <w:bookmarkEnd w:id="3"/>
     </w:p>
     <w:p>
       <w:pPr>
@@ -2682,7 +4466,7 @@
                     <pic:cNvPicPr/>
                   </pic:nvPicPr>
                   <pic:blipFill>
-                    <a:blip r:embed="rId16"/>
+                    <a:blip r:embed="rId26"/>
                     <a:stretch>
                       <a:fillRect/>
                     </a:stretch>
@@ -2691,6 +4475,612 @@
                     <a:xfrm>
                       <a:off x="0" y="0"/>
                       <a:ext cx="5562600" cy="5038725"/>
+                    </a:xfrm>
+                    <a:prstGeom prst="rect">
+                      <a:avLst/>
+                    </a:prstGeom>
+                  </pic:spPr>
+                </pic:pic>
+              </a:graphicData>
+            </a:graphic>
+          </wp:inline>
+        </w:drawing>
+      </w:r>
+    </w:p>
+    <w:p>
+      <w:pPr>
+        <w:pStyle w:val="Subttulo"/>
+      </w:pPr>
+      <w:r>
+        <w:t>Results</w:t>
+      </w:r>
+    </w:p>
+    <w:p>
+      <w:r>
+        <w:t>Comment on whether the tester found this bug or not.</w:t>
+      </w:r>
+    </w:p>
+    <w:p>
+      <w:r>
+        <w:br w:type="page"/>
+      </w:r>
+    </w:p>
+    <w:p>
+      <w:pPr>
+        <w:pStyle w:val="Ttulo1"/>
+      </w:pPr>
+      <w:bookmarkStart w:id="9" w:name="_Toc481661965"/>
+      <w:r>
+        <w:lastRenderedPageBreak/>
+        <w:t xml:space="preserve">Use case </w:t>
+      </w:r>
+      <w:r>
+        <w:t>20</w:t>
+      </w:r>
+      <w:r>
+        <w:t xml:space="preserve">- </w:t>
+      </w:r>
+      <w:proofErr w:type="spellStart"/>
+      <w:r>
+        <w:t>Cambiar</w:t>
+      </w:r>
+      <w:proofErr w:type="spellEnd"/>
+      <w:r>
+        <w:t xml:space="preserve"> fee de managers y </w:t>
+      </w:r>
+      <w:proofErr w:type="spellStart"/>
+      <w:r>
+        <w:t>chorbies</w:t>
+      </w:r>
+      <w:proofErr w:type="spellEnd"/>
+      <w:r>
+        <w:t xml:space="preserve"> (</w:t>
+      </w:r>
+      <w:proofErr w:type="spellStart"/>
+      <w:r>
+        <w:t>Guardar</w:t>
+      </w:r>
+      <w:proofErr w:type="spellEnd"/>
+      <w:r>
+        <w:t xml:space="preserve"> </w:t>
+      </w:r>
+      <w:proofErr w:type="spellStart"/>
+      <w:r>
+        <w:t>en</w:t>
+      </w:r>
+      <w:proofErr w:type="spellEnd"/>
+      <w:r>
+        <w:t xml:space="preserve"> </w:t>
+      </w:r>
+      <w:proofErr w:type="spellStart"/>
+      <w:r>
+        <w:t>blanco</w:t>
+      </w:r>
+      <w:proofErr w:type="spellEnd"/>
+      <w:r>
+        <w:t>)</w:t>
+      </w:r>
+      <w:bookmarkEnd w:id="9"/>
+    </w:p>
+    <w:p>
+      <w:pPr>
+        <w:pStyle w:val="Notes"/>
+      </w:pPr>
+      <w:r>
+        <w:t>Write the code and the name of your use case in the title.</w:t>
+      </w:r>
+    </w:p>
+    <w:p>
+      <w:pPr>
+        <w:pStyle w:val="Subttulo"/>
+      </w:pPr>
+      <w:r>
+        <w:t>Description</w:t>
+      </w:r>
+    </w:p>
+    <w:p>
+      <w:pPr>
+        <w:pStyle w:val="Notes"/>
+      </w:pPr>
+      <w:r>
+        <w:t xml:space="preserve">A la hora de </w:t>
+      </w:r>
+      <w:proofErr w:type="spellStart"/>
+      <w:r>
+        <w:t>editar</w:t>
+      </w:r>
+      <w:proofErr w:type="spellEnd"/>
+      <w:r>
+        <w:t xml:space="preserve"> el fee, se </w:t>
+      </w:r>
+      <w:proofErr w:type="spellStart"/>
+      <w:r>
+        <w:t>puede</w:t>
+      </w:r>
+      <w:proofErr w:type="spellEnd"/>
+      <w:r>
+        <w:t xml:space="preserve"> </w:t>
+      </w:r>
+      <w:proofErr w:type="spellStart"/>
+      <w:r>
+        <w:t>guardar</w:t>
+      </w:r>
+      <w:proofErr w:type="spellEnd"/>
+      <w:r>
+        <w:t xml:space="preserve"> </w:t>
+      </w:r>
+      <w:proofErr w:type="spellStart"/>
+      <w:r>
+        <w:t>en</w:t>
+      </w:r>
+      <w:proofErr w:type="spellEnd"/>
+      <w:r>
+        <w:t xml:space="preserve"> </w:t>
+      </w:r>
+      <w:proofErr w:type="spellStart"/>
+      <w:r>
+        <w:t>blanco</w:t>
+      </w:r>
+      <w:proofErr w:type="spellEnd"/>
+    </w:p>
+    <w:p>
+      <w:pPr>
+        <w:pStyle w:val="Notes"/>
+      </w:pPr>
+      <w:r>
+        <w:t>Bug:</w:t>
+      </w:r>
+    </w:p>
+    <w:p>
+      <w:pPr>
+        <w:pStyle w:val="Notes"/>
+      </w:pPr>
+      <w:r>
+        <w:t xml:space="preserve">Se </w:t>
+      </w:r>
+      <w:proofErr w:type="spellStart"/>
+      <w:r>
+        <w:t>puede</w:t>
+      </w:r>
+      <w:proofErr w:type="spellEnd"/>
+      <w:r>
+        <w:t xml:space="preserve"> </w:t>
+      </w:r>
+      <w:proofErr w:type="spellStart"/>
+      <w:r>
+        <w:t>guardar</w:t>
+      </w:r>
+      <w:proofErr w:type="spellEnd"/>
+      <w:r>
+        <w:t xml:space="preserve"> </w:t>
+      </w:r>
+      <w:proofErr w:type="spellStart"/>
+      <w:r>
+        <w:t>en</w:t>
+      </w:r>
+      <w:proofErr w:type="spellEnd"/>
+      <w:r>
+        <w:t xml:space="preserve"> </w:t>
+      </w:r>
+      <w:proofErr w:type="spellStart"/>
+      <w:r>
+        <w:t>blanco</w:t>
+      </w:r>
+      <w:proofErr w:type="spellEnd"/>
+      <w:r>
+        <w:t xml:space="preserve"> </w:t>
+      </w:r>
+      <w:proofErr w:type="spellStart"/>
+      <w:r>
+        <w:t>cuando</w:t>
+      </w:r>
+      <w:proofErr w:type="spellEnd"/>
+      <w:r>
+        <w:t xml:space="preserve"> </w:t>
+      </w:r>
+      <w:proofErr w:type="spellStart"/>
+      <w:r>
+        <w:t>realmente</w:t>
+      </w:r>
+      <w:proofErr w:type="spellEnd"/>
+      <w:r>
+        <w:t xml:space="preserve"> no se </w:t>
+      </w:r>
+      <w:proofErr w:type="spellStart"/>
+      <w:r>
+        <w:t>podría</w:t>
+      </w:r>
+      <w:proofErr w:type="spellEnd"/>
+    </w:p>
+    <w:p>
+      <w:pPr>
+        <w:pStyle w:val="Notes"/>
+      </w:pPr>
+      <w:r>
+        <w:rPr>
+          <w:noProof/>
+          <w:lang w:val="es-ES" w:eastAsia="es-ES"/>
+        </w:rPr>
+        <w:drawing>
+          <wp:inline distT="0" distB="0" distL="0" distR="0" wp14:anchorId="11AC06DF" wp14:editId="187E8CB3">
+            <wp:extent cx="2924175" cy="1304925"/>
+            <wp:effectExtent l="0" t="0" r="9525" b="9525"/>
+            <wp:docPr id="23" name="Imagen 23"/>
+            <wp:cNvGraphicFramePr>
+              <a:graphicFrameLocks xmlns:a="http://schemas.openxmlformats.org/drawingml/2006/main" noChangeAspect="1"/>
+            </wp:cNvGraphicFramePr>
+            <a:graphic xmlns:a="http://schemas.openxmlformats.org/drawingml/2006/main">
+              <a:graphicData uri="http://schemas.openxmlformats.org/drawingml/2006/picture">
+                <pic:pic xmlns:pic="http://schemas.openxmlformats.org/drawingml/2006/picture">
+                  <pic:nvPicPr>
+                    <pic:cNvPr id="1" name=""/>
+                    <pic:cNvPicPr/>
+                  </pic:nvPicPr>
+                  <pic:blipFill>
+                    <a:blip r:embed="rId27"/>
+                    <a:stretch>
+                      <a:fillRect/>
+                    </a:stretch>
+                  </pic:blipFill>
+                  <pic:spPr>
+                    <a:xfrm>
+                      <a:off x="0" y="0"/>
+                      <a:ext cx="2924175" cy="1304925"/>
+                    </a:xfrm>
+                    <a:prstGeom prst="rect">
+                      <a:avLst/>
+                    </a:prstGeom>
+                  </pic:spPr>
+                </pic:pic>
+              </a:graphicData>
+            </a:graphic>
+          </wp:inline>
+        </w:drawing>
+      </w:r>
+    </w:p>
+    <w:p>
+      <w:pPr>
+        <w:pStyle w:val="Notes"/>
+      </w:pPr>
+      <w:r>
+        <w:t xml:space="preserve">Al </w:t>
+      </w:r>
+      <w:proofErr w:type="spellStart"/>
+      <w:r>
+        <w:t>darle</w:t>
+      </w:r>
+      <w:proofErr w:type="spellEnd"/>
+      <w:r>
+        <w:t xml:space="preserve"> a </w:t>
+      </w:r>
+      <w:proofErr w:type="spellStart"/>
+      <w:r>
+        <w:t>guardar</w:t>
+      </w:r>
+      <w:proofErr w:type="spellEnd"/>
+      <w:r>
+        <w:t xml:space="preserve"> el Sistema </w:t>
+      </w:r>
+      <w:proofErr w:type="spellStart"/>
+      <w:r>
+        <w:t>guarda</w:t>
+      </w:r>
+      <w:proofErr w:type="spellEnd"/>
+      <w:r>
+        <w:t xml:space="preserve"> </w:t>
+      </w:r>
+      <w:proofErr w:type="spellStart"/>
+      <w:r>
+        <w:t>los</w:t>
+      </w:r>
+      <w:proofErr w:type="spellEnd"/>
+      <w:r>
+        <w:t xml:space="preserve"> </w:t>
+      </w:r>
+      <w:proofErr w:type="spellStart"/>
+      <w:r>
+        <w:t>valores</w:t>
+      </w:r>
+      <w:proofErr w:type="spellEnd"/>
+      <w:r>
+        <w:t xml:space="preserve"> </w:t>
+      </w:r>
+      <w:proofErr w:type="spellStart"/>
+      <w:r>
+        <w:t>como</w:t>
+      </w:r>
+      <w:proofErr w:type="spellEnd"/>
+      <w:r>
+        <w:t xml:space="preserve"> null. Como </w:t>
+      </w:r>
+      <w:proofErr w:type="spellStart"/>
+      <w:r>
+        <w:t>en</w:t>
+      </w:r>
+      <w:proofErr w:type="spellEnd"/>
+      <w:r>
+        <w:t xml:space="preserve"> la vista solo se </w:t>
+      </w:r>
+      <w:proofErr w:type="spellStart"/>
+      <w:r>
+        <w:t>pueden</w:t>
+      </w:r>
+      <w:proofErr w:type="spellEnd"/>
+      <w:r>
+        <w:t xml:space="preserve"> </w:t>
+      </w:r>
+      <w:proofErr w:type="spellStart"/>
+      <w:r>
+        <w:t>editar</w:t>
+      </w:r>
+      <w:proofErr w:type="spellEnd"/>
+      <w:r>
+        <w:t xml:space="preserve"> </w:t>
+      </w:r>
+      <w:proofErr w:type="spellStart"/>
+      <w:r>
+        <w:t>cuotas</w:t>
+      </w:r>
+      <w:proofErr w:type="spellEnd"/>
+      <w:r>
+        <w:t xml:space="preserve"> y no </w:t>
+      </w:r>
+      <w:proofErr w:type="spellStart"/>
+      <w:r>
+        <w:t>mostrar</w:t>
+      </w:r>
+      <w:proofErr w:type="spellEnd"/>
+      <w:r>
+        <w:t xml:space="preserve"> sus </w:t>
+      </w:r>
+      <w:proofErr w:type="spellStart"/>
+      <w:r>
+        <w:t>valores</w:t>
+      </w:r>
+      <w:proofErr w:type="spellEnd"/>
+      <w:r>
+        <w:t xml:space="preserve">, </w:t>
+      </w:r>
+      <w:proofErr w:type="spellStart"/>
+      <w:r>
+        <w:t>mostraremos</w:t>
+      </w:r>
+      <w:proofErr w:type="spellEnd"/>
+      <w:r>
+        <w:t xml:space="preserve"> </w:t>
+      </w:r>
+      <w:proofErr w:type="spellStart"/>
+      <w:r>
+        <w:t>los</w:t>
+      </w:r>
+      <w:proofErr w:type="spellEnd"/>
+      <w:r>
+        <w:t xml:space="preserve"> </w:t>
+      </w:r>
+      <w:proofErr w:type="spellStart"/>
+      <w:r>
+        <w:t>valores</w:t>
+      </w:r>
+      <w:proofErr w:type="spellEnd"/>
+      <w:r>
+        <w:t xml:space="preserve"> </w:t>
+      </w:r>
+      <w:proofErr w:type="spellStart"/>
+      <w:r>
+        <w:t>en</w:t>
+      </w:r>
+      <w:proofErr w:type="spellEnd"/>
+      <w:r>
+        <w:t xml:space="preserve"> la base de </w:t>
+      </w:r>
+      <w:proofErr w:type="spellStart"/>
+      <w:r>
+        <w:t>datos</w:t>
+      </w:r>
+      <w:proofErr w:type="spellEnd"/>
+      <w:r>
+        <w:t>:</w:t>
+      </w:r>
+    </w:p>
+    <w:p>
+      <w:pPr>
+        <w:pStyle w:val="Notes"/>
+      </w:pPr>
+      <w:r>
+        <w:rPr>
+          <w:noProof/>
+          <w:lang w:val="es-ES" w:eastAsia="es-ES"/>
+        </w:rPr>
+        <w:drawing>
+          <wp:inline distT="0" distB="0" distL="0" distR="0" wp14:anchorId="08CF6EA6" wp14:editId="44D5F69E">
+            <wp:extent cx="3076575" cy="438150"/>
+            <wp:effectExtent l="0" t="0" r="9525" b="0"/>
+            <wp:docPr id="24" name="Imagen 24"/>
+            <wp:cNvGraphicFramePr>
+              <a:graphicFrameLocks xmlns:a="http://schemas.openxmlformats.org/drawingml/2006/main" noChangeAspect="1"/>
+            </wp:cNvGraphicFramePr>
+            <a:graphic xmlns:a="http://schemas.openxmlformats.org/drawingml/2006/main">
+              <a:graphicData uri="http://schemas.openxmlformats.org/drawingml/2006/picture">
+                <pic:pic xmlns:pic="http://schemas.openxmlformats.org/drawingml/2006/picture">
+                  <pic:nvPicPr>
+                    <pic:cNvPr id="1" name=""/>
+                    <pic:cNvPicPr/>
+                  </pic:nvPicPr>
+                  <pic:blipFill>
+                    <a:blip r:embed="rId28"/>
+                    <a:stretch>
+                      <a:fillRect/>
+                    </a:stretch>
+                  </pic:blipFill>
+                  <pic:spPr>
+                    <a:xfrm>
+                      <a:off x="0" y="0"/>
+                      <a:ext cx="3076575" cy="438150"/>
+                    </a:xfrm>
+                    <a:prstGeom prst="rect">
+                      <a:avLst/>
+                    </a:prstGeom>
+                  </pic:spPr>
+                </pic:pic>
+              </a:graphicData>
+            </a:graphic>
+          </wp:inline>
+        </w:drawing>
+      </w:r>
+    </w:p>
+    <w:p>
+      <w:pPr>
+        <w:pStyle w:val="Notes"/>
+      </w:pPr>
+      <w:proofErr w:type="spellStart"/>
+      <w:r>
+        <w:t>Podemos</w:t>
+      </w:r>
+      <w:proofErr w:type="spellEnd"/>
+      <w:r>
+        <w:t xml:space="preserve"> </w:t>
+      </w:r>
+      <w:proofErr w:type="spellStart"/>
+      <w:r>
+        <w:t>observar</w:t>
+      </w:r>
+      <w:proofErr w:type="spellEnd"/>
+      <w:r>
+        <w:t xml:space="preserve"> la version 1, que </w:t>
+      </w:r>
+      <w:proofErr w:type="spellStart"/>
+      <w:r>
+        <w:t>indica</w:t>
+      </w:r>
+      <w:proofErr w:type="spellEnd"/>
+      <w:r>
+        <w:t xml:space="preserve"> que se ha </w:t>
+      </w:r>
+      <w:proofErr w:type="spellStart"/>
+      <w:r>
+        <w:t>modificado</w:t>
+      </w:r>
+      <w:proofErr w:type="spellEnd"/>
+      <w:r>
+        <w:t>.</w:t>
+      </w:r>
+    </w:p>
+    <w:p>
+      <w:pPr>
+        <w:pStyle w:val="Notes"/>
+      </w:pPr>
+      <w:r>
+        <w:t>Original:</w:t>
+      </w:r>
+    </w:p>
+    <w:p>
+      <w:pPr>
+        <w:pStyle w:val="Notes"/>
+      </w:pPr>
+      <w:proofErr w:type="spellStart"/>
+      <w:r>
+        <w:t>Aqui</w:t>
+      </w:r>
+      <w:proofErr w:type="spellEnd"/>
+      <w:r>
+        <w:t xml:space="preserve"> </w:t>
+      </w:r>
+      <w:proofErr w:type="spellStart"/>
+      <w:r>
+        <w:t>vemos</w:t>
+      </w:r>
+      <w:proofErr w:type="spellEnd"/>
+      <w:r>
+        <w:t xml:space="preserve"> </w:t>
+      </w:r>
+      <w:proofErr w:type="spellStart"/>
+      <w:r>
+        <w:t>como</w:t>
+      </w:r>
+      <w:proofErr w:type="spellEnd"/>
+      <w:r>
+        <w:t xml:space="preserve"> el Sistema no </w:t>
+      </w:r>
+      <w:proofErr w:type="spellStart"/>
+      <w:r>
+        <w:t>dejaría</w:t>
+      </w:r>
+      <w:proofErr w:type="spellEnd"/>
+      <w:r>
+        <w:t xml:space="preserve"> que </w:t>
+      </w:r>
+      <w:proofErr w:type="spellStart"/>
+      <w:r>
+        <w:t>los</w:t>
+      </w:r>
+      <w:proofErr w:type="spellEnd"/>
+      <w:r>
+        <w:t xml:space="preserve"> </w:t>
+      </w:r>
+      <w:proofErr w:type="spellStart"/>
+      <w:r>
+        <w:t>datos</w:t>
+      </w:r>
+      <w:proofErr w:type="spellEnd"/>
+      <w:r>
+        <w:t xml:space="preserve"> se </w:t>
+      </w:r>
+      <w:proofErr w:type="spellStart"/>
+      <w:r>
+        <w:t>guarden</w:t>
+      </w:r>
+      <w:proofErr w:type="spellEnd"/>
+      <w:r>
+        <w:t xml:space="preserve"> </w:t>
+      </w:r>
+      <w:proofErr w:type="spellStart"/>
+      <w:r>
+        <w:t>en</w:t>
+      </w:r>
+      <w:proofErr w:type="spellEnd"/>
+      <w:r>
+        <w:t xml:space="preserve"> </w:t>
+      </w:r>
+      <w:proofErr w:type="spellStart"/>
+      <w:r>
+        <w:t>blanco</w:t>
+      </w:r>
+      <w:proofErr w:type="spellEnd"/>
+    </w:p>
+    <w:p>
+      <w:pPr>
+        <w:pStyle w:val="Notes"/>
+      </w:pPr>
+      <w:r>
+        <w:rPr>
+          <w:noProof/>
+          <w:lang w:val="es-ES" w:eastAsia="es-ES"/>
+        </w:rPr>
+        <w:drawing>
+          <wp:inline distT="0" distB="0" distL="0" distR="0" wp14:anchorId="14440A5B" wp14:editId="78ABC146">
+            <wp:extent cx="3771900" cy="1295400"/>
+            <wp:effectExtent l="0" t="0" r="0" b="0"/>
+            <wp:docPr id="22" name="Imagen 22"/>
+            <wp:cNvGraphicFramePr>
+              <a:graphicFrameLocks xmlns:a="http://schemas.openxmlformats.org/drawingml/2006/main" noChangeAspect="1"/>
+            </wp:cNvGraphicFramePr>
+            <a:graphic xmlns:a="http://schemas.openxmlformats.org/drawingml/2006/main">
+              <a:graphicData uri="http://schemas.openxmlformats.org/drawingml/2006/picture">
+                <pic:pic xmlns:pic="http://schemas.openxmlformats.org/drawingml/2006/picture">
+                  <pic:nvPicPr>
+                    <pic:cNvPr id="1" name=""/>
+                    <pic:cNvPicPr/>
+                  </pic:nvPicPr>
+                  <pic:blipFill>
+                    <a:blip r:embed="rId29"/>
+                    <a:stretch>
+                      <a:fillRect/>
+                    </a:stretch>
+                  </pic:blipFill>
+                  <pic:spPr>
+                    <a:xfrm>
+                      <a:off x="0" y="0"/>
+                      <a:ext cx="3771900" cy="1295400"/>
                     </a:xfrm>
                     <a:prstGeom prst="rect">
                       <a:avLst/>
@@ -4822,7 +7212,7 @@
 </file>
 
 <file path=customXml/itemProps1.xml><?xml version="1.0" encoding="utf-8"?>
-<ds:datastoreItem xmlns:ds="http://schemas.openxmlformats.org/officeDocument/2006/customXml" ds:itemID="{7BBDED56-CF36-4D86-9651-8A0A07CDB31D}">
+<ds:datastoreItem xmlns:ds="http://schemas.openxmlformats.org/officeDocument/2006/customXml" ds:itemID="{9D3502A5-E577-4D8C-B5DF-9AA8A03896F1}">
   <ds:schemaRefs>
     <ds:schemaRef ds:uri="http://schemas.openxmlformats.org/officeDocument/2006/bibliography"/>
   </ds:schemaRefs>

</xml_diff>

<commit_message>
Rellenado el documento de intentional bugs indicando los bugs encontrados por el equipo de testeo
</commit_message>
<xml_diff>
--- a/Bugs/Intentional bugs.docx
+++ b/Bugs/Intentional bugs.docx
@@ -1,10 +1,10 @@
 
 <file path=word/document.xml><?xml version="1.0" encoding="utf-8"?>
-<w:document xmlns:wpc="http://schemas.microsoft.com/office/word/2010/wordprocessingCanvas" xmlns:cx="http://schemas.microsoft.com/office/drawing/2014/chartex" xmlns:cx1="http://schemas.microsoft.com/office/drawing/2015/9/8/chartex" xmlns:cx2="http://schemas.microsoft.com/office/drawing/2015/10/21/chartex" xmlns:cx3="http://schemas.microsoft.com/office/drawing/2016/5/9/chartex" xmlns:cx4="http://schemas.microsoft.com/office/drawing/2016/5/10/chartex" xmlns:cx5="http://schemas.microsoft.com/office/drawing/2016/5/11/chartex" xmlns:cx6="http://schemas.microsoft.com/office/drawing/2016/5/12/chartex" xmlns:cx7="http://schemas.microsoft.com/office/drawing/2016/5/13/chartex" xmlns:cx8="http://schemas.microsoft.com/office/drawing/2016/5/14/chartex" xmlns:mc="http://schemas.openxmlformats.org/markup-compatibility/2006" xmlns:o="urn:schemas-microsoft-com:office:office" xmlns:r="http://schemas.openxmlformats.org/officeDocument/2006/relationships" xmlns:m="http://schemas.openxmlformats.org/officeDocument/2006/math" xmlns:v="urn:schemas-microsoft-com:vml" xmlns:wp14="http://schemas.microsoft.com/office/word/2010/wordprocessingDrawing" xmlns:wp="http://schemas.openxmlformats.org/drawingml/2006/wordprocessingDrawing" xmlns:w10="urn:schemas-microsoft-com:office:word" xmlns:w="http://schemas.openxmlformats.org/wordprocessingml/2006/main" xmlns:w14="http://schemas.microsoft.com/office/word/2010/wordml" xmlns:w15="http://schemas.microsoft.com/office/word/2012/wordml" xmlns:w16se="http://schemas.microsoft.com/office/word/2015/wordml/symex" xmlns:wpg="http://schemas.microsoft.com/office/word/2010/wordprocessingGroup" xmlns:wpi="http://schemas.microsoft.com/office/word/2010/wordprocessingInk" xmlns:wne="http://schemas.microsoft.com/office/word/2006/wordml" xmlns:wps="http://schemas.microsoft.com/office/word/2010/wordprocessingShape" mc:Ignorable="w14 w15 w16se wp14">
+<w:document xmlns:wpc="http://schemas.microsoft.com/office/word/2010/wordprocessingCanvas" xmlns:mc="http://schemas.openxmlformats.org/markup-compatibility/2006" xmlns:o="urn:schemas-microsoft-com:office:office" xmlns:r="http://schemas.openxmlformats.org/officeDocument/2006/relationships" xmlns:m="http://schemas.openxmlformats.org/officeDocument/2006/math" xmlns:v="urn:schemas-microsoft-com:vml" xmlns:wp14="http://schemas.microsoft.com/office/word/2010/wordprocessingDrawing" xmlns:wp="http://schemas.openxmlformats.org/drawingml/2006/wordprocessingDrawing" xmlns:w10="urn:schemas-microsoft-com:office:word" xmlns:w="http://schemas.openxmlformats.org/wordprocessingml/2006/main" xmlns:w14="http://schemas.microsoft.com/office/word/2010/wordml" xmlns:w15="http://schemas.microsoft.com/office/word/2012/wordml" xmlns:wpg="http://schemas.microsoft.com/office/word/2010/wordprocessingGroup" xmlns:wpi="http://schemas.microsoft.com/office/word/2010/wordprocessingInk" xmlns:wne="http://schemas.microsoft.com/office/word/2006/wordml" xmlns:wps="http://schemas.microsoft.com/office/word/2010/wordprocessingShape" mc:Ignorable="w14 w15 wp14">
   <w:body>
     <w:p>
       <w:pPr>
-        <w:pStyle w:val="Ttulo"/>
+        <w:pStyle w:val="Puesto"/>
       </w:pPr>
       <w:r>
         <w:t>Intentional bugs</w:t>
@@ -210,6 +210,9 @@
             <w:pPr>
               <w:pStyle w:val="Notes"/>
               <w:cnfStyle w:val="000000000000" w:firstRow="0" w:lastRow="0" w:firstColumn="0" w:lastColumn="0" w:oddVBand="0" w:evenVBand="0" w:oddHBand="0" w:evenHBand="0" w:firstRowFirstColumn="0" w:firstRowLastColumn="0" w:lastRowFirstColumn="0" w:lastRowLastColumn="0"/>
+              <w:rPr>
+                <w:lang w:val="es-ES"/>
+              </w:rPr>
             </w:pPr>
             <w:r>
               <w:rPr>
@@ -461,6 +464,9 @@
             <w:pPr>
               <w:pStyle w:val="Notes"/>
               <w:cnfStyle w:val="000000100000" w:firstRow="0" w:lastRow="0" w:firstColumn="0" w:lastColumn="0" w:oddVBand="0" w:evenVBand="0" w:oddHBand="1" w:evenHBand="0" w:firstRowFirstColumn="0" w:firstRowLastColumn="0" w:lastRowFirstColumn="0" w:lastRowLastColumn="0"/>
+              <w:rPr>
+                <w:lang w:val="es-ES"/>
+              </w:rPr>
             </w:pPr>
             <w:r>
               <w:rPr>
@@ -635,15 +641,48 @@
           <w:p>
             <w:pPr>
               <w:pStyle w:val="Notes"/>
+              <w:rPr>
+                <w:lang w:val="es-ES"/>
+              </w:rPr>
             </w:pPr>
             <w:r>
-              <w:t>Document the effectiveness of your testers.  Compute it as the ratio of intentional bugs that they've found to the total number of intentional bugs that you injected.</w:t>
-            </w:r>
+              <w:rPr>
+                <w:lang w:val="es-ES"/>
+              </w:rPr>
+              <w:t xml:space="preserve">De 8 bugs intencionados incluidos en el proyecto, el equipo de testeo ha encontrado un total de </w:t>
+            </w:r>
+            <w:r>
+              <w:rPr>
+                <w:lang w:val="es-ES"/>
+              </w:rPr>
+              <w:t>5, teniendo una cobertura del 62.5%</w:t>
+            </w:r>
+            <w:bookmarkStart w:id="0" w:name="_GoBack"/>
+            <w:bookmarkEnd w:id="0"/>
           </w:p>
         </w:tc>
       </w:tr>
     </w:tbl>
-    <w:p/>
+    <w:p>
+      <w:pPr>
+        <w:rPr>
+          <w:lang w:val="es-ES"/>
+        </w:rPr>
+      </w:pPr>
+    </w:p>
+    <w:p>
+      <w:pPr>
+        <w:rPr>
+          <w:lang w:val="es-ES"/>
+        </w:rPr>
+      </w:pPr>
+      <w:r>
+        <w:rPr>
+          <w:lang w:val="es-ES"/>
+        </w:rPr>
+        <w:br w:type="page"/>
+      </w:r>
+    </w:p>
     <w:sdt>
       <w:sdtPr>
         <w:rPr>
@@ -665,13 +704,11 @@
       <w:sdtContent>
         <w:p>
           <w:pPr>
-            <w:pStyle w:val="TtuloTDC"/>
+            <w:pStyle w:val="TtulodeTDC"/>
           </w:pPr>
           <w:r>
             <w:t>Table of contents</w:t>
           </w:r>
-          <w:bookmarkStart w:id="0" w:name="_GoBack"/>
-          <w:bookmarkEnd w:id="0"/>
         </w:p>
         <w:p>
           <w:pPr>
@@ -1279,228 +1316,148 @@
     </w:p>
     <w:p>
       <w:pPr>
-        <w:pStyle w:val="Notes"/>
-      </w:pPr>
-      <w:bookmarkStart w:id="1" w:name="_Toc383875113"/>
-      <w:r>
+        <w:pStyle w:val="Ttulo1"/>
+        <w:rPr>
+          <w:lang w:val="es-ES"/>
+        </w:rPr>
+      </w:pPr>
+      <w:bookmarkStart w:id="1" w:name="_Toc481661958"/>
+      <w:r>
+        <w:rPr>
+          <w:lang w:val="es-ES"/>
+        </w:rPr>
         <w:lastRenderedPageBreak/>
-        <w:t xml:space="preserve">For every </w:t>
-      </w:r>
-      <w:r>
-        <w:t>use case</w:t>
-      </w:r>
-      <w:r>
-        <w:t xml:space="preserve"> in which you have included an intentional bug</w:t>
-      </w:r>
-      <w:r>
-        <w:t>, add a page with the following structure.</w:t>
-      </w:r>
-    </w:p>
-    <w:p>
-      <w:pPr>
-        <w:pStyle w:val="Ttulo1"/>
-      </w:pPr>
-      <w:bookmarkStart w:id="2" w:name="_Toc481661958"/>
+        <w:t xml:space="preserve">Use case 3- Listar los </w:t>
+      </w:r>
+      <w:proofErr w:type="spellStart"/>
+      <w:r>
+        <w:rPr>
+          <w:lang w:val="es-ES"/>
+        </w:rPr>
+        <w:t>chorbies</w:t>
+      </w:r>
+      <w:proofErr w:type="spellEnd"/>
+      <w:r>
+        <w:rPr>
+          <w:lang w:val="es-ES"/>
+        </w:rPr>
+        <w:t xml:space="preserve"> registrados en el sistema</w:t>
+      </w:r>
       <w:bookmarkEnd w:id="1"/>
-      <w:r>
-        <w:t xml:space="preserve">Use case 3- </w:t>
-      </w:r>
+    </w:p>
+    <w:p>
+      <w:pPr>
+        <w:pStyle w:val="Notes"/>
+      </w:pPr>
+      <w:r>
+        <w:t xml:space="preserve">Write the code </w:t>
+      </w:r>
+      <w:r>
+        <w:t xml:space="preserve">and the name </w:t>
+      </w:r>
+      <w:r>
+        <w:t xml:space="preserve">of your </w:t>
+      </w:r>
+      <w:r>
+        <w:t xml:space="preserve">use case </w:t>
+      </w:r>
+      <w:r>
+        <w:t>in the title.</w:t>
+      </w:r>
+    </w:p>
+    <w:p>
+      <w:pPr>
+        <w:pStyle w:val="Subttulo"/>
+        <w:rPr>
+          <w:lang w:val="es-ES"/>
+        </w:rPr>
+      </w:pPr>
       <w:proofErr w:type="spellStart"/>
       <w:r>
-        <w:t>Listar</w:t>
+        <w:rPr>
+          <w:lang w:val="es-ES"/>
+        </w:rPr>
+        <w:t>Description</w:t>
       </w:r>
       <w:proofErr w:type="spellEnd"/>
-      <w:r>
-        <w:t xml:space="preserve"> </w:t>
+    </w:p>
+    <w:p>
+      <w:pPr>
+        <w:pStyle w:val="Notes"/>
+        <w:rPr>
+          <w:lang w:val="es-ES"/>
+        </w:rPr>
+      </w:pPr>
+      <w:r>
+        <w:rPr>
+          <w:lang w:val="es-ES"/>
+        </w:rPr>
+        <w:t xml:space="preserve">A la hora de listar los </w:t>
       </w:r>
       <w:proofErr w:type="spellStart"/>
       <w:r>
-        <w:t>los</w:t>
+        <w:rPr>
+          <w:lang w:val="es-ES"/>
+        </w:rPr>
+        <w:t>chorbies</w:t>
       </w:r>
       <w:proofErr w:type="spellEnd"/>
       <w:r>
-        <w:t xml:space="preserve"> </w:t>
+        <w:rPr>
+          <w:lang w:val="es-ES"/>
+        </w:rPr>
+        <w:t xml:space="preserve">, no se va a mostrar la foto de dichos </w:t>
       </w:r>
       <w:proofErr w:type="spellStart"/>
       <w:r>
+        <w:rPr>
+          <w:lang w:val="es-ES"/>
+        </w:rPr>
         <w:t>chorbies</w:t>
       </w:r>
       <w:proofErr w:type="spellEnd"/>
       <w:r>
-        <w:t xml:space="preserve"> </w:t>
-      </w:r>
+        <w:rPr>
+          <w:lang w:val="es-ES"/>
+        </w:rPr>
+        <w:t>.</w:t>
+      </w:r>
+    </w:p>
+    <w:p>
+      <w:pPr>
+        <w:pStyle w:val="Notes"/>
+        <w:rPr>
+          <w:lang w:val="es-ES"/>
+        </w:rPr>
+      </w:pPr>
+      <w:r>
+        <w:rPr>
+          <w:lang w:val="es-ES"/>
+        </w:rPr>
+        <w:t>Bug:</w:t>
+      </w:r>
+    </w:p>
+    <w:p>
+      <w:pPr>
+        <w:pStyle w:val="Notes"/>
+        <w:rPr>
+          <w:lang w:val="es-ES"/>
+        </w:rPr>
+      </w:pPr>
       <w:proofErr w:type="spellStart"/>
       <w:r>
-        <w:t>registrados</w:t>
+        <w:rPr>
+          <w:lang w:val="es-ES"/>
+        </w:rPr>
+        <w:t>Aqui</w:t>
       </w:r>
       <w:proofErr w:type="spellEnd"/>
       <w:r>
-        <w:t xml:space="preserve"> </w:t>
-      </w:r>
-      <w:proofErr w:type="spellStart"/>
-      <w:r>
-        <w:t>en</w:t>
-      </w:r>
-      <w:proofErr w:type="spellEnd"/>
-      <w:r>
-        <w:t xml:space="preserve"> el </w:t>
-      </w:r>
-      <w:proofErr w:type="spellStart"/>
-      <w:r>
-        <w:t>sistema</w:t>
-      </w:r>
-      <w:bookmarkEnd w:id="2"/>
-      <w:proofErr w:type="spellEnd"/>
-    </w:p>
-    <w:p>
-      <w:pPr>
-        <w:pStyle w:val="Notes"/>
-      </w:pPr>
-      <w:r>
-        <w:t xml:space="preserve">Write the code </w:t>
-      </w:r>
-      <w:r>
-        <w:t xml:space="preserve">and the name </w:t>
-      </w:r>
-      <w:r>
-        <w:t xml:space="preserve">of your </w:t>
-      </w:r>
-      <w:r>
-        <w:t xml:space="preserve">use case </w:t>
-      </w:r>
-      <w:r>
-        <w:t>in the title.</w:t>
-      </w:r>
-    </w:p>
-    <w:p>
-      <w:pPr>
-        <w:pStyle w:val="Subttulo"/>
-      </w:pPr>
-      <w:r>
-        <w:t>Description</w:t>
-      </w:r>
-    </w:p>
-    <w:p>
-      <w:pPr>
-        <w:pStyle w:val="Notes"/>
-      </w:pPr>
-      <w:r>
-        <w:t xml:space="preserve">A la hora de </w:t>
-      </w:r>
-      <w:proofErr w:type="spellStart"/>
-      <w:r>
-        <w:t>listar</w:t>
-      </w:r>
-      <w:proofErr w:type="spellEnd"/>
-      <w:r>
-        <w:t xml:space="preserve"> </w:t>
-      </w:r>
-      <w:proofErr w:type="spellStart"/>
-      <w:r>
-        <w:t>los</w:t>
-      </w:r>
-      <w:proofErr w:type="spellEnd"/>
-      <w:r>
-        <w:t xml:space="preserve"> </w:t>
-      </w:r>
-      <w:proofErr w:type="spellStart"/>
-      <w:r>
-        <w:t>chorbies</w:t>
-      </w:r>
-      <w:proofErr w:type="spellEnd"/>
-      <w:r>
-        <w:t xml:space="preserve">, no se </w:t>
-      </w:r>
-      <w:proofErr w:type="spellStart"/>
-      <w:r>
-        <w:t>va</w:t>
-      </w:r>
-      <w:proofErr w:type="spellEnd"/>
-      <w:r>
-        <w:t xml:space="preserve"> a </w:t>
-      </w:r>
-      <w:proofErr w:type="spellStart"/>
-      <w:r>
-        <w:t>mostrar</w:t>
-      </w:r>
-      <w:proofErr w:type="spellEnd"/>
-      <w:r>
-        <w:t xml:space="preserve"> la </w:t>
-      </w:r>
-      <w:proofErr w:type="spellStart"/>
-      <w:r>
-        <w:t>foto</w:t>
-      </w:r>
-      <w:proofErr w:type="spellEnd"/>
-      <w:r>
-        <w:t xml:space="preserve"> de </w:t>
-      </w:r>
-      <w:proofErr w:type="spellStart"/>
-      <w:r>
-        <w:t>dichos</w:t>
-      </w:r>
-      <w:proofErr w:type="spellEnd"/>
-      <w:r>
-        <w:t xml:space="preserve"> </w:t>
-      </w:r>
-      <w:proofErr w:type="spellStart"/>
-      <w:r>
-        <w:t>chorbies</w:t>
-      </w:r>
-      <w:proofErr w:type="spellEnd"/>
-      <w:r>
-        <w:t>.</w:t>
-      </w:r>
-    </w:p>
-    <w:p>
-      <w:pPr>
-        <w:pStyle w:val="Notes"/>
-      </w:pPr>
-      <w:r>
-        <w:t>Bug:</w:t>
-      </w:r>
-    </w:p>
-    <w:p>
-      <w:pPr>
-        <w:pStyle w:val="Notes"/>
-      </w:pPr>
-      <w:proofErr w:type="spellStart"/>
-      <w:r>
-        <w:t>Aqui</w:t>
-      </w:r>
-      <w:proofErr w:type="spellEnd"/>
-      <w:r>
-        <w:t xml:space="preserve"> </w:t>
-      </w:r>
-      <w:proofErr w:type="spellStart"/>
-      <w:r>
-        <w:t>vemos</w:t>
-      </w:r>
-      <w:proofErr w:type="spellEnd"/>
-      <w:r>
-        <w:t xml:space="preserve"> </w:t>
-      </w:r>
-      <w:proofErr w:type="spellStart"/>
-      <w:r>
-        <w:t>como</w:t>
-      </w:r>
-      <w:proofErr w:type="spellEnd"/>
-      <w:r>
-        <w:t xml:space="preserve"> la </w:t>
-      </w:r>
-      <w:proofErr w:type="spellStart"/>
-      <w:r>
-        <w:t>foto</w:t>
-      </w:r>
-      <w:proofErr w:type="spellEnd"/>
-      <w:r>
-        <w:t xml:space="preserve"> no se </w:t>
-      </w:r>
-      <w:proofErr w:type="spellStart"/>
-      <w:r>
-        <w:t>muestra</w:t>
-      </w:r>
-      <w:proofErr w:type="spellEnd"/>
+        <w:rPr>
+          <w:lang w:val="es-ES"/>
+        </w:rPr>
+        <w:t xml:space="preserve"> vemos como la foto no se muestra</w:t>
+      </w:r>
     </w:p>
     <w:p>
       <w:pPr>
@@ -1551,31 +1508,30 @@
     <w:p>
       <w:pPr>
         <w:pStyle w:val="Notes"/>
-      </w:pPr>
-      <w:r>
+        <w:rPr>
+          <w:lang w:val="es-ES"/>
+        </w:rPr>
+      </w:pPr>
+      <w:r>
+        <w:rPr>
+          <w:lang w:val="es-ES"/>
+        </w:rPr>
         <w:t>Original:</w:t>
       </w:r>
     </w:p>
     <w:p>
       <w:pPr>
         <w:pStyle w:val="Notes"/>
-      </w:pPr>
-      <w:r>
-        <w:t xml:space="preserve">Pero </w:t>
-      </w:r>
-      <w:proofErr w:type="spellStart"/>
-      <w:r>
-        <w:t>en</w:t>
-      </w:r>
-      <w:proofErr w:type="spellEnd"/>
-      <w:r>
-        <w:t xml:space="preserve"> la vista original, </w:t>
-      </w:r>
-      <w:proofErr w:type="spellStart"/>
-      <w:r>
-        <w:t>sí</w:t>
-      </w:r>
-      <w:proofErr w:type="spellEnd"/>
+        <w:rPr>
+          <w:lang w:val="es-ES"/>
+        </w:rPr>
+      </w:pPr>
+      <w:r>
+        <w:rPr>
+          <w:lang w:val="es-ES"/>
+        </w:rPr>
+        <w:t>Pero en la vista original, sí</w:t>
+      </w:r>
     </w:p>
     <w:p>
       <w:pPr>
@@ -1632,193 +1588,165 @@
     <w:p>
       <w:pPr>
         <w:pStyle w:val="Subttulo"/>
-      </w:pPr>
-      <w:r>
+        <w:rPr>
+          <w:lang w:val="es-ES"/>
+        </w:rPr>
+      </w:pPr>
+      <w:proofErr w:type="spellStart"/>
+      <w:r>
+        <w:rPr>
+          <w:lang w:val="es-ES"/>
+        </w:rPr>
         <w:t>Results</w:t>
       </w:r>
-    </w:p>
-    <w:p>
-      <w:pPr>
-        <w:pStyle w:val="Notes"/>
-      </w:pPr>
-      <w:r>
-        <w:t xml:space="preserve">Comment on whether the tester found this bug or not. </w:t>
-      </w:r>
-    </w:p>
-    <w:p/>
+      <w:proofErr w:type="spellEnd"/>
+    </w:p>
+    <w:p>
+      <w:pPr>
+        <w:pStyle w:val="Notes"/>
+        <w:rPr>
+          <w:lang w:val="es-ES"/>
+        </w:rPr>
+      </w:pPr>
+      <w:r>
+        <w:rPr>
+          <w:lang w:val="es-ES"/>
+        </w:rPr>
+        <w:t xml:space="preserve">Los </w:t>
+      </w:r>
+      <w:proofErr w:type="spellStart"/>
+      <w:r>
+        <w:rPr>
+          <w:lang w:val="es-ES"/>
+        </w:rPr>
+        <w:t>testers</w:t>
+      </w:r>
+      <w:proofErr w:type="spellEnd"/>
+      <w:r>
+        <w:rPr>
+          <w:lang w:val="es-ES"/>
+        </w:rPr>
+        <w:t xml:space="preserve"> han encontrado este bug en las pruebas realizadas.</w:t>
+      </w:r>
+    </w:p>
+    <w:p>
+      <w:pPr>
+        <w:rPr>
+          <w:lang w:val="es-ES"/>
+        </w:rPr>
+      </w:pPr>
+    </w:p>
     <w:p>
       <w:pPr>
         <w:pStyle w:val="Ttulo1"/>
-      </w:pPr>
-    </w:p>
-    <w:p/>
-    <w:p/>
-    <w:p/>
+        <w:rPr>
+          <w:lang w:val="es-ES"/>
+        </w:rPr>
+      </w:pPr>
+    </w:p>
+    <w:p>
+      <w:pPr>
+        <w:rPr>
+          <w:lang w:val="es-ES"/>
+        </w:rPr>
+      </w:pPr>
+    </w:p>
+    <w:p>
+      <w:pPr>
+        <w:rPr>
+          <w:lang w:val="es-ES"/>
+        </w:rPr>
+      </w:pPr>
+    </w:p>
+    <w:p>
+      <w:pPr>
+        <w:rPr>
+          <w:lang w:val="es-ES"/>
+        </w:rPr>
+      </w:pPr>
+    </w:p>
     <w:p>
       <w:pPr>
         <w:pStyle w:val="Ttulo1"/>
-      </w:pPr>
-      <w:bookmarkStart w:id="3" w:name="_Toc481661959"/>
-      <w:r>
-        <w:t xml:space="preserve">Use case 5.4- </w:t>
-      </w:r>
+        <w:rPr>
+          <w:lang w:val="es-ES"/>
+        </w:rPr>
+      </w:pPr>
+      <w:bookmarkStart w:id="2" w:name="_Toc481661959"/>
+      <w:r>
+        <w:rPr>
+          <w:lang w:val="es-ES"/>
+        </w:rPr>
+        <w:lastRenderedPageBreak/>
+        <w:t>Use case 5.4- Editar el perfil de un usuario (Cancelar)</w:t>
+      </w:r>
+      <w:bookmarkEnd w:id="2"/>
+    </w:p>
+    <w:p>
+      <w:pPr>
+        <w:pStyle w:val="Notes"/>
+      </w:pPr>
+      <w:r>
+        <w:t>Write the code and the name of your use case in the title.</w:t>
+      </w:r>
+    </w:p>
+    <w:p>
+      <w:pPr>
+        <w:pStyle w:val="Subttulo"/>
+        <w:rPr>
+          <w:lang w:val="es-ES"/>
+        </w:rPr>
+      </w:pPr>
       <w:proofErr w:type="spellStart"/>
       <w:r>
-        <w:t>Editar</w:t>
+        <w:rPr>
+          <w:lang w:val="es-ES"/>
+        </w:rPr>
+        <w:t>Description</w:t>
       </w:r>
       <w:proofErr w:type="spellEnd"/>
-      <w:r>
-        <w:t xml:space="preserve"> el </w:t>
-      </w:r>
-      <w:proofErr w:type="spellStart"/>
-      <w:r>
-        <w:t>perfil</w:t>
-      </w:r>
-      <w:proofErr w:type="spellEnd"/>
-      <w:r>
-        <w:t xml:space="preserve"> de un </w:t>
-      </w:r>
-      <w:proofErr w:type="spellStart"/>
-      <w:r>
-        <w:t>usuario</w:t>
-      </w:r>
-      <w:proofErr w:type="spellEnd"/>
-      <w:r>
-        <w:t xml:space="preserve"> (</w:t>
-      </w:r>
-      <w:proofErr w:type="spellStart"/>
-      <w:r>
-        <w:t>Cancelar</w:t>
-      </w:r>
-      <w:proofErr w:type="spellEnd"/>
-      <w:r>
-        <w:t>)</w:t>
-      </w:r>
-      <w:bookmarkEnd w:id="3"/>
-    </w:p>
-    <w:p>
-      <w:pPr>
-        <w:pStyle w:val="Notes"/>
-      </w:pPr>
-      <w:r>
-        <w:t>Write the code and the name of your use case in the title.</w:t>
-      </w:r>
-    </w:p>
-    <w:p>
-      <w:pPr>
-        <w:pStyle w:val="Subttulo"/>
-      </w:pPr>
-      <w:r>
-        <w:t>Description</w:t>
-      </w:r>
-    </w:p>
-    <w:p>
-      <w:pPr>
-        <w:pStyle w:val="Notes"/>
-      </w:pPr>
-      <w:proofErr w:type="spellStart"/>
-      <w:r>
-        <w:t>Cuando</w:t>
-      </w:r>
-      <w:proofErr w:type="spellEnd"/>
-      <w:r>
-        <w:t xml:space="preserve"> se pulse el </w:t>
-      </w:r>
-      <w:proofErr w:type="spellStart"/>
-      <w:r>
-        <w:t>botón</w:t>
-      </w:r>
-      <w:proofErr w:type="spellEnd"/>
-      <w:r>
-        <w:t xml:space="preserve"> de </w:t>
-      </w:r>
-      <w:proofErr w:type="spellStart"/>
-      <w:r>
-        <w:t>cancelar</w:t>
-      </w:r>
-      <w:proofErr w:type="spellEnd"/>
-      <w:r>
-        <w:t xml:space="preserve"> al </w:t>
-      </w:r>
-      <w:proofErr w:type="spellStart"/>
-      <w:r>
-        <w:t>editar</w:t>
-      </w:r>
-      <w:proofErr w:type="spellEnd"/>
-      <w:r>
-        <w:t xml:space="preserve"> el </w:t>
-      </w:r>
-      <w:proofErr w:type="spellStart"/>
-      <w:r>
-        <w:t>perfil</w:t>
-      </w:r>
-      <w:proofErr w:type="spellEnd"/>
-      <w:r>
-        <w:t xml:space="preserve">, se </w:t>
-      </w:r>
-      <w:proofErr w:type="spellStart"/>
-      <w:r>
-        <w:t>redirigirá</w:t>
-      </w:r>
-      <w:proofErr w:type="spellEnd"/>
-      <w:r>
-        <w:t xml:space="preserve"> a un </w:t>
-      </w:r>
-      <w:proofErr w:type="spellStart"/>
-      <w:r>
-        <w:t>lugar</w:t>
-      </w:r>
-      <w:proofErr w:type="spellEnd"/>
-      <w:r>
-        <w:t xml:space="preserve"> </w:t>
-      </w:r>
-      <w:proofErr w:type="spellStart"/>
-      <w:r>
-        <w:t>incorrecto</w:t>
-      </w:r>
-      <w:proofErr w:type="spellEnd"/>
-    </w:p>
-    <w:p>
-      <w:pPr>
-        <w:pStyle w:val="Notes"/>
-      </w:pPr>
-      <w:r>
+    </w:p>
+    <w:p>
+      <w:pPr>
+        <w:pStyle w:val="Notes"/>
+        <w:rPr>
+          <w:lang w:val="es-ES"/>
+        </w:rPr>
+      </w:pPr>
+      <w:r>
+        <w:rPr>
+          <w:lang w:val="es-ES"/>
+        </w:rPr>
+        <w:t>Cuando se pulse el botón de cancelar al editar el perfil, se redirigirá a un lugar incorrecto</w:t>
+      </w:r>
+    </w:p>
+    <w:p>
+      <w:pPr>
+        <w:pStyle w:val="Notes"/>
+        <w:rPr>
+          <w:lang w:val="es-ES"/>
+        </w:rPr>
+      </w:pPr>
+      <w:r>
+        <w:rPr>
+          <w:lang w:val="es-ES"/>
+        </w:rPr>
         <w:t>Bug:</w:t>
       </w:r>
     </w:p>
     <w:p>
       <w:pPr>
         <w:pStyle w:val="Notes"/>
-      </w:pPr>
-      <w:proofErr w:type="spellStart"/>
-      <w:r>
-        <w:t>Estamos</w:t>
-      </w:r>
-      <w:proofErr w:type="spellEnd"/>
-      <w:r>
-        <w:t xml:space="preserve"> </w:t>
-      </w:r>
-      <w:proofErr w:type="spellStart"/>
-      <w:r>
-        <w:t>en</w:t>
-      </w:r>
-      <w:proofErr w:type="spellEnd"/>
-      <w:r>
-        <w:t xml:space="preserve"> la vista de </w:t>
-      </w:r>
-      <w:proofErr w:type="spellStart"/>
-      <w:r>
-        <w:t>editar</w:t>
-      </w:r>
-      <w:proofErr w:type="spellEnd"/>
-      <w:r>
-        <w:t xml:space="preserve"> </w:t>
-      </w:r>
-      <w:proofErr w:type="spellStart"/>
-      <w:r>
-        <w:t>perfil</w:t>
-      </w:r>
-      <w:proofErr w:type="spellEnd"/>
+        <w:rPr>
+          <w:lang w:val="es-ES"/>
+        </w:rPr>
+      </w:pPr>
+      <w:r>
+        <w:rPr>
+          <w:lang w:val="es-ES"/>
+        </w:rPr>
+        <w:t>Estamos en la vista de editar perfil</w:t>
+      </w:r>
     </w:p>
     <w:p>
       <w:pPr>
@@ -1942,57 +1870,15 @@
     <w:p>
       <w:pPr>
         <w:pStyle w:val="Notes"/>
-      </w:pPr>
-      <w:r>
-        <w:t xml:space="preserve">Y </w:t>
-      </w:r>
-      <w:proofErr w:type="spellStart"/>
-      <w:r>
-        <w:t>nos</w:t>
-      </w:r>
-      <w:proofErr w:type="spellEnd"/>
-      <w:r>
-        <w:t xml:space="preserve"> </w:t>
-      </w:r>
-      <w:proofErr w:type="spellStart"/>
-      <w:r>
-        <w:t>redirige</w:t>
-      </w:r>
-      <w:proofErr w:type="spellEnd"/>
-      <w:r>
-        <w:t xml:space="preserve"> a </w:t>
-      </w:r>
-      <w:proofErr w:type="spellStart"/>
-      <w:r>
-        <w:t>tu</w:t>
-      </w:r>
-      <w:proofErr w:type="spellEnd"/>
-      <w:r>
-        <w:t xml:space="preserve"> </w:t>
-      </w:r>
-      <w:proofErr w:type="spellStart"/>
-      <w:r>
-        <w:t>perfil</w:t>
-      </w:r>
-      <w:proofErr w:type="spellEnd"/>
-      <w:r>
-        <w:t xml:space="preserve">, lo </w:t>
-      </w:r>
-      <w:proofErr w:type="spellStart"/>
-      <w:r>
-        <w:t>cual</w:t>
-      </w:r>
-      <w:proofErr w:type="spellEnd"/>
-      <w:r>
-        <w:t xml:space="preserve"> </w:t>
-      </w:r>
-      <w:proofErr w:type="spellStart"/>
-      <w:r>
-        <w:t>está</w:t>
-      </w:r>
-      <w:proofErr w:type="spellEnd"/>
-      <w:r>
-        <w:t xml:space="preserve"> mal</w:t>
+        <w:rPr>
+          <w:lang w:val="es-ES"/>
+        </w:rPr>
+      </w:pPr>
+      <w:r>
+        <w:rPr>
+          <w:lang w:val="es-ES"/>
+        </w:rPr>
+        <w:t>Y nos redirige a tu perfil, lo cual está mal</w:t>
       </w:r>
     </w:p>
     <w:p>
@@ -2074,110 +1960,30 @@
     <w:p>
       <w:pPr>
         <w:pStyle w:val="Notes"/>
-      </w:pPr>
-      <w:r>
+        <w:rPr>
+          <w:lang w:val="es-ES"/>
+        </w:rPr>
+      </w:pPr>
+      <w:r>
+        <w:rPr>
+          <w:lang w:val="es-ES"/>
+        </w:rPr>
+        <w:lastRenderedPageBreak/>
         <w:t>Original:</w:t>
       </w:r>
     </w:p>
     <w:p>
       <w:pPr>
         <w:pStyle w:val="Notes"/>
-      </w:pPr>
-      <w:proofErr w:type="spellStart"/>
-      <w:r>
-        <w:t>Estamos</w:t>
-      </w:r>
-      <w:proofErr w:type="spellEnd"/>
-      <w:r>
-        <w:t xml:space="preserve"> </w:t>
-      </w:r>
-      <w:proofErr w:type="spellStart"/>
-      <w:r>
-        <w:t>en</w:t>
-      </w:r>
-      <w:proofErr w:type="spellEnd"/>
-      <w:r>
-        <w:t xml:space="preserve"> la vista de </w:t>
-      </w:r>
-      <w:proofErr w:type="spellStart"/>
-      <w:r>
-        <w:t>editar</w:t>
-      </w:r>
-      <w:proofErr w:type="spellEnd"/>
-      <w:r>
-        <w:t xml:space="preserve"> </w:t>
-      </w:r>
-      <w:proofErr w:type="spellStart"/>
-      <w:r>
-        <w:t>perfil</w:t>
-      </w:r>
-      <w:proofErr w:type="spellEnd"/>
-      <w:r>
-        <w:t xml:space="preserve"> al </w:t>
-      </w:r>
-      <w:proofErr w:type="spellStart"/>
-      <w:r>
-        <w:t>igual</w:t>
-      </w:r>
-      <w:proofErr w:type="spellEnd"/>
-      <w:r>
-        <w:t xml:space="preserve"> que antes, </w:t>
-      </w:r>
-      <w:proofErr w:type="spellStart"/>
-      <w:r>
-        <w:t>pulsamos</w:t>
-      </w:r>
-      <w:proofErr w:type="spellEnd"/>
-      <w:r>
-        <w:t xml:space="preserve"> el </w:t>
-      </w:r>
-      <w:proofErr w:type="spellStart"/>
-      <w:r>
-        <w:t>botón</w:t>
-      </w:r>
-      <w:proofErr w:type="spellEnd"/>
-      <w:r>
-        <w:t xml:space="preserve"> de </w:t>
-      </w:r>
-      <w:proofErr w:type="spellStart"/>
-      <w:r>
-        <w:t>cancelar</w:t>
-      </w:r>
-      <w:proofErr w:type="spellEnd"/>
-      <w:r>
-        <w:t xml:space="preserve"> y </w:t>
-      </w:r>
-      <w:proofErr w:type="spellStart"/>
-      <w:r>
-        <w:t>nos</w:t>
-      </w:r>
-      <w:proofErr w:type="spellEnd"/>
-      <w:r>
-        <w:t xml:space="preserve"> </w:t>
-      </w:r>
-      <w:proofErr w:type="spellStart"/>
-      <w:r>
-        <w:t>lleva</w:t>
-      </w:r>
-      <w:proofErr w:type="spellEnd"/>
-      <w:r>
-        <w:t xml:space="preserve"> a la </w:t>
-      </w:r>
-      <w:proofErr w:type="spellStart"/>
-      <w:r>
-        <w:t>página</w:t>
-      </w:r>
-      <w:proofErr w:type="spellEnd"/>
-      <w:r>
-        <w:t xml:space="preserve"> principal del </w:t>
-      </w:r>
-      <w:proofErr w:type="spellStart"/>
-      <w:r>
-        <w:t>sistema</w:t>
-      </w:r>
-      <w:proofErr w:type="spellEnd"/>
-      <w:r>
-        <w:t>.</w:t>
+        <w:rPr>
+          <w:lang w:val="es-ES"/>
+        </w:rPr>
+      </w:pPr>
+      <w:r>
+        <w:rPr>
+          <w:lang w:val="es-ES"/>
+        </w:rPr>
+        <w:t>Estamos en la vista de editar perfil al igual que antes, pulsamos el botón de cancelar y nos lleva a la página principal del sistema.</w:t>
       </w:r>
     </w:p>
     <w:p>
@@ -2237,192 +2043,131 @@
     <w:p>
       <w:pPr>
         <w:pStyle w:val="Notes"/>
-      </w:pPr>
-      <w:r>
-        <w:t xml:space="preserve">Comment on whether the tester found this bug or not. </w:t>
-      </w:r>
-    </w:p>
-    <w:p/>
-    <w:p>
-      <w:r>
+        <w:rPr>
+          <w:lang w:val="es-ES"/>
+        </w:rPr>
+      </w:pPr>
+      <w:r>
+        <w:rPr>
+          <w:lang w:val="es-ES"/>
+        </w:rPr>
+        <w:t>El equipo de testeo no ha encontrado este bug en el Sistema.</w:t>
+      </w:r>
+      <w:r>
+        <w:rPr>
+          <w:lang w:val="es-ES"/>
+        </w:rPr>
+        <w:t xml:space="preserve"> </w:t>
+      </w:r>
+    </w:p>
+    <w:p>
+      <w:pPr>
+        <w:rPr>
+          <w:lang w:val="es-ES"/>
+        </w:rPr>
+      </w:pPr>
+    </w:p>
+    <w:p>
+      <w:pPr>
+        <w:rPr>
+          <w:lang w:val="es-ES"/>
+        </w:rPr>
+      </w:pPr>
+      <w:r>
+        <w:rPr>
+          <w:lang w:val="es-ES"/>
+        </w:rPr>
         <w:br w:type="page"/>
       </w:r>
     </w:p>
     <w:p>
       <w:pPr>
         <w:pStyle w:val="Ttulo1"/>
-      </w:pPr>
-      <w:bookmarkStart w:id="4" w:name="_Toc481661960"/>
-      <w:r>
+        <w:rPr>
+          <w:lang w:val="es-ES"/>
+        </w:rPr>
+      </w:pPr>
+      <w:bookmarkStart w:id="3" w:name="_Toc481661960"/>
+      <w:r>
+        <w:rPr>
+          <w:lang w:val="es-ES"/>
+        </w:rPr>
         <w:lastRenderedPageBreak/>
-        <w:t xml:space="preserve">Use case 7.6 – </w:t>
-      </w:r>
+        <w:t>Use case 7.6 – Cambiar banners mostrados (Guardar en blanco)</w:t>
+      </w:r>
+      <w:bookmarkEnd w:id="3"/>
+    </w:p>
+    <w:p>
+      <w:pPr>
+        <w:pStyle w:val="Notes"/>
+      </w:pPr>
+      <w:r>
+        <w:t>Write the code and the name of your use case in the title.</w:t>
+      </w:r>
+    </w:p>
+    <w:p>
+      <w:pPr>
+        <w:pStyle w:val="Subttulo"/>
+        <w:rPr>
+          <w:lang w:val="es-ES"/>
+        </w:rPr>
+      </w:pPr>
       <w:proofErr w:type="spellStart"/>
       <w:r>
-        <w:t>Cambiar</w:t>
+        <w:rPr>
+          <w:lang w:val="es-ES"/>
+        </w:rPr>
+        <w:t>Descript</w:t>
+      </w:r>
+      <w:r>
+        <w:rPr>
+          <w:lang w:val="es-ES"/>
+        </w:rPr>
+        <w:t>ion</w:t>
       </w:r>
       <w:proofErr w:type="spellEnd"/>
-      <w:r>
-        <w:t xml:space="preserve"> banners </w:t>
-      </w:r>
-      <w:proofErr w:type="spellStart"/>
-      <w:r>
-        <w:t>mostrados</w:t>
-      </w:r>
-      <w:proofErr w:type="spellEnd"/>
-      <w:r>
-        <w:t xml:space="preserve"> (</w:t>
-      </w:r>
-      <w:proofErr w:type="spellStart"/>
-      <w:r>
-        <w:t>Guardar</w:t>
-      </w:r>
-      <w:proofErr w:type="spellEnd"/>
-      <w:r>
-        <w:t xml:space="preserve"> </w:t>
-      </w:r>
-      <w:proofErr w:type="spellStart"/>
-      <w:r>
-        <w:t>en</w:t>
-      </w:r>
-      <w:proofErr w:type="spellEnd"/>
-      <w:r>
-        <w:t xml:space="preserve"> </w:t>
-      </w:r>
-      <w:proofErr w:type="spellStart"/>
-      <w:r>
-        <w:t>blanco</w:t>
-      </w:r>
-      <w:proofErr w:type="spellEnd"/>
-      <w:r>
-        <w:t>)</w:t>
-      </w:r>
-      <w:bookmarkEnd w:id="4"/>
-    </w:p>
-    <w:p>
-      <w:pPr>
-        <w:pStyle w:val="Notes"/>
-      </w:pPr>
-      <w:r>
-        <w:t>Write the code and the name of your use case in the title.</w:t>
-      </w:r>
-    </w:p>
-    <w:p>
-      <w:pPr>
-        <w:pStyle w:val="Subttulo"/>
-      </w:pPr>
-      <w:r>
-        <w:t>Description</w:t>
-      </w:r>
-    </w:p>
-    <w:p>
-      <w:pPr>
-        <w:pStyle w:val="Notes"/>
-      </w:pPr>
-      <w:r>
-        <w:t xml:space="preserve">Se </w:t>
-      </w:r>
-      <w:proofErr w:type="spellStart"/>
-      <w:r>
-        <w:t>va</w:t>
-      </w:r>
-      <w:proofErr w:type="spellEnd"/>
-      <w:r>
-        <w:t xml:space="preserve"> </w:t>
-      </w:r>
-      <w:proofErr w:type="spellStart"/>
-      <w:r>
-        <w:t>poder</w:t>
-      </w:r>
-      <w:proofErr w:type="spellEnd"/>
-      <w:r>
-        <w:t xml:space="preserve"> </w:t>
-      </w:r>
-      <w:proofErr w:type="spellStart"/>
-      <w:r>
-        <w:t>guardar</w:t>
-      </w:r>
-      <w:proofErr w:type="spellEnd"/>
-      <w:r>
-        <w:t xml:space="preserve"> </w:t>
-      </w:r>
-      <w:proofErr w:type="spellStart"/>
-      <w:r>
-        <w:t>en</w:t>
-      </w:r>
-      <w:proofErr w:type="spellEnd"/>
-      <w:r>
-        <w:t xml:space="preserve"> </w:t>
-      </w:r>
-      <w:proofErr w:type="spellStart"/>
-      <w:r>
-        <w:t>blanco</w:t>
-      </w:r>
-      <w:proofErr w:type="spellEnd"/>
-      <w:r>
-        <w:t xml:space="preserve"> un banner</w:t>
-      </w:r>
-    </w:p>
-    <w:p>
-      <w:pPr>
-        <w:pStyle w:val="Notes"/>
-      </w:pPr>
-      <w:r>
+    </w:p>
+    <w:p>
+      <w:pPr>
+        <w:pStyle w:val="Notes"/>
+        <w:rPr>
+          <w:lang w:val="es-ES"/>
+        </w:rPr>
+      </w:pPr>
+      <w:r>
+        <w:rPr>
+          <w:lang w:val="es-ES"/>
+        </w:rPr>
+        <w:t>Se va poder guardar en blanco un banner</w:t>
+      </w:r>
+    </w:p>
+    <w:p>
+      <w:pPr>
+        <w:pStyle w:val="Notes"/>
+        <w:rPr>
+          <w:lang w:val="es-ES"/>
+        </w:rPr>
+      </w:pPr>
+      <w:r>
+        <w:rPr>
+          <w:lang w:val="es-ES"/>
+        </w:rPr>
         <w:t>Bug:</w:t>
       </w:r>
     </w:p>
     <w:p>
       <w:pPr>
         <w:pStyle w:val="Notes"/>
-      </w:pPr>
-      <w:r>
-        <w:t xml:space="preserve">Si </w:t>
-      </w:r>
-      <w:proofErr w:type="spellStart"/>
-      <w:r>
-        <w:t>dejamos</w:t>
-      </w:r>
-      <w:proofErr w:type="spellEnd"/>
-      <w:r>
-        <w:t xml:space="preserve"> </w:t>
-      </w:r>
-      <w:proofErr w:type="spellStart"/>
-      <w:r>
-        <w:t>en</w:t>
-      </w:r>
-      <w:proofErr w:type="spellEnd"/>
-      <w:r>
-        <w:t xml:space="preserve"> </w:t>
-      </w:r>
-      <w:proofErr w:type="spellStart"/>
-      <w:r>
-        <w:t>blanco</w:t>
-      </w:r>
-      <w:proofErr w:type="spellEnd"/>
-      <w:r>
-        <w:t xml:space="preserve"> el campo de la URL, se </w:t>
-      </w:r>
-      <w:proofErr w:type="spellStart"/>
-      <w:r>
-        <w:t>guardará</w:t>
-      </w:r>
-      <w:proofErr w:type="spellEnd"/>
-      <w:r>
-        <w:t xml:space="preserve"> el banner </w:t>
-      </w:r>
-      <w:proofErr w:type="spellStart"/>
-      <w:r>
-        <w:t>en</w:t>
-      </w:r>
-      <w:proofErr w:type="spellEnd"/>
-      <w:r>
-        <w:t xml:space="preserve"> </w:t>
-      </w:r>
-      <w:proofErr w:type="spellStart"/>
-      <w:r>
-        <w:t>blanco</w:t>
-      </w:r>
-      <w:proofErr w:type="spellEnd"/>
+        <w:rPr>
+          <w:lang w:val="es-ES"/>
+        </w:rPr>
+      </w:pPr>
+      <w:r>
+        <w:rPr>
+          <w:lang w:val="es-ES"/>
+        </w:rPr>
+        <w:t>Si dejamos en blanco el campo de la URL, se guardará el banner en blanco</w:t>
+      </w:r>
     </w:p>
     <w:p>
       <w:pPr>
@@ -2529,8 +2274,14 @@
     <w:p>
       <w:pPr>
         <w:pStyle w:val="Notes"/>
-      </w:pPr>
-      <w:r>
+        <w:rPr>
+          <w:lang w:val="es-ES"/>
+        </w:rPr>
+      </w:pPr>
+      <w:r>
+        <w:rPr>
+          <w:lang w:val="es-ES"/>
+        </w:rPr>
         <w:lastRenderedPageBreak/>
         <w:t>Original:</w:t>
       </w:r>
@@ -2538,44 +2289,16 @@
     <w:p>
       <w:pPr>
         <w:pStyle w:val="Notes"/>
-      </w:pPr>
-      <w:proofErr w:type="spellStart"/>
-      <w:r>
-        <w:t>En</w:t>
-      </w:r>
-      <w:proofErr w:type="spellEnd"/>
-      <w:r>
-        <w:t xml:space="preserve"> el original, no </w:t>
-      </w:r>
-      <w:proofErr w:type="spellStart"/>
-      <w:r>
-        <w:t>puedes</w:t>
-      </w:r>
-      <w:proofErr w:type="spellEnd"/>
-      <w:r>
-        <w:t xml:space="preserve"> </w:t>
-      </w:r>
-      <w:proofErr w:type="spellStart"/>
-      <w:r>
-        <w:t>dejarlo</w:t>
-      </w:r>
-      <w:proofErr w:type="spellEnd"/>
-      <w:r>
-        <w:t xml:space="preserve"> </w:t>
-      </w:r>
-      <w:proofErr w:type="spellStart"/>
-      <w:r>
-        <w:t>en</w:t>
-      </w:r>
-      <w:proofErr w:type="spellEnd"/>
-      <w:r>
-        <w:t xml:space="preserve"> </w:t>
-      </w:r>
-      <w:proofErr w:type="spellStart"/>
-      <w:r>
-        <w:t>blanco</w:t>
-      </w:r>
-      <w:proofErr w:type="spellEnd"/>
+        <w:rPr>
+          <w:lang w:val="es-ES"/>
+        </w:rPr>
+      </w:pPr>
+      <w:r>
+        <w:rPr>
+          <w:lang w:val="es-ES"/>
+        </w:rPr>
+        <w:t>En el original, no puedes dejarlo en blanco</w:t>
+      </w:r>
     </w:p>
     <w:p>
       <w:pPr>
@@ -2626,384 +2349,235 @@
     <w:p>
       <w:pPr>
         <w:pStyle w:val="Subttulo"/>
-      </w:pPr>
-      <w:r>
+        <w:rPr>
+          <w:lang w:val="es-ES"/>
+        </w:rPr>
+      </w:pPr>
+      <w:proofErr w:type="spellStart"/>
+      <w:r>
+        <w:rPr>
+          <w:lang w:val="es-ES"/>
+        </w:rPr>
         <w:t>Results</w:t>
       </w:r>
-    </w:p>
-    <w:p>
-      <w:r>
-        <w:t>Comment on whether the tester found this bug or not.</w:t>
-      </w:r>
-    </w:p>
-    <w:p>
-      <w:r>
+      <w:proofErr w:type="spellEnd"/>
+    </w:p>
+    <w:p>
+      <w:pPr>
+        <w:rPr>
+          <w:lang w:val="es-ES"/>
+        </w:rPr>
+      </w:pPr>
+      <w:r>
+        <w:rPr>
+          <w:lang w:val="es-ES"/>
+        </w:rPr>
+        <w:t>Bug encontrado por parte del grupo de testeo.</w:t>
+      </w:r>
+    </w:p>
+    <w:p>
+      <w:pPr>
+        <w:rPr>
+          <w:lang w:val="es-ES"/>
+        </w:rPr>
+      </w:pPr>
+      <w:r>
+        <w:rPr>
+          <w:lang w:val="es-ES"/>
+        </w:rPr>
         <w:br w:type="page"/>
       </w:r>
     </w:p>
     <w:p>
       <w:pPr>
         <w:pStyle w:val="Ttulo1"/>
-      </w:pPr>
-      <w:bookmarkStart w:id="5" w:name="_Toc481661961"/>
-      <w:r>
+        <w:rPr>
+          <w:lang w:val="es-ES"/>
+        </w:rPr>
+      </w:pPr>
+      <w:bookmarkStart w:id="4" w:name="_Toc481661961"/>
+      <w:r>
+        <w:rPr>
+          <w:lang w:val="es-ES"/>
+        </w:rPr>
         <w:lastRenderedPageBreak/>
-        <w:t xml:space="preserve">Use case </w:t>
-      </w:r>
-      <w:r>
-        <w:t>8</w:t>
-      </w:r>
-      <w:r>
-        <w:t xml:space="preserve">- </w:t>
-      </w:r>
-      <w:r>
-        <w:t>Dashboard (</w:t>
+        <w:t xml:space="preserve">Use case 8- </w:t>
       </w:r>
       <w:proofErr w:type="spellStart"/>
       <w:r>
-        <w:t>Eliminación</w:t>
+        <w:rPr>
+          <w:lang w:val="es-ES"/>
+        </w:rPr>
+        <w:t>Dashboard</w:t>
       </w:r>
       <w:proofErr w:type="spellEnd"/>
       <w:r>
-        <w:t xml:space="preserve"> de </w:t>
-      </w:r>
+        <w:rPr>
+          <w:lang w:val="es-ES"/>
+        </w:rPr>
+        <w:t xml:space="preserve"> (Eliminación de varios datos)</w:t>
+      </w:r>
+      <w:bookmarkEnd w:id="4"/>
+    </w:p>
+    <w:p>
+      <w:pPr>
+        <w:pStyle w:val="Notes"/>
+      </w:pPr>
+      <w:r>
+        <w:t>Write the code and the name of your use case in the title.</w:t>
+      </w:r>
+    </w:p>
+    <w:p>
+      <w:pPr>
+        <w:pStyle w:val="Subttulo"/>
+        <w:rPr>
+          <w:lang w:val="es-ES"/>
+        </w:rPr>
+      </w:pPr>
       <w:proofErr w:type="spellStart"/>
       <w:r>
-        <w:t>varios</w:t>
+        <w:rPr>
+          <w:lang w:val="es-ES"/>
+        </w:rPr>
+        <w:t>Description</w:t>
       </w:r>
       <w:proofErr w:type="spellEnd"/>
-      <w:r>
-        <w:t xml:space="preserve"> </w:t>
+    </w:p>
+    <w:p>
+      <w:pPr>
+        <w:pStyle w:val="Notes"/>
+        <w:rPr>
+          <w:lang w:val="es-ES"/>
+        </w:rPr>
+      </w:pPr>
+      <w:r>
+        <w:rPr>
+          <w:lang w:val="es-ES"/>
+        </w:rPr>
+        <w:t xml:space="preserve">Cuando se muestre el </w:t>
       </w:r>
       <w:proofErr w:type="spellStart"/>
       <w:r>
-        <w:t>datos</w:t>
+        <w:rPr>
+          <w:lang w:val="es-ES"/>
+        </w:rPr>
+        <w:t>dashboard</w:t>
       </w:r>
       <w:proofErr w:type="spellEnd"/>
       <w:r>
-        <w:t>)</w:t>
-      </w:r>
-      <w:bookmarkEnd w:id="5"/>
-    </w:p>
-    <w:p>
-      <w:pPr>
-        <w:pStyle w:val="Notes"/>
-      </w:pPr>
-      <w:r>
-        <w:t>Write the code and the name of your use case in the title.</w:t>
-      </w:r>
-    </w:p>
-    <w:p>
-      <w:pPr>
-        <w:pStyle w:val="Subttulo"/>
-      </w:pPr>
-      <w:r>
-        <w:t>Description</w:t>
-      </w:r>
-    </w:p>
-    <w:p>
-      <w:pPr>
-        <w:pStyle w:val="Notes"/>
-      </w:pPr>
+        <w:rPr>
+          <w:lang w:val="es-ES"/>
+        </w:rPr>
+        <w:t>, faltarán datos a mostrar referentes a:</w:t>
+      </w:r>
+    </w:p>
+    <w:p>
+      <w:pPr>
+        <w:pStyle w:val="Notes"/>
+        <w:rPr>
+          <w:b/>
+          <w:lang w:val="es-ES"/>
+        </w:rPr>
+      </w:pPr>
+      <w:r>
+        <w:rPr>
+          <w:b/>
+          <w:lang w:val="es-ES"/>
+        </w:rPr>
+        <w:t>Listado de managers que incluye la cantidad que deben en cuotas.</w:t>
+      </w:r>
+    </w:p>
+    <w:p>
+      <w:pPr>
+        <w:pStyle w:val="Notes"/>
+        <w:rPr>
+          <w:b/>
+          <w:lang w:val="es-ES"/>
+        </w:rPr>
+      </w:pPr>
+      <w:r>
+        <w:rPr>
+          <w:b/>
+          <w:lang w:val="es-ES"/>
+        </w:rPr>
+        <w:t xml:space="preserve">El </w:t>
+      </w:r>
       <w:proofErr w:type="spellStart"/>
       <w:r>
-        <w:t>Cuando</w:t>
+        <w:rPr>
+          <w:b/>
+          <w:lang w:val="es-ES"/>
+        </w:rPr>
+        <w:t>minimo</w:t>
       </w:r>
       <w:proofErr w:type="spellEnd"/>
       <w:r>
-        <w:t xml:space="preserve"> se </w:t>
+        <w:rPr>
+          <w:b/>
+          <w:lang w:val="es-ES"/>
+        </w:rPr>
+        <w:t xml:space="preserve">, el </w:t>
       </w:r>
       <w:proofErr w:type="spellStart"/>
       <w:r>
-        <w:t>muestre</w:t>
+        <w:rPr>
+          <w:b/>
+          <w:lang w:val="es-ES"/>
+        </w:rPr>
+        <w:t>maximo</w:t>
       </w:r>
       <w:proofErr w:type="spellEnd"/>
       <w:r>
-        <w:t xml:space="preserve"> el dashboard, </w:t>
+        <w:rPr>
+          <w:b/>
+          <w:lang w:val="es-ES"/>
+        </w:rPr>
+        <w:t xml:space="preserve"> y la media de edad de los </w:t>
       </w:r>
       <w:proofErr w:type="spellStart"/>
       <w:r>
-        <w:t>faltarán</w:t>
+        <w:rPr>
+          <w:b/>
+          <w:lang w:val="es-ES"/>
+        </w:rPr>
+        <w:t>chorbies</w:t>
       </w:r>
       <w:proofErr w:type="spellEnd"/>
-      <w:r>
-        <w:t xml:space="preserve"> </w:t>
-      </w:r>
-      <w:proofErr w:type="spellStart"/>
-      <w:r>
-        <w:t>datos</w:t>
-      </w:r>
-      <w:proofErr w:type="spellEnd"/>
-      <w:r>
-        <w:t xml:space="preserve"> a </w:t>
-      </w:r>
-      <w:proofErr w:type="spellStart"/>
-      <w:r>
-        <w:t>mostrar</w:t>
-      </w:r>
-      <w:proofErr w:type="spellEnd"/>
-      <w:r>
-        <w:t xml:space="preserve"> </w:t>
-      </w:r>
-      <w:proofErr w:type="spellStart"/>
-      <w:r>
-        <w:t>referentes</w:t>
-      </w:r>
-      <w:proofErr w:type="spellEnd"/>
-      <w:r>
-        <w:t xml:space="preserve"> a:</w:t>
-      </w:r>
-    </w:p>
-    <w:p>
-      <w:pPr>
-        <w:pStyle w:val="Notes"/>
-        <w:rPr>
-          <w:b/>
-        </w:rPr>
-      </w:pPr>
-      <w:proofErr w:type="spellStart"/>
-      <w:r>
-        <w:rPr>
-          <w:b/>
-        </w:rPr>
-        <w:t>Listado</w:t>
-      </w:r>
-      <w:proofErr w:type="spellEnd"/>
-      <w:r>
-        <w:rPr>
-          <w:b/>
-        </w:rPr>
-        <w:t xml:space="preserve"> de managers que </w:t>
-      </w:r>
-      <w:proofErr w:type="spellStart"/>
-      <w:r>
-        <w:rPr>
-          <w:b/>
-        </w:rPr>
-        <w:t>incluye</w:t>
-      </w:r>
-      <w:proofErr w:type="spellEnd"/>
-      <w:r>
-        <w:rPr>
-          <w:b/>
-        </w:rPr>
-        <w:t xml:space="preserve"> la </w:t>
-      </w:r>
-      <w:proofErr w:type="spellStart"/>
-      <w:r>
-        <w:rPr>
-          <w:b/>
-        </w:rPr>
-        <w:t>cantidad</w:t>
-      </w:r>
-      <w:proofErr w:type="spellEnd"/>
-      <w:r>
-        <w:rPr>
-          <w:b/>
-        </w:rPr>
-        <w:t xml:space="preserve"> que </w:t>
-      </w:r>
-      <w:proofErr w:type="spellStart"/>
-      <w:r>
-        <w:rPr>
-          <w:b/>
-        </w:rPr>
-        <w:t>deben</w:t>
-      </w:r>
-      <w:proofErr w:type="spellEnd"/>
-      <w:r>
-        <w:rPr>
-          <w:b/>
-        </w:rPr>
-        <w:t xml:space="preserve"> </w:t>
-      </w:r>
-      <w:proofErr w:type="spellStart"/>
-      <w:r>
-        <w:rPr>
-          <w:b/>
-        </w:rPr>
-        <w:t>en</w:t>
-      </w:r>
-      <w:proofErr w:type="spellEnd"/>
-      <w:r>
-        <w:rPr>
-          <w:b/>
-        </w:rPr>
-        <w:t xml:space="preserve"> </w:t>
-      </w:r>
-      <w:proofErr w:type="spellStart"/>
-      <w:r>
-        <w:rPr>
-          <w:b/>
-        </w:rPr>
-        <w:t>cuotas</w:t>
-      </w:r>
-      <w:proofErr w:type="spellEnd"/>
-      <w:r>
-        <w:rPr>
-          <w:b/>
-        </w:rPr>
-        <w:t>.</w:t>
-      </w:r>
-    </w:p>
-    <w:p>
-      <w:pPr>
-        <w:pStyle w:val="Notes"/>
-        <w:rPr>
-          <w:b/>
-        </w:rPr>
-      </w:pPr>
-      <w:r>
-        <w:rPr>
-          <w:b/>
-        </w:rPr>
-        <w:t xml:space="preserve">El </w:t>
-      </w:r>
-      <w:proofErr w:type="spellStart"/>
-      <w:r>
-        <w:rPr>
-          <w:b/>
-        </w:rPr>
-        <w:t>minimo</w:t>
-      </w:r>
-      <w:proofErr w:type="spellEnd"/>
-      <w:r>
-        <w:rPr>
-          <w:b/>
-        </w:rPr>
-        <w:t xml:space="preserve">, el </w:t>
-      </w:r>
-      <w:proofErr w:type="spellStart"/>
-      <w:r>
-        <w:rPr>
-          <w:b/>
-        </w:rPr>
-        <w:t>maximo</w:t>
-      </w:r>
-      <w:proofErr w:type="spellEnd"/>
-      <w:r>
-        <w:rPr>
-          <w:b/>
-        </w:rPr>
-        <w:t xml:space="preserve"> y la media de </w:t>
-      </w:r>
-      <w:proofErr w:type="spellStart"/>
-      <w:r>
-        <w:rPr>
-          <w:b/>
-        </w:rPr>
-        <w:t>edad</w:t>
-      </w:r>
-      <w:proofErr w:type="spellEnd"/>
-      <w:r>
-        <w:rPr>
-          <w:b/>
-        </w:rPr>
-        <w:t xml:space="preserve"> de </w:t>
-      </w:r>
-      <w:proofErr w:type="spellStart"/>
-      <w:r>
-        <w:rPr>
-          <w:b/>
-        </w:rPr>
-        <w:t>los</w:t>
-      </w:r>
-      <w:proofErr w:type="spellEnd"/>
-      <w:r>
-        <w:rPr>
-          <w:b/>
-        </w:rPr>
-        <w:t xml:space="preserve"> </w:t>
-      </w:r>
-      <w:proofErr w:type="spellStart"/>
-      <w:r>
-        <w:rPr>
-          <w:b/>
-        </w:rPr>
-        <w:t>chorbies</w:t>
-      </w:r>
-      <w:proofErr w:type="spellEnd"/>
-    </w:p>
-    <w:p>
-      <w:pPr>
-        <w:pStyle w:val="Notes"/>
-      </w:pPr>
-      <w:r>
+    </w:p>
+    <w:p>
+      <w:pPr>
+        <w:pStyle w:val="Notes"/>
+        <w:rPr>
+          <w:lang w:val="es-ES"/>
+        </w:rPr>
+      </w:pPr>
+      <w:r>
+        <w:rPr>
+          <w:lang w:val="es-ES"/>
+        </w:rPr>
         <w:t>Bug:</w:t>
       </w:r>
     </w:p>
     <w:p>
       <w:pPr>
         <w:pStyle w:val="Notes"/>
-      </w:pPr>
-      <w:proofErr w:type="spellStart"/>
-      <w:r>
-        <w:t>Vamos</w:t>
-      </w:r>
-      <w:proofErr w:type="spellEnd"/>
-      <w:r>
-        <w:t xml:space="preserve"> a </w:t>
-      </w:r>
-      <w:proofErr w:type="spellStart"/>
-      <w:r>
-        <w:t>ver</w:t>
-      </w:r>
-      <w:proofErr w:type="spellEnd"/>
-      <w:r>
-        <w:t xml:space="preserve"> </w:t>
-      </w:r>
-      <w:proofErr w:type="spellStart"/>
-      <w:r>
-        <w:t>como</w:t>
-      </w:r>
-      <w:proofErr w:type="spellEnd"/>
-      <w:r>
-        <w:t xml:space="preserve"> no </w:t>
-      </w:r>
-      <w:proofErr w:type="spellStart"/>
-      <w:r>
-        <w:t>están</w:t>
-      </w:r>
-      <w:proofErr w:type="spellEnd"/>
-      <w:r>
-        <w:t xml:space="preserve"> </w:t>
-      </w:r>
-      <w:proofErr w:type="spellStart"/>
-      <w:r>
-        <w:t>estos</w:t>
-      </w:r>
-      <w:proofErr w:type="spellEnd"/>
-      <w:r>
-        <w:t xml:space="preserve"> </w:t>
-      </w:r>
-      <w:proofErr w:type="spellStart"/>
-      <w:r>
-        <w:t>datos</w:t>
-      </w:r>
-      <w:proofErr w:type="spellEnd"/>
-      <w:r>
-        <w:t xml:space="preserve"> </w:t>
-      </w:r>
-      <w:proofErr w:type="spellStart"/>
-      <w:r>
-        <w:t>en</w:t>
-      </w:r>
-      <w:proofErr w:type="spellEnd"/>
-      <w:r>
-        <w:t xml:space="preserve"> el </w:t>
-      </w:r>
-      <w:proofErr w:type="spellStart"/>
-      <w:r>
-        <w:t>proyecto</w:t>
-      </w:r>
-      <w:proofErr w:type="spellEnd"/>
-      <w:r>
-        <w:t xml:space="preserve"> con bugs</w:t>
-      </w:r>
-    </w:p>
-    <w:p>
-      <w:pPr>
-        <w:pStyle w:val="Notes"/>
+        <w:rPr>
+          <w:lang w:val="es-ES"/>
+        </w:rPr>
+      </w:pPr>
+      <w:r>
+        <w:rPr>
+          <w:lang w:val="es-ES"/>
+        </w:rPr>
+        <w:t>Vamos a ver como no están estos datos en el proyecto con bugs</w:t>
+      </w:r>
+    </w:p>
+    <w:p>
+      <w:pPr>
+        <w:pStyle w:val="Notes"/>
+        <w:rPr>
+          <w:lang w:val="es-ES"/>
+        </w:rPr>
       </w:pPr>
       <w:r>
         <w:rPr>
@@ -3098,13 +2672,22 @@
     <w:p>
       <w:pPr>
         <w:pStyle w:val="Notes"/>
-      </w:pPr>
-    </w:p>
-    <w:p>
-      <w:pPr>
-        <w:pStyle w:val="Notes"/>
-      </w:pPr>
-      <w:r>
+        <w:rPr>
+          <w:lang w:val="es-ES"/>
+        </w:rPr>
+      </w:pPr>
+    </w:p>
+    <w:p>
+      <w:pPr>
+        <w:pStyle w:val="Notes"/>
+        <w:rPr>
+          <w:lang w:val="es-ES"/>
+        </w:rPr>
+      </w:pPr>
+      <w:r>
+        <w:rPr>
+          <w:lang w:val="es-ES"/>
+        </w:rPr>
         <w:lastRenderedPageBreak/>
         <w:t>Original:</w:t>
       </w:r>
@@ -3112,73 +2695,35 @@
     <w:p>
       <w:pPr>
         <w:pStyle w:val="Notes"/>
+        <w:rPr>
+          <w:lang w:val="es-ES"/>
+        </w:rPr>
       </w:pPr>
       <w:proofErr w:type="spellStart"/>
       <w:r>
+        <w:rPr>
+          <w:lang w:val="es-ES"/>
+        </w:rPr>
         <w:t>Aqui</w:t>
       </w:r>
       <w:proofErr w:type="spellEnd"/>
       <w:r>
-        <w:t xml:space="preserve"> se </w:t>
-      </w:r>
-      <w:proofErr w:type="spellStart"/>
-      <w:r>
-        <w:t>puede</w:t>
-      </w:r>
-      <w:proofErr w:type="spellEnd"/>
-      <w:r>
-        <w:t xml:space="preserve"> </w:t>
-      </w:r>
-      <w:proofErr w:type="spellStart"/>
-      <w:r>
-        <w:t>ver</w:t>
-      </w:r>
-      <w:proofErr w:type="spellEnd"/>
-      <w:r>
-        <w:t xml:space="preserve"> </w:t>
-      </w:r>
-      <w:proofErr w:type="spellStart"/>
-      <w:r>
-        <w:t>como</w:t>
-      </w:r>
-      <w:proofErr w:type="spellEnd"/>
-      <w:r>
-        <w:t xml:space="preserve"> el </w:t>
-      </w:r>
-      <w:proofErr w:type="spellStart"/>
-      <w:r>
+        <w:rPr>
+          <w:lang w:val="es-ES"/>
+        </w:rPr>
+        <w:t xml:space="preserve"> se puede ver como el </w:t>
+      </w:r>
+      <w:r>
+        <w:rPr>
+          <w:lang w:val="es-ES"/>
+        </w:rPr>
         <w:t>p</w:t>
       </w:r>
       <w:r>
-        <w:t>royecto</w:t>
-      </w:r>
-      <w:proofErr w:type="spellEnd"/>
-      <w:r>
-        <w:t xml:space="preserve"> original </w:t>
-      </w:r>
-      <w:proofErr w:type="spellStart"/>
-      <w:r>
-        <w:t>si</w:t>
-      </w:r>
-      <w:proofErr w:type="spellEnd"/>
-      <w:r>
-        <w:t xml:space="preserve"> </w:t>
-      </w:r>
-      <w:proofErr w:type="spellStart"/>
-      <w:r>
-        <w:t>los</w:t>
-      </w:r>
-      <w:proofErr w:type="spellEnd"/>
-      <w:r>
-        <w:t xml:space="preserve"> </w:t>
-      </w:r>
-      <w:proofErr w:type="spellStart"/>
-      <w:r>
-        <w:t>muestra</w:t>
-      </w:r>
-      <w:proofErr w:type="spellEnd"/>
-      <w:r>
-        <w:t>:</w:t>
+        <w:rPr>
+          <w:lang w:val="es-ES"/>
+        </w:rPr>
+        <w:t>royecto original si los muestra:</w:t>
       </w:r>
     </w:p>
     <w:p>
@@ -3276,197 +2821,170 @@
     <w:p>
       <w:pPr>
         <w:pStyle w:val="Subttulo"/>
-      </w:pPr>
-      <w:r>
+        <w:rPr>
+          <w:lang w:val="es-ES"/>
+        </w:rPr>
+      </w:pPr>
+      <w:proofErr w:type="spellStart"/>
+      <w:r>
+        <w:rPr>
+          <w:lang w:val="es-ES"/>
+        </w:rPr>
         <w:t>Results</w:t>
       </w:r>
-    </w:p>
-    <w:p>
-      <w:r>
-        <w:t>Comment on whether the tester found this bug or not.</w:t>
+      <w:proofErr w:type="spellEnd"/>
+    </w:p>
+    <w:p>
+      <w:pPr>
+        <w:rPr>
+          <w:lang w:val="es-ES"/>
+        </w:rPr>
+      </w:pPr>
+      <w:r>
+        <w:rPr>
+          <w:lang w:val="es-ES"/>
+        </w:rPr>
+        <w:t>Bug no encontrado por parte del grupo de testeo</w:t>
+      </w:r>
+      <w:r>
+        <w:rPr>
+          <w:lang w:val="es-ES"/>
+        </w:rPr>
+        <w:t>.</w:t>
       </w:r>
     </w:p>
     <w:p>
       <w:pPr>
         <w:pStyle w:val="Ttulo1"/>
-      </w:pPr>
-      <w:bookmarkStart w:id="6" w:name="_Toc481661962"/>
-      <w:r>
+        <w:rPr>
+          <w:lang w:val="es-ES"/>
+        </w:rPr>
+      </w:pPr>
+      <w:bookmarkStart w:id="5" w:name="_Toc481661962"/>
+      <w:r>
+        <w:rPr>
+          <w:lang w:val="es-ES"/>
+        </w:rPr>
         <w:lastRenderedPageBreak/>
-        <w:t xml:space="preserve">Use case </w:t>
-      </w:r>
-      <w:r>
-        <w:t>9.2</w:t>
-      </w:r>
-      <w:r>
-        <w:t xml:space="preserve">- </w:t>
-      </w:r>
+        <w:t>Use case 9.2- Cambiar el tiempo en cache (Cancelar)</w:t>
+      </w:r>
+      <w:bookmarkEnd w:id="5"/>
+    </w:p>
+    <w:p>
+      <w:pPr>
+        <w:pStyle w:val="Notes"/>
+      </w:pPr>
+      <w:r>
+        <w:t>Write the code and the name of your use case in the title.</w:t>
+      </w:r>
+    </w:p>
+    <w:p>
+      <w:pPr>
+        <w:pStyle w:val="Subttulo"/>
+        <w:rPr>
+          <w:lang w:val="es-ES"/>
+        </w:rPr>
+      </w:pPr>
       <w:proofErr w:type="spellStart"/>
       <w:r>
-        <w:t>Cambiar</w:t>
+        <w:rPr>
+          <w:lang w:val="es-ES"/>
+        </w:rPr>
+        <w:t>Description</w:t>
       </w:r>
       <w:proofErr w:type="spellEnd"/>
-      <w:r>
-        <w:t xml:space="preserve"> el </w:t>
+    </w:p>
+    <w:p>
+      <w:pPr>
+        <w:pStyle w:val="Notes"/>
+        <w:rPr>
+          <w:lang w:val="es-ES"/>
+        </w:rPr>
+      </w:pPr>
+      <w:r>
+        <w:rPr>
+          <w:lang w:val="es-ES"/>
+        </w:rPr>
+        <w:t xml:space="preserve">Cuando se pulse el botón de cancelar, se </w:t>
       </w:r>
       <w:proofErr w:type="spellStart"/>
       <w:r>
-        <w:t>tiempo</w:t>
+        <w:rPr>
+          <w:lang w:val="es-ES"/>
+        </w:rPr>
+        <w:t>redigirá</w:t>
       </w:r>
       <w:proofErr w:type="spellEnd"/>
       <w:r>
-        <w:t xml:space="preserve"> </w:t>
+        <w:rPr>
+          <w:lang w:val="es-ES"/>
+        </w:rPr>
+        <w:t xml:space="preserve"> a las vista de </w:t>
       </w:r>
       <w:proofErr w:type="spellStart"/>
       <w:r>
-        <w:t>en</w:t>
+        <w:rPr>
+          <w:lang w:val="es-ES"/>
+        </w:rPr>
+        <w:t>dashboard</w:t>
       </w:r>
       <w:proofErr w:type="spellEnd"/>
       <w:r>
-        <w:t xml:space="preserve"> cache (</w:t>
+        <w:rPr>
+          <w:lang w:val="es-ES"/>
+        </w:rPr>
+        <w:t xml:space="preserve"> en vez de a la </w:t>
       </w:r>
       <w:proofErr w:type="spellStart"/>
       <w:r>
-        <w:t>Cancelar</w:t>
+        <w:rPr>
+          <w:lang w:val="es-ES"/>
+        </w:rPr>
+        <w:t>pagina</w:t>
       </w:r>
       <w:proofErr w:type="spellEnd"/>
       <w:r>
-        <w:t>)</w:t>
-      </w:r>
-      <w:bookmarkEnd w:id="6"/>
-    </w:p>
-    <w:p>
-      <w:pPr>
-        <w:pStyle w:val="Notes"/>
-      </w:pPr>
-      <w:r>
-        <w:t>Write the code and the name of your use case in the title.</w:t>
-      </w:r>
-    </w:p>
-    <w:p>
-      <w:pPr>
-        <w:pStyle w:val="Subttulo"/>
-      </w:pPr>
-      <w:r>
-        <w:t>Description</w:t>
-      </w:r>
-    </w:p>
-    <w:p>
-      <w:pPr>
-        <w:pStyle w:val="Notes"/>
-      </w:pPr>
+        <w:rPr>
+          <w:lang w:val="es-ES"/>
+        </w:rPr>
+        <w:t xml:space="preserve"> de inicio.</w:t>
+      </w:r>
+    </w:p>
+    <w:p>
+      <w:pPr>
+        <w:pStyle w:val="Notes"/>
+        <w:rPr>
+          <w:lang w:val="es-ES"/>
+        </w:rPr>
+      </w:pPr>
+      <w:r>
+        <w:rPr>
+          <w:lang w:val="es-ES"/>
+        </w:rPr>
+        <w:t>Bug:</w:t>
+      </w:r>
+    </w:p>
+    <w:p>
+      <w:pPr>
+        <w:pStyle w:val="Notes"/>
+        <w:rPr>
+          <w:lang w:val="es-ES"/>
+        </w:rPr>
+      </w:pPr>
+      <w:r>
+        <w:rPr>
+          <w:lang w:val="es-ES"/>
+        </w:rPr>
+        <w:t xml:space="preserve">Si se pulsa el botón de cancelar, llevará al </w:t>
+      </w:r>
       <w:proofErr w:type="spellStart"/>
       <w:r>
-        <w:t>Cuando</w:t>
+        <w:rPr>
+          <w:lang w:val="es-ES"/>
+        </w:rPr>
+        <w:t>dashboard</w:t>
       </w:r>
       <w:proofErr w:type="spellEnd"/>
-      <w:r>
-        <w:t xml:space="preserve"> se pulse el </w:t>
-      </w:r>
-      <w:proofErr w:type="spellStart"/>
-      <w:r>
-        <w:t>botón</w:t>
-      </w:r>
-      <w:proofErr w:type="spellEnd"/>
-      <w:r>
-        <w:t xml:space="preserve"> de </w:t>
-      </w:r>
-      <w:proofErr w:type="spellStart"/>
-      <w:r>
-        <w:t>cancelar</w:t>
-      </w:r>
-      <w:proofErr w:type="spellEnd"/>
-      <w:r>
-        <w:t xml:space="preserve">, se </w:t>
-      </w:r>
-      <w:proofErr w:type="spellStart"/>
-      <w:r>
-        <w:t>redigirá</w:t>
-      </w:r>
-      <w:proofErr w:type="spellEnd"/>
-      <w:r>
-        <w:t xml:space="preserve"> a las vista de dashboard </w:t>
-      </w:r>
-      <w:proofErr w:type="spellStart"/>
-      <w:r>
-        <w:t>en</w:t>
-      </w:r>
-      <w:proofErr w:type="spellEnd"/>
-      <w:r>
-        <w:t xml:space="preserve"> </w:t>
-      </w:r>
-      <w:proofErr w:type="spellStart"/>
-      <w:r>
-        <w:t>vez</w:t>
-      </w:r>
-      <w:proofErr w:type="spellEnd"/>
-      <w:r>
-        <w:t xml:space="preserve"> de a la </w:t>
-      </w:r>
-      <w:proofErr w:type="spellStart"/>
-      <w:r>
-        <w:t>pagina</w:t>
-      </w:r>
-      <w:proofErr w:type="spellEnd"/>
-      <w:r>
-        <w:t xml:space="preserve"> de </w:t>
-      </w:r>
-      <w:proofErr w:type="spellStart"/>
-      <w:r>
-        <w:t>inicio</w:t>
-      </w:r>
-      <w:proofErr w:type="spellEnd"/>
-      <w:r>
-        <w:t>.</w:t>
-      </w:r>
-    </w:p>
-    <w:p>
-      <w:pPr>
-        <w:pStyle w:val="Notes"/>
-      </w:pPr>
-      <w:r>
-        <w:t>Bug:</w:t>
-      </w:r>
-    </w:p>
-    <w:p>
-      <w:pPr>
-        <w:pStyle w:val="Notes"/>
-      </w:pPr>
-      <w:r>
-        <w:t xml:space="preserve">Si se </w:t>
-      </w:r>
-      <w:proofErr w:type="spellStart"/>
-      <w:r>
-        <w:t>pulsa</w:t>
-      </w:r>
-      <w:proofErr w:type="spellEnd"/>
-      <w:r>
-        <w:t xml:space="preserve"> el </w:t>
-      </w:r>
-      <w:proofErr w:type="spellStart"/>
-      <w:r>
-        <w:t>botón</w:t>
-      </w:r>
-      <w:proofErr w:type="spellEnd"/>
-      <w:r>
-        <w:t xml:space="preserve"> de </w:t>
-      </w:r>
-      <w:proofErr w:type="spellStart"/>
-      <w:r>
-        <w:t>cancelar</w:t>
-      </w:r>
-      <w:proofErr w:type="spellEnd"/>
-      <w:r>
-        <w:t xml:space="preserve">, </w:t>
-      </w:r>
-      <w:proofErr w:type="spellStart"/>
-      <w:r>
-        <w:t>llevará</w:t>
-      </w:r>
-      <w:proofErr w:type="spellEnd"/>
-      <w:r>
-        <w:t xml:space="preserve"> al dashboard</w:t>
-      </w:r>
     </w:p>
     <w:p>
       <w:pPr>
@@ -3563,58 +3081,30 @@
     <w:p>
       <w:pPr>
         <w:pStyle w:val="Notes"/>
-      </w:pPr>
-      <w:r>
+        <w:rPr>
+          <w:lang w:val="es-ES"/>
+        </w:rPr>
+      </w:pPr>
+      <w:r>
+        <w:rPr>
+          <w:lang w:val="es-ES"/>
+        </w:rPr>
         <w:t>Original:</w:t>
       </w:r>
     </w:p>
     <w:p>
       <w:pPr>
         <w:pStyle w:val="Notes"/>
-      </w:pPr>
-      <w:r>
+        <w:rPr>
+          <w:lang w:val="es-ES"/>
+        </w:rPr>
+      </w:pPr>
+      <w:r>
+        <w:rPr>
+          <w:lang w:val="es-ES"/>
+        </w:rPr>
         <w:lastRenderedPageBreak/>
-        <w:t xml:space="preserve">Si se </w:t>
-      </w:r>
-      <w:proofErr w:type="spellStart"/>
-      <w:r>
-        <w:t>pulsa</w:t>
-      </w:r>
-      <w:proofErr w:type="spellEnd"/>
-      <w:r>
-        <w:t xml:space="preserve"> el </w:t>
-      </w:r>
-      <w:proofErr w:type="spellStart"/>
-      <w:r>
-        <w:t>botón</w:t>
-      </w:r>
-      <w:proofErr w:type="spellEnd"/>
-      <w:r>
-        <w:t xml:space="preserve"> de </w:t>
-      </w:r>
-      <w:proofErr w:type="spellStart"/>
-      <w:r>
-        <w:t>cancelar</w:t>
-      </w:r>
-      <w:proofErr w:type="spellEnd"/>
-      <w:r>
-        <w:t xml:space="preserve">, </w:t>
-      </w:r>
-      <w:proofErr w:type="spellStart"/>
-      <w:r>
-        <w:t>llevará</w:t>
-      </w:r>
-      <w:proofErr w:type="spellEnd"/>
-      <w:r>
-        <w:t xml:space="preserve"> a la </w:t>
-      </w:r>
-      <w:proofErr w:type="spellStart"/>
-      <w:r>
-        <w:t>página</w:t>
-      </w:r>
-      <w:proofErr w:type="spellEnd"/>
-      <w:r>
-        <w:t xml:space="preserve"> principal</w:t>
+        <w:t>Si se pulsa el botón de cancelar, llevará a la página principal</w:t>
       </w:r>
     </w:p>
     <w:p>
@@ -3712,166 +3202,135 @@
     <w:p>
       <w:pPr>
         <w:pStyle w:val="Subttulo"/>
-      </w:pPr>
-      <w:r>
+        <w:rPr>
+          <w:lang w:val="es-ES"/>
+        </w:rPr>
+      </w:pPr>
+      <w:proofErr w:type="spellStart"/>
+      <w:r>
+        <w:rPr>
+          <w:lang w:val="es-ES"/>
+        </w:rPr>
         <w:t>Results</w:t>
       </w:r>
-    </w:p>
-    <w:p>
-      <w:r>
-        <w:t>Comment on whether the tester found this bug or not.</w:t>
-      </w:r>
-    </w:p>
-    <w:p>
-      <w:r>
+      <w:proofErr w:type="spellEnd"/>
+    </w:p>
+    <w:p>
+      <w:pPr>
+        <w:rPr>
+          <w:lang w:val="es-ES"/>
+        </w:rPr>
+      </w:pPr>
+      <w:r>
+        <w:rPr>
+          <w:lang w:val="es-ES"/>
+        </w:rPr>
+        <w:t>Bug encontrado por parte del grupo de testeo.</w:t>
+      </w:r>
+    </w:p>
+    <w:p>
+      <w:pPr>
+        <w:rPr>
+          <w:lang w:val="es-ES"/>
+        </w:rPr>
+      </w:pPr>
+      <w:r>
+        <w:rPr>
+          <w:lang w:val="es-ES"/>
+        </w:rPr>
         <w:br w:type="page"/>
       </w:r>
     </w:p>
     <w:p>
       <w:pPr>
         <w:pStyle w:val="Ttulo1"/>
-      </w:pPr>
-      <w:bookmarkStart w:id="7" w:name="_Toc481661963"/>
-      <w:r>
+        <w:rPr>
+          <w:lang w:val="es-ES"/>
+        </w:rPr>
+      </w:pPr>
+      <w:bookmarkStart w:id="6" w:name="_Toc481661963"/>
+      <w:r>
+        <w:rPr>
+          <w:lang w:val="es-ES"/>
+        </w:rPr>
         <w:lastRenderedPageBreak/>
-        <w:t xml:space="preserve">Use case </w:t>
-      </w:r>
-      <w:r>
-        <w:t>17</w:t>
-      </w:r>
-      <w:r>
-        <w:t xml:space="preserve">- </w:t>
-      </w:r>
+        <w:t>Use case 17- Mostrar lista de eventos</w:t>
+      </w:r>
+      <w:bookmarkEnd w:id="6"/>
+    </w:p>
+    <w:p>
+      <w:pPr>
+        <w:pStyle w:val="Notes"/>
+      </w:pPr>
+      <w:r>
+        <w:t>Write the code and the name of your use case in the title.</w:t>
+      </w:r>
+    </w:p>
+    <w:p>
+      <w:pPr>
+        <w:pStyle w:val="Subttulo"/>
+        <w:rPr>
+          <w:lang w:val="es-ES"/>
+        </w:rPr>
+      </w:pPr>
       <w:proofErr w:type="spellStart"/>
       <w:r>
-        <w:t>Mostrar</w:t>
+        <w:rPr>
+          <w:lang w:val="es-ES"/>
+        </w:rPr>
+        <w:t>Description</w:t>
       </w:r>
       <w:proofErr w:type="spellEnd"/>
-      <w:r>
-        <w:t xml:space="preserve"> </w:t>
-      </w:r>
+    </w:p>
+    <w:p>
+      <w:pPr>
+        <w:pStyle w:val="Notes"/>
+        <w:rPr>
+          <w:lang w:val="es-ES"/>
+        </w:rPr>
+      </w:pPr>
+      <w:r>
+        <w:rPr>
+          <w:lang w:val="es-ES"/>
+        </w:rPr>
+        <w:t>Cuando se listen los eventos, no se mostrará la fecha</w:t>
+      </w:r>
+    </w:p>
+    <w:p>
+      <w:pPr>
+        <w:pStyle w:val="Notes"/>
+        <w:rPr>
+          <w:lang w:val="es-ES"/>
+        </w:rPr>
+      </w:pPr>
+      <w:r>
+        <w:rPr>
+          <w:lang w:val="es-ES"/>
+        </w:rPr>
+        <w:t>Bug:</w:t>
+      </w:r>
+    </w:p>
+    <w:p>
+      <w:pPr>
+        <w:pStyle w:val="Notes"/>
+        <w:rPr>
+          <w:lang w:val="es-ES"/>
+        </w:rPr>
+      </w:pPr>
       <w:proofErr w:type="spellStart"/>
       <w:r>
-        <w:t>lista</w:t>
+        <w:rPr>
+          <w:lang w:val="es-ES"/>
+        </w:rPr>
+        <w:t>Aqui</w:t>
       </w:r>
       <w:proofErr w:type="spellEnd"/>
       <w:r>
-        <w:t xml:space="preserve"> de </w:t>
-      </w:r>
-      <w:proofErr w:type="spellStart"/>
-      <w:r>
-        <w:t>eventos</w:t>
-      </w:r>
-      <w:bookmarkEnd w:id="7"/>
-      <w:proofErr w:type="spellEnd"/>
-    </w:p>
-    <w:p>
-      <w:pPr>
-        <w:pStyle w:val="Notes"/>
-      </w:pPr>
-      <w:r>
-        <w:t>Write the code and the name of your use case in the title.</w:t>
-      </w:r>
-    </w:p>
-    <w:p>
-      <w:pPr>
-        <w:pStyle w:val="Subttulo"/>
-      </w:pPr>
-      <w:r>
-        <w:t>Description</w:t>
-      </w:r>
-    </w:p>
-    <w:p>
-      <w:pPr>
-        <w:pStyle w:val="Notes"/>
-      </w:pPr>
-      <w:proofErr w:type="spellStart"/>
-      <w:r>
-        <w:t>Cuando</w:t>
-      </w:r>
-      <w:proofErr w:type="spellEnd"/>
-      <w:r>
-        <w:t xml:space="preserve"> se listen </w:t>
-      </w:r>
-      <w:proofErr w:type="spellStart"/>
-      <w:r>
-        <w:t>los</w:t>
-      </w:r>
-      <w:proofErr w:type="spellEnd"/>
-      <w:r>
-        <w:t xml:space="preserve"> </w:t>
-      </w:r>
-      <w:proofErr w:type="spellStart"/>
-      <w:r>
-        <w:t>eventos</w:t>
-      </w:r>
-      <w:proofErr w:type="spellEnd"/>
-      <w:r>
-        <w:t xml:space="preserve">, no se </w:t>
-      </w:r>
-      <w:proofErr w:type="spellStart"/>
-      <w:r>
-        <w:t>mostrará</w:t>
-      </w:r>
-      <w:proofErr w:type="spellEnd"/>
-      <w:r>
-        <w:t xml:space="preserve"> la </w:t>
-      </w:r>
-      <w:proofErr w:type="spellStart"/>
-      <w:r>
-        <w:t>fecha</w:t>
-      </w:r>
-      <w:proofErr w:type="spellEnd"/>
-    </w:p>
-    <w:p>
-      <w:pPr>
-        <w:pStyle w:val="Notes"/>
-      </w:pPr>
-      <w:r>
-        <w:t>Bug:</w:t>
-      </w:r>
-    </w:p>
-    <w:p>
-      <w:pPr>
-        <w:pStyle w:val="Notes"/>
-      </w:pPr>
-      <w:proofErr w:type="spellStart"/>
-      <w:r>
-        <w:t>Aqui</w:t>
-      </w:r>
-      <w:proofErr w:type="spellEnd"/>
-      <w:r>
-        <w:t xml:space="preserve"> </w:t>
-      </w:r>
-      <w:proofErr w:type="spellStart"/>
-      <w:r>
-        <w:t>vemos</w:t>
-      </w:r>
-      <w:proofErr w:type="spellEnd"/>
-      <w:r>
-        <w:t xml:space="preserve"> </w:t>
-      </w:r>
-      <w:proofErr w:type="spellStart"/>
-      <w:r>
-        <w:t>como</w:t>
-      </w:r>
-      <w:proofErr w:type="spellEnd"/>
-      <w:r>
-        <w:t xml:space="preserve"> la </w:t>
-      </w:r>
-      <w:proofErr w:type="spellStart"/>
-      <w:r>
-        <w:t>fecha</w:t>
-      </w:r>
-      <w:proofErr w:type="spellEnd"/>
-      <w:r>
-        <w:t xml:space="preserve"> no se </w:t>
-      </w:r>
-      <w:proofErr w:type="spellStart"/>
-      <w:r>
-        <w:t>muestra</w:t>
-      </w:r>
-      <w:proofErr w:type="spellEnd"/>
+        <w:rPr>
+          <w:lang w:val="es-ES"/>
+        </w:rPr>
+        <w:t xml:space="preserve"> vemos como la fecha no se muestra</w:t>
+      </w:r>
     </w:p>
     <w:p>
       <w:pPr>
@@ -3922,31 +3381,30 @@
     <w:p>
       <w:pPr>
         <w:pStyle w:val="Notes"/>
-      </w:pPr>
-      <w:r>
+        <w:rPr>
+          <w:lang w:val="es-ES"/>
+        </w:rPr>
+      </w:pPr>
+      <w:r>
+        <w:rPr>
+          <w:lang w:val="es-ES"/>
+        </w:rPr>
         <w:t>Original:</w:t>
       </w:r>
     </w:p>
     <w:p>
       <w:pPr>
         <w:pStyle w:val="Notes"/>
-      </w:pPr>
-      <w:r>
-        <w:t xml:space="preserve">Pero </w:t>
-      </w:r>
-      <w:proofErr w:type="spellStart"/>
-      <w:r>
-        <w:t>en</w:t>
-      </w:r>
-      <w:proofErr w:type="spellEnd"/>
-      <w:r>
-        <w:t xml:space="preserve"> la vista original, </w:t>
-      </w:r>
-      <w:proofErr w:type="spellStart"/>
-      <w:r>
-        <w:t>sí</w:t>
-      </w:r>
-      <w:proofErr w:type="spellEnd"/>
+        <w:rPr>
+          <w:lang w:val="es-ES"/>
+        </w:rPr>
+      </w:pPr>
+      <w:r>
+        <w:rPr>
+          <w:lang w:val="es-ES"/>
+        </w:rPr>
+        <w:t>Pero en la vista original, sí</w:t>
+      </w:r>
     </w:p>
     <w:p>
       <w:pPr>
@@ -3997,236 +3455,135 @@
     <w:p>
       <w:pPr>
         <w:pStyle w:val="Subttulo"/>
-      </w:pPr>
-      <w:r>
+        <w:rPr>
+          <w:lang w:val="es-ES"/>
+        </w:rPr>
+      </w:pPr>
+      <w:proofErr w:type="spellStart"/>
+      <w:r>
+        <w:rPr>
+          <w:lang w:val="es-ES"/>
+        </w:rPr>
         <w:t>Results</w:t>
       </w:r>
-    </w:p>
-    <w:p>
-      <w:r>
-        <w:t>Comment on whether the tester found this bug or not.</w:t>
-      </w:r>
-      <w:r>
+      <w:proofErr w:type="spellEnd"/>
+    </w:p>
+    <w:p>
+      <w:pPr>
+        <w:rPr>
+          <w:lang w:val="es-ES"/>
+        </w:rPr>
+      </w:pPr>
+      <w:r>
+        <w:rPr>
+          <w:lang w:val="es-ES"/>
+        </w:rPr>
+        <w:t>Bug encontrado por parte del grupo de testeo.</w:t>
+      </w:r>
+    </w:p>
+    <w:p>
+      <w:pPr>
+        <w:rPr>
+          <w:lang w:val="es-ES"/>
+        </w:rPr>
+      </w:pPr>
+      <w:r>
+        <w:rPr>
+          <w:lang w:val="es-ES"/>
+        </w:rPr>
         <w:br w:type="page"/>
       </w:r>
     </w:p>
     <w:p>
       <w:pPr>
         <w:pStyle w:val="Ttulo1"/>
-      </w:pPr>
-      <w:bookmarkStart w:id="8" w:name="_Toc481661964"/>
-      <w:r>
+        <w:rPr>
+          <w:lang w:val="es-ES"/>
+        </w:rPr>
+      </w:pPr>
+      <w:bookmarkStart w:id="7" w:name="_Toc481661964"/>
+      <w:r>
+        <w:rPr>
+          <w:lang w:val="es-ES"/>
+        </w:rPr>
         <w:lastRenderedPageBreak/>
-        <w:t xml:space="preserve">Use case 18.2- </w:t>
-      </w:r>
+        <w:t>Use case 18.2- Crear, editar, listar y eliminar eventos (asientos a 0)</w:t>
+      </w:r>
+      <w:bookmarkEnd w:id="7"/>
+    </w:p>
+    <w:p>
+      <w:pPr>
+        <w:pStyle w:val="Notes"/>
+      </w:pPr>
+      <w:r>
+        <w:t>Write the code and the name of your use case in the title.</w:t>
+      </w:r>
+    </w:p>
+    <w:p>
+      <w:pPr>
+        <w:pStyle w:val="Subttulo"/>
+        <w:rPr>
+          <w:lang w:val="es-ES"/>
+        </w:rPr>
+      </w:pPr>
       <w:proofErr w:type="spellStart"/>
       <w:r>
-        <w:t>Crear</w:t>
+        <w:rPr>
+          <w:lang w:val="es-ES"/>
+        </w:rPr>
+        <w:t>Description</w:t>
       </w:r>
       <w:proofErr w:type="spellEnd"/>
-      <w:r>
-        <w:t xml:space="preserve">, </w:t>
-      </w:r>
+    </w:p>
+    <w:p>
+      <w:pPr>
+        <w:pStyle w:val="Notes"/>
+        <w:rPr>
+          <w:lang w:val="es-ES"/>
+        </w:rPr>
+      </w:pPr>
+      <w:r>
+        <w:rPr>
+          <w:lang w:val="es-ES"/>
+        </w:rPr>
+        <w:t>Cuando se vaya a crear un evento, se podrá dejar los asientos a 0, cuando el mínimo es 1.</w:t>
+      </w:r>
+    </w:p>
+    <w:p>
+      <w:pPr>
+        <w:pStyle w:val="Notes"/>
+        <w:rPr>
+          <w:lang w:val="es-ES"/>
+        </w:rPr>
+      </w:pPr>
+      <w:r>
+        <w:rPr>
+          <w:lang w:val="es-ES"/>
+        </w:rPr>
+        <w:t>Bug:</w:t>
+      </w:r>
+    </w:p>
+    <w:p>
+      <w:pPr>
+        <w:pStyle w:val="Notes"/>
+        <w:rPr>
+          <w:lang w:val="es-ES"/>
+        </w:rPr>
+      </w:pPr>
       <w:proofErr w:type="spellStart"/>
       <w:r>
-        <w:t>editar</w:t>
+        <w:rPr>
+          <w:lang w:val="es-ES"/>
+        </w:rPr>
+        <w:t>Aqui</w:t>
       </w:r>
       <w:proofErr w:type="spellEnd"/>
       <w:r>
-        <w:t xml:space="preserve">, </w:t>
-      </w:r>
-      <w:proofErr w:type="spellStart"/>
-      <w:r>
-        <w:t>listar</w:t>
-      </w:r>
-      <w:proofErr w:type="spellEnd"/>
-      <w:r>
-        <w:t xml:space="preserve"> y </w:t>
-      </w:r>
-      <w:proofErr w:type="spellStart"/>
-      <w:r>
-        <w:t>eliminar</w:t>
-      </w:r>
-      <w:proofErr w:type="spellEnd"/>
-      <w:r>
-        <w:t xml:space="preserve"> </w:t>
-      </w:r>
-      <w:proofErr w:type="spellStart"/>
-      <w:r>
-        <w:t>eventos</w:t>
-      </w:r>
-      <w:proofErr w:type="spellEnd"/>
-      <w:r>
-        <w:t xml:space="preserve"> (</w:t>
-      </w:r>
-      <w:proofErr w:type="spellStart"/>
-      <w:r>
-        <w:t>asientos</w:t>
-      </w:r>
-      <w:proofErr w:type="spellEnd"/>
-      <w:r>
-        <w:t xml:space="preserve"> a 0)</w:t>
-      </w:r>
-      <w:bookmarkEnd w:id="8"/>
-    </w:p>
-    <w:p>
-      <w:pPr>
-        <w:pStyle w:val="Notes"/>
-      </w:pPr>
-      <w:r>
-        <w:t>Write the code and the name of your use case in the title.</w:t>
-      </w:r>
-    </w:p>
-    <w:p>
-      <w:pPr>
-        <w:pStyle w:val="Subttulo"/>
-      </w:pPr>
-      <w:r>
-        <w:t>Description</w:t>
-      </w:r>
-    </w:p>
-    <w:p>
-      <w:pPr>
-        <w:pStyle w:val="Notes"/>
-      </w:pPr>
-      <w:proofErr w:type="spellStart"/>
-      <w:r>
-        <w:t>Cuando</w:t>
-      </w:r>
-      <w:proofErr w:type="spellEnd"/>
-      <w:r>
-        <w:t xml:space="preserve"> se </w:t>
-      </w:r>
-      <w:proofErr w:type="spellStart"/>
-      <w:r>
-        <w:t>vaya</w:t>
-      </w:r>
-      <w:proofErr w:type="spellEnd"/>
-      <w:r>
-        <w:t xml:space="preserve"> a </w:t>
-      </w:r>
-      <w:proofErr w:type="spellStart"/>
-      <w:r>
-        <w:t>crear</w:t>
-      </w:r>
-      <w:proofErr w:type="spellEnd"/>
-      <w:r>
-        <w:t xml:space="preserve"> un </w:t>
-      </w:r>
-      <w:proofErr w:type="spellStart"/>
-      <w:r>
-        <w:t>evento</w:t>
-      </w:r>
-      <w:proofErr w:type="spellEnd"/>
-      <w:r>
-        <w:t xml:space="preserve">, se </w:t>
-      </w:r>
-      <w:proofErr w:type="spellStart"/>
-      <w:r>
-        <w:t>podrá</w:t>
-      </w:r>
-      <w:proofErr w:type="spellEnd"/>
-      <w:r>
-        <w:t xml:space="preserve"> </w:t>
-      </w:r>
-      <w:proofErr w:type="spellStart"/>
-      <w:r>
-        <w:t>dejar</w:t>
-      </w:r>
-      <w:proofErr w:type="spellEnd"/>
-      <w:r>
-        <w:t xml:space="preserve"> </w:t>
-      </w:r>
-      <w:proofErr w:type="spellStart"/>
-      <w:r>
-        <w:t>los</w:t>
-      </w:r>
-      <w:proofErr w:type="spellEnd"/>
-      <w:r>
-        <w:t xml:space="preserve"> </w:t>
-      </w:r>
-      <w:proofErr w:type="spellStart"/>
-      <w:r>
-        <w:t>asientos</w:t>
-      </w:r>
-      <w:proofErr w:type="spellEnd"/>
-      <w:r>
-        <w:t xml:space="preserve"> a 0, </w:t>
-      </w:r>
-      <w:proofErr w:type="spellStart"/>
-      <w:r>
-        <w:t>cuando</w:t>
-      </w:r>
-      <w:proofErr w:type="spellEnd"/>
-      <w:r>
-        <w:t xml:space="preserve"> el </w:t>
-      </w:r>
-      <w:proofErr w:type="spellStart"/>
-      <w:r>
-        <w:t>mínimo</w:t>
-      </w:r>
-      <w:proofErr w:type="spellEnd"/>
-      <w:r>
-        <w:t xml:space="preserve"> </w:t>
-      </w:r>
-      <w:proofErr w:type="spellStart"/>
-      <w:r>
-        <w:t>es</w:t>
-      </w:r>
-      <w:proofErr w:type="spellEnd"/>
-      <w:r>
-        <w:t xml:space="preserve"> 1.</w:t>
-      </w:r>
-    </w:p>
-    <w:p>
-      <w:pPr>
-        <w:pStyle w:val="Notes"/>
-      </w:pPr>
-      <w:r>
-        <w:t>Bug:</w:t>
-      </w:r>
-    </w:p>
-    <w:p>
-      <w:pPr>
-        <w:pStyle w:val="Notes"/>
-      </w:pPr>
-      <w:proofErr w:type="spellStart"/>
-      <w:r>
-        <w:t>Aqui</w:t>
-      </w:r>
-      <w:proofErr w:type="spellEnd"/>
-      <w:r>
-        <w:t xml:space="preserve"> </w:t>
-      </w:r>
-      <w:proofErr w:type="spellStart"/>
-      <w:r>
-        <w:t>vemos</w:t>
-      </w:r>
-      <w:proofErr w:type="spellEnd"/>
-      <w:r>
-        <w:t xml:space="preserve"> </w:t>
-      </w:r>
-      <w:proofErr w:type="spellStart"/>
-      <w:r>
-        <w:t>como</w:t>
-      </w:r>
-      <w:proofErr w:type="spellEnd"/>
-      <w:r>
-        <w:t xml:space="preserve"> la </w:t>
-      </w:r>
-      <w:proofErr w:type="spellStart"/>
-      <w:r>
-        <w:t>foto</w:t>
-      </w:r>
-      <w:proofErr w:type="spellEnd"/>
-      <w:r>
-        <w:t xml:space="preserve"> no se </w:t>
-      </w:r>
-      <w:proofErr w:type="spellStart"/>
-      <w:r>
-        <w:t>muestra</w:t>
-      </w:r>
-      <w:proofErr w:type="spellEnd"/>
+        <w:rPr>
+          <w:lang w:val="es-ES"/>
+        </w:rPr>
+        <w:t xml:space="preserve"> vemos como la foto no se muestra</w:t>
+      </w:r>
     </w:p>
     <w:p>
       <w:pPr>
@@ -4277,65 +3634,15 @@
     <w:p>
       <w:pPr>
         <w:pStyle w:val="Notes"/>
-      </w:pPr>
-      <w:r>
-        <w:t xml:space="preserve">Al </w:t>
-      </w:r>
-      <w:proofErr w:type="spellStart"/>
-      <w:r>
-        <w:t>darle</w:t>
-      </w:r>
-      <w:proofErr w:type="spellEnd"/>
-      <w:r>
-        <w:t xml:space="preserve"> al </w:t>
-      </w:r>
-      <w:proofErr w:type="spellStart"/>
-      <w:r>
-        <w:t>guardar</w:t>
-      </w:r>
-      <w:proofErr w:type="spellEnd"/>
-      <w:r>
-        <w:t xml:space="preserve">, y </w:t>
-      </w:r>
-      <w:proofErr w:type="spellStart"/>
-      <w:r>
-        <w:t>luego</w:t>
-      </w:r>
-      <w:proofErr w:type="spellEnd"/>
-      <w:r>
-        <w:t xml:space="preserve"> </w:t>
-      </w:r>
-      <w:proofErr w:type="spellStart"/>
-      <w:r>
-        <w:t>mostrar</w:t>
-      </w:r>
-      <w:proofErr w:type="spellEnd"/>
-      <w:r>
-        <w:t xml:space="preserve"> el </w:t>
-      </w:r>
-      <w:proofErr w:type="spellStart"/>
-      <w:r>
-        <w:t>evento</w:t>
-      </w:r>
-      <w:proofErr w:type="spellEnd"/>
-      <w:r>
-        <w:t xml:space="preserve">, </w:t>
-      </w:r>
-      <w:proofErr w:type="spellStart"/>
-      <w:r>
-        <w:t>vemos</w:t>
-      </w:r>
-      <w:proofErr w:type="spellEnd"/>
-      <w:r>
-        <w:t xml:space="preserve"> que </w:t>
-      </w:r>
-      <w:proofErr w:type="spellStart"/>
-      <w:r>
-        <w:t>tiene</w:t>
-      </w:r>
-      <w:proofErr w:type="spellEnd"/>
-      <w:r>
-        <w:t xml:space="preserve"> 0 plazas</w:t>
+        <w:rPr>
+          <w:lang w:val="es-ES"/>
+        </w:rPr>
+      </w:pPr>
+      <w:r>
+        <w:rPr>
+          <w:lang w:val="es-ES"/>
+        </w:rPr>
+        <w:t>Al darle al guardar, y luego mostrar el evento, vemos que tiene 0 plazas</w:t>
       </w:r>
     </w:p>
     <w:p>
@@ -4387,8 +3694,14 @@
     <w:p>
       <w:pPr>
         <w:pStyle w:val="Notes"/>
-      </w:pPr>
-      <w:r>
+        <w:rPr>
+          <w:lang w:val="es-ES"/>
+        </w:rPr>
+      </w:pPr>
+      <w:r>
+        <w:rPr>
+          <w:lang w:val="es-ES"/>
+        </w:rPr>
         <w:lastRenderedPageBreak/>
         <w:t>Original:</w:t>
       </w:r>
@@ -4396,49 +3709,15 @@
     <w:p>
       <w:pPr>
         <w:pStyle w:val="Notes"/>
-      </w:pPr>
-      <w:r>
-        <w:t xml:space="preserve">No </w:t>
-      </w:r>
-      <w:proofErr w:type="spellStart"/>
-      <w:r>
-        <w:t>nos</w:t>
-      </w:r>
-      <w:proofErr w:type="spellEnd"/>
-      <w:r>
-        <w:t xml:space="preserve"> </w:t>
-      </w:r>
-      <w:proofErr w:type="spellStart"/>
-      <w:r>
-        <w:t>deja</w:t>
-      </w:r>
-      <w:proofErr w:type="spellEnd"/>
-      <w:r>
-        <w:t xml:space="preserve"> </w:t>
-      </w:r>
-      <w:proofErr w:type="spellStart"/>
-      <w:r>
-        <w:t>crear</w:t>
-      </w:r>
-      <w:proofErr w:type="spellEnd"/>
-      <w:r>
-        <w:t xml:space="preserve"> </w:t>
-      </w:r>
-      <w:proofErr w:type="spellStart"/>
-      <w:r>
-        <w:t>eventos</w:t>
-      </w:r>
-      <w:proofErr w:type="spellEnd"/>
-      <w:r>
-        <w:t xml:space="preserve"> con 0 plazas, </w:t>
-      </w:r>
-      <w:proofErr w:type="spellStart"/>
-      <w:r>
-        <w:t>mínimo</w:t>
-      </w:r>
-      <w:proofErr w:type="spellEnd"/>
-      <w:r>
-        <w:t xml:space="preserve"> 1.</w:t>
+        <w:rPr>
+          <w:lang w:val="es-ES"/>
+        </w:rPr>
+      </w:pPr>
+      <w:r>
+        <w:rPr>
+          <w:lang w:val="es-ES"/>
+        </w:rPr>
+        <w:t>No nos deja crear eventos con 0 plazas, mínimo 1.</w:t>
       </w:r>
     </w:p>
     <w:p>
@@ -4490,207 +3769,169 @@
     <w:p>
       <w:pPr>
         <w:pStyle w:val="Subttulo"/>
-      </w:pPr>
-      <w:r>
+        <w:rPr>
+          <w:lang w:val="es-ES"/>
+        </w:rPr>
+      </w:pPr>
+      <w:proofErr w:type="spellStart"/>
+      <w:r>
+        <w:rPr>
+          <w:lang w:val="es-ES"/>
+        </w:rPr>
         <w:t>Results</w:t>
       </w:r>
-    </w:p>
-    <w:p>
-      <w:r>
-        <w:t>Comment on whether the tester found this bug or not.</w:t>
-      </w:r>
-    </w:p>
-    <w:p>
-      <w:r>
+      <w:proofErr w:type="spellEnd"/>
+    </w:p>
+    <w:p>
+      <w:pPr>
+        <w:rPr>
+          <w:lang w:val="es-ES"/>
+        </w:rPr>
+      </w:pPr>
+      <w:r>
+        <w:rPr>
+          <w:lang w:val="es-ES"/>
+        </w:rPr>
+        <w:t>Bug no encontrado por parte del grupo de testeo.</w:t>
+      </w:r>
+    </w:p>
+    <w:p>
+      <w:pPr>
+        <w:rPr>
+          <w:lang w:val="es-ES"/>
+        </w:rPr>
+      </w:pPr>
+      <w:r>
+        <w:rPr>
+          <w:lang w:val="es-ES"/>
+        </w:rPr>
         <w:br w:type="page"/>
       </w:r>
     </w:p>
     <w:p>
       <w:pPr>
         <w:pStyle w:val="Ttulo1"/>
-      </w:pPr>
-      <w:bookmarkStart w:id="9" w:name="_Toc481661965"/>
-      <w:r>
+        <w:rPr>
+          <w:lang w:val="es-ES"/>
+        </w:rPr>
+      </w:pPr>
+      <w:bookmarkStart w:id="8" w:name="_Toc481661965"/>
+      <w:r>
+        <w:rPr>
+          <w:lang w:val="es-ES"/>
+        </w:rPr>
         <w:lastRenderedPageBreak/>
-        <w:t xml:space="preserve">Use case </w:t>
-      </w:r>
-      <w:r>
-        <w:t>20</w:t>
-      </w:r>
-      <w:r>
-        <w:t xml:space="preserve">- </w:t>
+        <w:t xml:space="preserve">Use case 20- Cambiar </w:t>
       </w:r>
       <w:proofErr w:type="spellStart"/>
       <w:r>
-        <w:t>Cambiar</w:t>
+        <w:rPr>
+          <w:lang w:val="es-ES"/>
+        </w:rPr>
+        <w:t>fee</w:t>
       </w:r>
       <w:proofErr w:type="spellEnd"/>
       <w:r>
-        <w:t xml:space="preserve"> fee de managers y </w:t>
+        <w:rPr>
+          <w:lang w:val="es-ES"/>
+        </w:rPr>
+        <w:t xml:space="preserve"> de managers y </w:t>
       </w:r>
       <w:proofErr w:type="spellStart"/>
       <w:r>
+        <w:rPr>
+          <w:lang w:val="es-ES"/>
+        </w:rPr>
         <w:t>chorbies</w:t>
       </w:r>
       <w:proofErr w:type="spellEnd"/>
       <w:r>
-        <w:t xml:space="preserve"> (</w:t>
-      </w:r>
+        <w:rPr>
+          <w:lang w:val="es-ES"/>
+        </w:rPr>
+        <w:t xml:space="preserve"> (Guardar en blanco)</w:t>
+      </w:r>
+      <w:bookmarkEnd w:id="8"/>
+    </w:p>
+    <w:p>
+      <w:pPr>
+        <w:pStyle w:val="Notes"/>
+      </w:pPr>
+      <w:r>
+        <w:t>Write the code and the name of your use case in the title.</w:t>
+      </w:r>
+    </w:p>
+    <w:p>
+      <w:pPr>
+        <w:pStyle w:val="Subttulo"/>
+        <w:rPr>
+          <w:lang w:val="es-ES"/>
+        </w:rPr>
+      </w:pPr>
       <w:proofErr w:type="spellStart"/>
       <w:r>
-        <w:t>Guardar</w:t>
+        <w:rPr>
+          <w:lang w:val="es-ES"/>
+        </w:rPr>
+        <w:t>Description</w:t>
       </w:r>
       <w:proofErr w:type="spellEnd"/>
-      <w:r>
-        <w:t xml:space="preserve"> </w:t>
+    </w:p>
+    <w:p>
+      <w:pPr>
+        <w:pStyle w:val="Notes"/>
+        <w:rPr>
+          <w:lang w:val="es-ES"/>
+        </w:rPr>
+      </w:pPr>
+      <w:r>
+        <w:rPr>
+          <w:lang w:val="es-ES"/>
+        </w:rPr>
+        <w:t xml:space="preserve">A la hora de editar el </w:t>
       </w:r>
       <w:proofErr w:type="spellStart"/>
       <w:r>
-        <w:t>en</w:t>
+        <w:rPr>
+          <w:lang w:val="es-ES"/>
+        </w:rPr>
+        <w:t>fee</w:t>
       </w:r>
       <w:proofErr w:type="spellEnd"/>
       <w:r>
-        <w:t xml:space="preserve"> </w:t>
-      </w:r>
-      <w:proofErr w:type="spellStart"/>
-      <w:r>
-        <w:t>blanco</w:t>
-      </w:r>
-      <w:proofErr w:type="spellEnd"/>
-      <w:r>
-        <w:t>)</w:t>
-      </w:r>
-      <w:bookmarkEnd w:id="9"/>
-    </w:p>
-    <w:p>
-      <w:pPr>
-        <w:pStyle w:val="Notes"/>
-      </w:pPr>
-      <w:r>
-        <w:t>Write the code and the name of your use case in the title.</w:t>
-      </w:r>
-    </w:p>
-    <w:p>
-      <w:pPr>
-        <w:pStyle w:val="Subttulo"/>
-      </w:pPr>
-      <w:r>
-        <w:t>Description</w:t>
-      </w:r>
-    </w:p>
-    <w:p>
-      <w:pPr>
-        <w:pStyle w:val="Notes"/>
-      </w:pPr>
-      <w:r>
-        <w:t xml:space="preserve">A la hora de </w:t>
-      </w:r>
-      <w:proofErr w:type="spellStart"/>
-      <w:r>
-        <w:t>editar</w:t>
-      </w:r>
-      <w:proofErr w:type="spellEnd"/>
-      <w:r>
-        <w:t xml:space="preserve"> el fee, se </w:t>
-      </w:r>
-      <w:proofErr w:type="spellStart"/>
-      <w:r>
-        <w:t>puede</w:t>
-      </w:r>
-      <w:proofErr w:type="spellEnd"/>
-      <w:r>
-        <w:t xml:space="preserve"> </w:t>
-      </w:r>
-      <w:proofErr w:type="spellStart"/>
-      <w:r>
-        <w:t>guardar</w:t>
-      </w:r>
-      <w:proofErr w:type="spellEnd"/>
-      <w:r>
-        <w:t xml:space="preserve"> </w:t>
-      </w:r>
-      <w:proofErr w:type="spellStart"/>
-      <w:r>
-        <w:t>en</w:t>
-      </w:r>
-      <w:proofErr w:type="spellEnd"/>
-      <w:r>
-        <w:t xml:space="preserve"> </w:t>
-      </w:r>
-      <w:proofErr w:type="spellStart"/>
-      <w:r>
-        <w:t>blanco</w:t>
-      </w:r>
-      <w:proofErr w:type="spellEnd"/>
-    </w:p>
-    <w:p>
-      <w:pPr>
-        <w:pStyle w:val="Notes"/>
-      </w:pPr>
-      <w:r>
+        <w:rPr>
+          <w:lang w:val="es-ES"/>
+        </w:rPr>
+        <w:t>, se puede guardar en blanco</w:t>
+      </w:r>
+    </w:p>
+    <w:p>
+      <w:pPr>
+        <w:pStyle w:val="Notes"/>
+        <w:rPr>
+          <w:lang w:val="es-ES"/>
+        </w:rPr>
+      </w:pPr>
+      <w:r>
+        <w:rPr>
+          <w:lang w:val="es-ES"/>
+        </w:rPr>
         <w:t>Bug:</w:t>
       </w:r>
     </w:p>
     <w:p>
       <w:pPr>
         <w:pStyle w:val="Notes"/>
-      </w:pPr>
-      <w:r>
-        <w:t xml:space="preserve">Se </w:t>
-      </w:r>
-      <w:proofErr w:type="spellStart"/>
-      <w:r>
-        <w:t>puede</w:t>
-      </w:r>
-      <w:proofErr w:type="spellEnd"/>
-      <w:r>
-        <w:t xml:space="preserve"> </w:t>
-      </w:r>
-      <w:proofErr w:type="spellStart"/>
-      <w:r>
-        <w:t>guardar</w:t>
-      </w:r>
-      <w:proofErr w:type="spellEnd"/>
-      <w:r>
-        <w:t xml:space="preserve"> </w:t>
-      </w:r>
-      <w:proofErr w:type="spellStart"/>
-      <w:r>
-        <w:t>en</w:t>
-      </w:r>
-      <w:proofErr w:type="spellEnd"/>
-      <w:r>
-        <w:t xml:space="preserve"> </w:t>
-      </w:r>
-      <w:proofErr w:type="spellStart"/>
-      <w:r>
-        <w:t>blanco</w:t>
-      </w:r>
-      <w:proofErr w:type="spellEnd"/>
-      <w:r>
-        <w:t xml:space="preserve"> </w:t>
-      </w:r>
-      <w:proofErr w:type="spellStart"/>
-      <w:r>
-        <w:t>cuando</w:t>
-      </w:r>
-      <w:proofErr w:type="spellEnd"/>
-      <w:r>
-        <w:t xml:space="preserve"> </w:t>
-      </w:r>
-      <w:proofErr w:type="spellStart"/>
-      <w:r>
-        <w:t>realmente</w:t>
-      </w:r>
-      <w:proofErr w:type="spellEnd"/>
-      <w:r>
-        <w:t xml:space="preserve"> no se </w:t>
-      </w:r>
-      <w:proofErr w:type="spellStart"/>
-      <w:r>
-        <w:t>podría</w:t>
-      </w:r>
-      <w:proofErr w:type="spellEnd"/>
+        <w:rPr>
+          <w:lang w:val="es-ES"/>
+        </w:rPr>
+      </w:pPr>
+      <w:r>
+        <w:rPr>
+          <w:lang w:val="es-ES"/>
+        </w:rPr>
+        <w:t>Se puede guardar en blanco cuando realmente no se podría</w:t>
+      </w:r>
     </w:p>
     <w:p>
       <w:pPr>
@@ -4741,145 +3982,29 @@
     <w:p>
       <w:pPr>
         <w:pStyle w:val="Notes"/>
-      </w:pPr>
-      <w:r>
-        <w:t xml:space="preserve">Al </w:t>
+        <w:rPr>
+          <w:lang w:val="es-ES"/>
+        </w:rPr>
+      </w:pPr>
+      <w:r>
+        <w:rPr>
+          <w:lang w:val="es-ES"/>
+        </w:rPr>
+        <w:t xml:space="preserve">Al darle a guardar el Sistema guarda los valores como </w:t>
       </w:r>
       <w:proofErr w:type="spellStart"/>
       <w:r>
-        <w:t>darle</w:t>
+        <w:rPr>
+          <w:lang w:val="es-ES"/>
+        </w:rPr>
+        <w:t>null</w:t>
       </w:r>
       <w:proofErr w:type="spellEnd"/>
       <w:r>
-        <w:t xml:space="preserve"> a </w:t>
-      </w:r>
-      <w:proofErr w:type="spellStart"/>
-      <w:r>
-        <w:t>guardar</w:t>
-      </w:r>
-      <w:proofErr w:type="spellEnd"/>
-      <w:r>
-        <w:t xml:space="preserve"> el Sistema </w:t>
-      </w:r>
-      <w:proofErr w:type="spellStart"/>
-      <w:r>
-        <w:t>guarda</w:t>
-      </w:r>
-      <w:proofErr w:type="spellEnd"/>
-      <w:r>
-        <w:t xml:space="preserve"> </w:t>
-      </w:r>
-      <w:proofErr w:type="spellStart"/>
-      <w:r>
-        <w:t>los</w:t>
-      </w:r>
-      <w:proofErr w:type="spellEnd"/>
-      <w:r>
-        <w:t xml:space="preserve"> </w:t>
-      </w:r>
-      <w:proofErr w:type="spellStart"/>
-      <w:r>
-        <w:t>valores</w:t>
-      </w:r>
-      <w:proofErr w:type="spellEnd"/>
-      <w:r>
-        <w:t xml:space="preserve"> </w:t>
-      </w:r>
-      <w:proofErr w:type="spellStart"/>
-      <w:r>
-        <w:t>como</w:t>
-      </w:r>
-      <w:proofErr w:type="spellEnd"/>
-      <w:r>
-        <w:t xml:space="preserve"> null. Como </w:t>
-      </w:r>
-      <w:proofErr w:type="spellStart"/>
-      <w:r>
-        <w:t>en</w:t>
-      </w:r>
-      <w:proofErr w:type="spellEnd"/>
-      <w:r>
-        <w:t xml:space="preserve"> la vista solo se </w:t>
-      </w:r>
-      <w:proofErr w:type="spellStart"/>
-      <w:r>
-        <w:t>pueden</w:t>
-      </w:r>
-      <w:proofErr w:type="spellEnd"/>
-      <w:r>
-        <w:t xml:space="preserve"> </w:t>
-      </w:r>
-      <w:proofErr w:type="spellStart"/>
-      <w:r>
-        <w:t>editar</w:t>
-      </w:r>
-      <w:proofErr w:type="spellEnd"/>
-      <w:r>
-        <w:t xml:space="preserve"> </w:t>
-      </w:r>
-      <w:proofErr w:type="spellStart"/>
-      <w:r>
-        <w:t>cuotas</w:t>
-      </w:r>
-      <w:proofErr w:type="spellEnd"/>
-      <w:r>
-        <w:t xml:space="preserve"> y no </w:t>
-      </w:r>
-      <w:proofErr w:type="spellStart"/>
-      <w:r>
-        <w:t>mostrar</w:t>
-      </w:r>
-      <w:proofErr w:type="spellEnd"/>
-      <w:r>
-        <w:t xml:space="preserve"> sus </w:t>
-      </w:r>
-      <w:proofErr w:type="spellStart"/>
-      <w:r>
-        <w:t>valores</w:t>
-      </w:r>
-      <w:proofErr w:type="spellEnd"/>
-      <w:r>
-        <w:t xml:space="preserve">, </w:t>
-      </w:r>
-      <w:proofErr w:type="spellStart"/>
-      <w:r>
-        <w:t>mostraremos</w:t>
-      </w:r>
-      <w:proofErr w:type="spellEnd"/>
-      <w:r>
-        <w:t xml:space="preserve"> </w:t>
-      </w:r>
-      <w:proofErr w:type="spellStart"/>
-      <w:r>
-        <w:t>los</w:t>
-      </w:r>
-      <w:proofErr w:type="spellEnd"/>
-      <w:r>
-        <w:t xml:space="preserve"> </w:t>
-      </w:r>
-      <w:proofErr w:type="spellStart"/>
-      <w:r>
-        <w:t>valores</w:t>
-      </w:r>
-      <w:proofErr w:type="spellEnd"/>
-      <w:r>
-        <w:t xml:space="preserve"> </w:t>
-      </w:r>
-      <w:proofErr w:type="spellStart"/>
-      <w:r>
-        <w:t>en</w:t>
-      </w:r>
-      <w:proofErr w:type="spellEnd"/>
-      <w:r>
-        <w:t xml:space="preserve"> la base de </w:t>
-      </w:r>
-      <w:proofErr w:type="spellStart"/>
-      <w:r>
-        <w:t>datos</w:t>
-      </w:r>
-      <w:proofErr w:type="spellEnd"/>
-      <w:r>
-        <w:t>:</w:t>
+        <w:rPr>
+          <w:lang w:val="es-ES"/>
+        </w:rPr>
+        <w:t>. Como en la vista solo se pueden editar cuotas y no mostrar sus valores, mostraremos los valores en la base de datos:</w:t>
       </w:r>
     </w:p>
     <w:p>
@@ -4931,121 +4056,66 @@
     <w:p>
       <w:pPr>
         <w:pStyle w:val="Notes"/>
-      </w:pPr>
+        <w:rPr>
+          <w:lang w:val="es-ES"/>
+        </w:rPr>
+      </w:pPr>
+      <w:r>
+        <w:rPr>
+          <w:lang w:val="es-ES"/>
+        </w:rPr>
+        <w:t xml:space="preserve">Podemos observar la </w:t>
+      </w:r>
       <w:proofErr w:type="spellStart"/>
       <w:r>
-        <w:t>Podemos</w:t>
+        <w:rPr>
+          <w:lang w:val="es-ES"/>
+        </w:rPr>
+        <w:t>version</w:t>
       </w:r>
       <w:proofErr w:type="spellEnd"/>
       <w:r>
-        <w:t xml:space="preserve"> </w:t>
-      </w:r>
+        <w:rPr>
+          <w:lang w:val="es-ES"/>
+        </w:rPr>
+        <w:t xml:space="preserve"> 1, que indica que se ha modificado.</w:t>
+      </w:r>
+    </w:p>
+    <w:p>
+      <w:pPr>
+        <w:pStyle w:val="Notes"/>
+        <w:rPr>
+          <w:lang w:val="es-ES"/>
+        </w:rPr>
+      </w:pPr>
+      <w:r>
+        <w:rPr>
+          <w:lang w:val="es-ES"/>
+        </w:rPr>
+        <w:t>Original:</w:t>
+      </w:r>
+    </w:p>
+    <w:p>
+      <w:pPr>
+        <w:pStyle w:val="Notes"/>
+        <w:rPr>
+          <w:lang w:val="es-ES"/>
+        </w:rPr>
+      </w:pPr>
       <w:proofErr w:type="spellStart"/>
       <w:r>
-        <w:t>observar</w:t>
+        <w:rPr>
+          <w:lang w:val="es-ES"/>
+        </w:rPr>
+        <w:t>Aqui</w:t>
       </w:r>
       <w:proofErr w:type="spellEnd"/>
       <w:r>
-        <w:t xml:space="preserve"> la version 1, que </w:t>
-      </w:r>
-      <w:proofErr w:type="spellStart"/>
-      <w:r>
-        <w:t>indica</w:t>
-      </w:r>
-      <w:proofErr w:type="spellEnd"/>
-      <w:r>
-        <w:t xml:space="preserve"> que se ha </w:t>
-      </w:r>
-      <w:proofErr w:type="spellStart"/>
-      <w:r>
-        <w:t>modificado</w:t>
-      </w:r>
-      <w:proofErr w:type="spellEnd"/>
-      <w:r>
-        <w:t>.</w:t>
-      </w:r>
-    </w:p>
-    <w:p>
-      <w:pPr>
-        <w:pStyle w:val="Notes"/>
-      </w:pPr>
-      <w:r>
-        <w:t>Original:</w:t>
-      </w:r>
-    </w:p>
-    <w:p>
-      <w:pPr>
-        <w:pStyle w:val="Notes"/>
-      </w:pPr>
-      <w:proofErr w:type="spellStart"/>
-      <w:r>
-        <w:t>Aqui</w:t>
-      </w:r>
-      <w:proofErr w:type="spellEnd"/>
-      <w:r>
-        <w:t xml:space="preserve"> </w:t>
-      </w:r>
-      <w:proofErr w:type="spellStart"/>
-      <w:r>
-        <w:t>vemos</w:t>
-      </w:r>
-      <w:proofErr w:type="spellEnd"/>
-      <w:r>
-        <w:t xml:space="preserve"> </w:t>
-      </w:r>
-      <w:proofErr w:type="spellStart"/>
-      <w:r>
-        <w:t>como</w:t>
-      </w:r>
-      <w:proofErr w:type="spellEnd"/>
-      <w:r>
-        <w:t xml:space="preserve"> el Sistema no </w:t>
-      </w:r>
-      <w:proofErr w:type="spellStart"/>
-      <w:r>
-        <w:t>dejaría</w:t>
-      </w:r>
-      <w:proofErr w:type="spellEnd"/>
-      <w:r>
-        <w:t xml:space="preserve"> que </w:t>
-      </w:r>
-      <w:proofErr w:type="spellStart"/>
-      <w:r>
-        <w:t>los</w:t>
-      </w:r>
-      <w:proofErr w:type="spellEnd"/>
-      <w:r>
-        <w:t xml:space="preserve"> </w:t>
-      </w:r>
-      <w:proofErr w:type="spellStart"/>
-      <w:r>
-        <w:t>datos</w:t>
-      </w:r>
-      <w:proofErr w:type="spellEnd"/>
-      <w:r>
-        <w:t xml:space="preserve"> se </w:t>
-      </w:r>
-      <w:proofErr w:type="spellStart"/>
-      <w:r>
-        <w:t>guarden</w:t>
-      </w:r>
-      <w:proofErr w:type="spellEnd"/>
-      <w:r>
-        <w:t xml:space="preserve"> </w:t>
-      </w:r>
-      <w:proofErr w:type="spellStart"/>
-      <w:r>
-        <w:t>en</w:t>
-      </w:r>
-      <w:proofErr w:type="spellEnd"/>
-      <w:r>
-        <w:t xml:space="preserve"> </w:t>
-      </w:r>
-      <w:proofErr w:type="spellStart"/>
-      <w:r>
-        <w:t>blanco</w:t>
-      </w:r>
-      <w:proofErr w:type="spellEnd"/>
+        <w:rPr>
+          <w:lang w:val="es-ES"/>
+        </w:rPr>
+        <w:t xml:space="preserve"> vemos como el Sistema no dejaría que los datos se guarden en blanco</w:t>
+      </w:r>
     </w:p>
     <w:p>
       <w:pPr>
@@ -5096,15 +4166,38 @@
     <w:p>
       <w:pPr>
         <w:pStyle w:val="Subttulo"/>
-      </w:pPr>
-      <w:r>
+        <w:rPr>
+          <w:lang w:val="es-ES"/>
+        </w:rPr>
+      </w:pPr>
+      <w:proofErr w:type="spellStart"/>
+      <w:r>
+        <w:rPr>
+          <w:lang w:val="es-ES"/>
+        </w:rPr>
         <w:t>Results</w:t>
       </w:r>
-    </w:p>
-    <w:p>
-      <w:r>
-        <w:t>Comment on whether the tester found this bug or not.</w:t>
-      </w:r>
+      <w:proofErr w:type="spellEnd"/>
+    </w:p>
+    <w:p>
+      <w:pPr>
+        <w:rPr>
+          <w:lang w:val="es-ES"/>
+        </w:rPr>
+      </w:pPr>
+      <w:r>
+        <w:rPr>
+          <w:lang w:val="es-ES"/>
+        </w:rPr>
+        <w:t>Bug encontrado por parte del grupo de testeo.</w:t>
+      </w:r>
+    </w:p>
+    <w:p>
+      <w:pPr>
+        <w:rPr>
+          <w:lang w:val="es-ES"/>
+        </w:rPr>
+      </w:pPr>
     </w:p>
     <w:sectPr>
       <w:pgSz w:w="11906" w:h="16838"/>
@@ -5117,7 +4210,7 @@
 </file>
 
 <file path=word/styles.xml><?xml version="1.0" encoding="utf-8"?>
-<w:styles xmlns:mc="http://schemas.openxmlformats.org/markup-compatibility/2006" xmlns:r="http://schemas.openxmlformats.org/officeDocument/2006/relationships" xmlns:w="http://schemas.openxmlformats.org/wordprocessingml/2006/main" xmlns:w14="http://schemas.microsoft.com/office/word/2010/wordml" xmlns:w15="http://schemas.microsoft.com/office/word/2012/wordml" xmlns:w16se="http://schemas.microsoft.com/office/word/2015/wordml/symex" mc:Ignorable="w14 w15 w16se">
+<w:styles xmlns:mc="http://schemas.openxmlformats.org/markup-compatibility/2006" xmlns:r="http://schemas.openxmlformats.org/officeDocument/2006/relationships" xmlns:w="http://schemas.openxmlformats.org/wordprocessingml/2006/main" xmlns:w14="http://schemas.microsoft.com/office/word/2010/wordml" xmlns:w15="http://schemas.microsoft.com/office/word/2012/wordml" mc:Ignorable="w14 w15">
   <w:docDefaults>
     <w:rPrDefault>
       <w:rPr>
@@ -5133,7 +4226,7 @@
       </w:pPr>
     </w:pPrDefault>
   </w:docDefaults>
-  <w:latentStyles w:defLockedState="0" w:defUIPriority="99" w:defSemiHidden="0" w:defUnhideWhenUsed="0" w:defQFormat="0" w:count="374">
+  <w:latentStyles w:defLockedState="0" w:defUIPriority="99" w:defSemiHidden="0" w:defUnhideWhenUsed="0" w:defQFormat="0" w:count="371">
     <w:lsdException w:name="Normal" w:uiPriority="0" w:qFormat="1"/>
     <w:lsdException w:name="heading 1" w:uiPriority="9" w:qFormat="1"/>
     <w:lsdException w:name="heading 2" w:semiHidden="1" w:uiPriority="9" w:unhideWhenUsed="1" w:qFormat="1"/>
@@ -5505,9 +4598,6 @@
     <w:lsdException w:name="List Table 5 Dark Accent 6" w:uiPriority="50"/>
     <w:lsdException w:name="List Table 6 Colorful Accent 6" w:uiPriority="51"/>
     <w:lsdException w:name="List Table 7 Colorful Accent 6" w:uiPriority="52"/>
-    <w:lsdException w:name="Mention" w:semiHidden="1" w:unhideWhenUsed="1"/>
-    <w:lsdException w:name="Smart Hyperlink" w:semiHidden="1" w:unhideWhenUsed="1"/>
-    <w:lsdException w:name="Hashtag" w:semiHidden="1" w:unhideWhenUsed="1"/>
   </w:latentStyles>
   <w:style w:type="paragraph" w:default="1" w:styleId="Normal">
     <w:name w:val="Normal"/>
@@ -5613,11 +4703,11 @@
     <w:semiHidden/>
     <w:unhideWhenUsed/>
   </w:style>
-  <w:style w:type="paragraph" w:styleId="Ttulo">
+  <w:style w:type="paragraph" w:styleId="Puesto">
     <w:name w:val="Title"/>
     <w:basedOn w:val="Normal"/>
     <w:next w:val="Normal"/>
-    <w:link w:val="TtuloCar"/>
+    <w:link w:val="PuestoCar"/>
     <w:uiPriority w:val="10"/>
     <w:qFormat/>
     <w:rsid w:val="00104095"/>
@@ -5637,10 +4727,10 @@
       <w:szCs w:val="52"/>
     </w:rPr>
   </w:style>
-  <w:style w:type="character" w:customStyle="1" w:styleId="TtuloCar">
-    <w:name w:val="Título Car"/>
+  <w:style w:type="character" w:customStyle="1" w:styleId="PuestoCar">
+    <w:name w:val="Puesto Car"/>
     <w:basedOn w:val="Fuentedeprrafopredeter"/>
-    <w:link w:val="Ttulo"/>
+    <w:link w:val="Puesto"/>
     <w:uiPriority w:val="10"/>
     <w:rsid w:val="00104095"/>
     <w:rPr>
@@ -5661,6 +4751,7 @@
       <w:spacing w:after="0" w:line="240" w:lineRule="auto"/>
     </w:pPr>
     <w:tblPr>
+      <w:tblInd w:w="0" w:type="dxa"/>
       <w:tblBorders>
         <w:top w:val="single" w:sz="4" w:space="0" w:color="auto"/>
         <w:left w:val="single" w:sz="4" w:space="0" w:color="auto"/>
@@ -5669,6 +4760,12 @@
         <w:insideH w:val="single" w:sz="4" w:space="0" w:color="auto"/>
         <w:insideV w:val="single" w:sz="4" w:space="0" w:color="auto"/>
       </w:tblBorders>
+      <w:tblCellMar>
+        <w:top w:w="0" w:type="dxa"/>
+        <w:left w:w="108" w:type="dxa"/>
+        <w:bottom w:w="0" w:type="dxa"/>
+        <w:right w:w="108" w:type="dxa"/>
+      </w:tblCellMar>
     </w:tblPr>
   </w:style>
   <w:style w:type="table" w:styleId="Cuadrculavistosa-nfasis1">
@@ -5685,9 +4782,16 @@
     <w:tblPr>
       <w:tblStyleRowBandSize w:val="1"/>
       <w:tblStyleColBandSize w:val="1"/>
+      <w:tblInd w:w="0" w:type="dxa"/>
       <w:tblBorders>
         <w:insideH w:val="single" w:sz="4" w:space="0" w:color="FFFFFF" w:themeColor="background1"/>
       </w:tblBorders>
+      <w:tblCellMar>
+        <w:top w:w="0" w:type="dxa"/>
+        <w:left w:w="108" w:type="dxa"/>
+        <w:bottom w:w="0" w:type="dxa"/>
+        <w:right w:w="108" w:type="dxa"/>
+      </w:tblCellMar>
     </w:tblPr>
     <w:tcPr>
       <w:shd w:val="clear" w:color="auto" w:fill="DBE5F1" w:themeFill="accent1" w:themeFillTint="33"/>
@@ -5758,6 +4862,7 @@
     <w:tblPr>
       <w:tblStyleRowBandSize w:val="1"/>
       <w:tblStyleColBandSize w:val="1"/>
+      <w:tblInd w:w="0" w:type="dxa"/>
       <w:tblBorders>
         <w:top w:val="single" w:sz="24" w:space="0" w:color="4BACC6" w:themeColor="accent5"/>
         <w:left w:val="single" w:sz="4" w:space="0" w:color="F79646" w:themeColor="accent6"/>
@@ -5766,6 +4871,12 @@
         <w:insideH w:val="single" w:sz="4" w:space="0" w:color="FFFFFF" w:themeColor="background1"/>
         <w:insideV w:val="single" w:sz="4" w:space="0" w:color="FFFFFF" w:themeColor="background1"/>
       </w:tblBorders>
+      <w:tblCellMar>
+        <w:top w:w="0" w:type="dxa"/>
+        <w:left w:w="108" w:type="dxa"/>
+        <w:bottom w:w="0" w:type="dxa"/>
+        <w:right w:w="108" w:type="dxa"/>
+      </w:tblCellMar>
     </w:tblPr>
     <w:tcPr>
       <w:shd w:val="clear" w:color="auto" w:fill="FEF4EC" w:themeFill="accent6" w:themeFillTint="19"/>
@@ -5873,6 +4984,13 @@
     <w:tblPr>
       <w:tblStyleRowBandSize w:val="1"/>
       <w:tblStyleColBandSize w:val="1"/>
+      <w:tblInd w:w="0" w:type="dxa"/>
+      <w:tblCellMar>
+        <w:top w:w="0" w:type="dxa"/>
+        <w:left w:w="108" w:type="dxa"/>
+        <w:bottom w:w="0" w:type="dxa"/>
+        <w:right w:w="108" w:type="dxa"/>
+      </w:tblCellMar>
     </w:tblPr>
     <w:tcPr>
       <w:shd w:val="clear" w:color="auto" w:fill="F8EDED" w:themeFill="accent2" w:themeFillTint="19"/>
@@ -5949,10 +5067,17 @@
     <w:tblPr>
       <w:tblStyleRowBandSize w:val="1"/>
       <w:tblStyleColBandSize w:val="1"/>
+      <w:tblInd w:w="0" w:type="dxa"/>
       <w:tblBorders>
         <w:top w:val="single" w:sz="18" w:space="0" w:color="auto"/>
         <w:bottom w:val="single" w:sz="18" w:space="0" w:color="auto"/>
       </w:tblBorders>
+      <w:tblCellMar>
+        <w:top w:w="0" w:type="dxa"/>
+        <w:left w:w="108" w:type="dxa"/>
+        <w:bottom w:w="0" w:type="dxa"/>
+        <w:right w:w="108" w:type="dxa"/>
+      </w:tblCellMar>
     </w:tblPr>
     <w:tblStylePr w:type="firstRow">
       <w:pPr>
@@ -6091,10 +5216,17 @@
     <w:tblPr>
       <w:tblStyleRowBandSize w:val="1"/>
       <w:tblStyleColBandSize w:val="1"/>
+      <w:tblInd w:w="0" w:type="dxa"/>
       <w:tblBorders>
         <w:top w:val="single" w:sz="18" w:space="0" w:color="auto"/>
         <w:bottom w:val="single" w:sz="18" w:space="0" w:color="auto"/>
       </w:tblBorders>
+      <w:tblCellMar>
+        <w:top w:w="0" w:type="dxa"/>
+        <w:left w:w="108" w:type="dxa"/>
+        <w:bottom w:w="0" w:type="dxa"/>
+        <w:right w:w="108" w:type="dxa"/>
+      </w:tblCellMar>
     </w:tblPr>
     <w:tblStylePr w:type="firstRow">
       <w:pPr>
@@ -6233,6 +5365,7 @@
     <w:tblPr>
       <w:tblStyleRowBandSize w:val="1"/>
       <w:tblStyleColBandSize w:val="1"/>
+      <w:tblInd w:w="0" w:type="dxa"/>
       <w:tblBorders>
         <w:top w:val="single" w:sz="8" w:space="0" w:color="7BA0CD" w:themeColor="accent1" w:themeTint="BF"/>
         <w:left w:val="single" w:sz="8" w:space="0" w:color="7BA0CD" w:themeColor="accent1" w:themeTint="BF"/>
@@ -6240,6 +5373,12 @@
         <w:right w:val="single" w:sz="8" w:space="0" w:color="7BA0CD" w:themeColor="accent1" w:themeTint="BF"/>
         <w:insideH w:val="single" w:sz="8" w:space="0" w:color="7BA0CD" w:themeColor="accent1" w:themeTint="BF"/>
       </w:tblBorders>
+      <w:tblCellMar>
+        <w:top w:w="0" w:type="dxa"/>
+        <w:left w:w="108" w:type="dxa"/>
+        <w:bottom w:w="0" w:type="dxa"/>
+        <w:right w:w="108" w:type="dxa"/>
+      </w:tblCellMar>
     </w:tblPr>
     <w:tblStylePr w:type="firstRow">
       <w:pPr>
@@ -6345,12 +5484,19 @@
     <w:tblPr>
       <w:tblStyleRowBandSize w:val="1"/>
       <w:tblStyleColBandSize w:val="1"/>
+      <w:tblInd w:w="0" w:type="dxa"/>
       <w:tblBorders>
         <w:top w:val="single" w:sz="8" w:space="0" w:color="4F81BD" w:themeColor="accent1"/>
         <w:left w:val="single" w:sz="8" w:space="0" w:color="4F81BD" w:themeColor="accent1"/>
         <w:bottom w:val="single" w:sz="8" w:space="0" w:color="4F81BD" w:themeColor="accent1"/>
         <w:right w:val="single" w:sz="8" w:space="0" w:color="4F81BD" w:themeColor="accent1"/>
       </w:tblBorders>
+      <w:tblCellMar>
+        <w:top w:w="0" w:type="dxa"/>
+        <w:left w:w="108" w:type="dxa"/>
+        <w:bottom w:w="0" w:type="dxa"/>
+        <w:right w:w="108" w:type="dxa"/>
+      </w:tblCellMar>
     </w:tblPr>
     <w:tblStylePr w:type="firstRow">
       <w:pPr>
@@ -6613,6 +5759,7 @@
     <w:tblPr>
       <w:tblStyleRowBandSize w:val="1"/>
       <w:tblStyleColBandSize w:val="1"/>
+      <w:tblInd w:w="0" w:type="dxa"/>
       <w:tblBorders>
         <w:top w:val="single" w:sz="8" w:space="0" w:color="4F81BD" w:themeColor="accent1"/>
         <w:left w:val="single" w:sz="8" w:space="0" w:color="4F81BD" w:themeColor="accent1"/>
@@ -6621,6 +5768,12 @@
         <w:insideH w:val="single" w:sz="8" w:space="0" w:color="4F81BD" w:themeColor="accent1"/>
         <w:insideV w:val="single" w:sz="8" w:space="0" w:color="4F81BD" w:themeColor="accent1"/>
       </w:tblBorders>
+      <w:tblCellMar>
+        <w:top w:w="0" w:type="dxa"/>
+        <w:left w:w="108" w:type="dxa"/>
+        <w:bottom w:w="0" w:type="dxa"/>
+        <w:right w:w="108" w:type="dxa"/>
+      </w:tblCellMar>
     </w:tblPr>
     <w:tcPr>
       <w:shd w:val="clear" w:color="auto" w:fill="D3DFEE" w:themeFill="accent1" w:themeFillTint="3F"/>
@@ -6727,6 +5880,7 @@
     <w:tblPr>
       <w:tblStyleRowBandSize w:val="1"/>
       <w:tblStyleColBandSize w:val="1"/>
+      <w:tblInd w:w="0" w:type="dxa"/>
       <w:tblBorders>
         <w:top w:val="single" w:sz="8" w:space="0" w:color="4F81BD" w:themeColor="accent1"/>
         <w:left w:val="single" w:sz="8" w:space="0" w:color="4F81BD" w:themeColor="accent1"/>
@@ -6735,6 +5889,12 @@
         <w:insideH w:val="single" w:sz="8" w:space="0" w:color="4F81BD" w:themeColor="accent1"/>
         <w:insideV w:val="single" w:sz="8" w:space="0" w:color="4F81BD" w:themeColor="accent1"/>
       </w:tblBorders>
+      <w:tblCellMar>
+        <w:top w:w="0" w:type="dxa"/>
+        <w:left w:w="108" w:type="dxa"/>
+        <w:bottom w:w="0" w:type="dxa"/>
+        <w:right w:w="108" w:type="dxa"/>
+      </w:tblCellMar>
     </w:tblPr>
     <w:tblStylePr w:type="firstRow">
       <w:pPr>
@@ -6855,7 +6015,7 @@
       <w:lang w:val="en-GB"/>
     </w:rPr>
   </w:style>
-  <w:style w:type="paragraph" w:styleId="TtuloTDC">
+  <w:style w:type="paragraph" w:styleId="TtulodeTDC">
     <w:name w:val="TOC Heading"/>
     <w:basedOn w:val="Ttulo1"/>
     <w:next w:val="Normal"/>
@@ -7212,7 +6372,7 @@
 </file>
 
 <file path=customXml/itemProps1.xml><?xml version="1.0" encoding="utf-8"?>
-<ds:datastoreItem xmlns:ds="http://schemas.openxmlformats.org/officeDocument/2006/customXml" ds:itemID="{9D3502A5-E577-4D8C-B5DF-9AA8A03896F1}">
+<ds:datastoreItem xmlns:ds="http://schemas.openxmlformats.org/officeDocument/2006/customXml" ds:itemID="{F4DE9498-D3B1-40A4-806F-617EA68B2430}">
   <ds:schemaRefs>
     <ds:schemaRef ds:uri="http://schemas.openxmlformats.org/officeDocument/2006/bibliography"/>
   </ds:schemaRefs>

</xml_diff>